<commit_message>
final paper updated commit
</commit_message>
<xml_diff>
--- a/Online_Learning_Study/documents/HUDM 5123 Gian Zlupko Data Analysis Project.docx
+++ b/Online_Learning_Study/documents/HUDM 5123 Gian Zlupko Data Analysis Project.docx
@@ -192,6 +192,7 @@
       <w:r>
         <w:rPr>
           <w:rFonts w:ascii="Times New Roman" w:hAnsi="Times New Roman" w:cs="Times New Roman"/>
+          <w:highlight w:val="yellow"/>
         </w:rPr>
         <w:t>November 21, 2021</w:t>
       </w:r>
@@ -335,6 +336,7 @@
       <w:pPr>
         <w:pStyle w:val="NormalWeb"/>
         <w:rPr>
+          <w:rFonts w:ascii="TimesNewRomanPSMT" w:hAnsi="TimesNewRomanPSMT"/>
           <w:b/>
           <w:bCs/>
         </w:rPr>
@@ -361,6 +363,32 @@
     <w:p>
       <w:pPr>
         <w:pStyle w:val="NormalWeb"/>
+        <w:rPr>
+          <w:b/>
+          <w:bCs/>
+        </w:rPr>
+      </w:pPr>
+      <w:commentRangeStart w:id="1"/>
+      <w:r>
+        <w:rPr>
+          <w:rFonts w:ascii="TimesNewRomanPSMT" w:hAnsi="TimesNewRomanPSMT"/>
+          <w:b/>
+          <w:bCs/>
+        </w:rPr>
+        <w:t>Introduction</w:t>
+      </w:r>
+      <w:commentRangeEnd w:id="1"/>
+      <w:r>
+        <w:rPr>
+          <w:rStyle w:val="CommentReference"/>
+          <w:rFonts w:asciiTheme="minorHAnsi" w:eastAsiaTheme="minorHAnsi" w:hAnsiTheme="minorHAnsi" w:cstheme="minorBidi"/>
+        </w:rPr>
+        <w:commentReference w:id="1"/>
+      </w:r>
+    </w:p>
+    <w:p>
+      <w:pPr>
+        <w:pStyle w:val="NormalWeb"/>
         <w:ind w:firstLine="720"/>
         <w:contextualSpacing/>
         <w:rPr>
@@ -492,7 +520,28 @@
         <w:t xml:space="preserve">. </w:t>
       </w:r>
       <w:r>
-        <w:t xml:space="preserve">Specifically, students in the online learning condition received final grades that were, on average, four to five points lower than students in the traditional, in-person lecture format after controlling for GPA, SAT scores, and student credit hours. </w:t>
+        <w:t xml:space="preserve">Specifically, students in the online learning condition received final grades that were, on average, four to five points lower than students in the traditional, in-person lecture format after controlling for </w:t>
+      </w:r>
+      <w:r>
+        <w:t xml:space="preserve">prior </w:t>
+      </w:r>
+      <w:r>
+        <w:t>GPA</w:t>
+      </w:r>
+      <w:r>
+        <w:t xml:space="preserve"> and </w:t>
+      </w:r>
+      <w:r>
+        <w:t xml:space="preserve">SAT scores, </w:t>
+      </w:r>
+      <w:r>
+        <w:t>as well as pr</w:t>
+      </w:r>
+      <w:r>
+        <w:t>ior</w:t>
+      </w:r>
+      <w:r>
+        <w:t xml:space="preserve"> student credit hours. </w:t>
       </w:r>
     </w:p>
     <w:p>
@@ -500,10 +549,6 @@
         <w:pStyle w:val="NormalWeb"/>
         <w:ind w:firstLine="720"/>
         <w:contextualSpacing/>
-        <w:rPr>
-          <w:b/>
-          <w:bCs/>
-        </w:rPr>
       </w:pPr>
       <w:r>
         <w:t>Alpert et al. (2016)’s study is part of a</w:t>
@@ -611,67 +656,852 @@
         <w:t xml:space="preserve">timely </w:t>
       </w:r>
       <w:r>
-        <w:t>importance of Alpert et al. (2016)’s study, this paper proposes to conduct a replication study to</w:t>
+        <w:t>importance</w:t>
+      </w:r>
+      <w:r>
+        <w:t xml:space="preserve"> of research on hybrid and virtual learning effectiveness, this paper replicates</w:t>
+      </w:r>
+      <w:r>
+        <w:t xml:space="preserve"> Alpert et al. (2016)’s</w:t>
+      </w:r>
+      <w:r>
+        <w:t xml:space="preserve"> analysis to evaluate researchers’ original findings. Specifically, </w:t>
+      </w:r>
+      <w:r>
+        <w:t>I will examine</w:t>
+      </w:r>
+      <w:r>
+        <w:t xml:space="preserve"> the</w:t>
+      </w:r>
+      <w:r>
+        <w:t xml:space="preserve"> effect of instructional format on </w:t>
+      </w:r>
+      <w:r>
+        <w:t>the final course grades that students receiv</w:t>
+      </w:r>
+      <w:r>
+        <w:t xml:space="preserve">ed </w:t>
+      </w:r>
+      <w:r>
+        <w:t xml:space="preserve">(RQ1). </w:t>
+      </w:r>
+      <w:r>
+        <w:t xml:space="preserve">In addition, </w:t>
+      </w:r>
+      <w:r>
+        <w:t xml:space="preserve">I will incorporate students’ prior </w:t>
+      </w:r>
+      <w:r>
+        <w:t xml:space="preserve">GPA </w:t>
+      </w:r>
+      <w:r>
+        <w:t xml:space="preserve">as covariate to control for in the relationship between instructional format and final course grades (RQ2). Finally, </w:t>
+      </w:r>
+      <w:r>
+        <w:t>will be incorporated as a covariate in the relationship between instructional format and final grade</w:t>
+      </w:r>
+      <w:r>
+        <w:t xml:space="preserve">s </w:t>
+      </w:r>
+      <w:r>
+        <w:t>multiple comparisons will be conducted to examine differences between instructional format</w:t>
+      </w:r>
+      <w:r>
+        <w:t xml:space="preserve">s on final grades. </w:t>
+      </w:r>
+    </w:p>
+    <w:p>
+      <w:pPr>
+        <w:pStyle w:val="NormalWeb"/>
+        <w:contextualSpacing/>
+        <w:rPr>
+          <w:b/>
+          <w:bCs/>
+        </w:rPr>
+      </w:pPr>
+    </w:p>
+    <w:p>
+      <w:pPr>
+        <w:pStyle w:val="NormalWeb"/>
+        <w:contextualSpacing/>
+        <w:rPr>
+          <w:b/>
+          <w:bCs/>
+        </w:rPr>
+      </w:pPr>
+      <w:r>
+        <w:rPr>
+          <w:b/>
+          <w:bCs/>
+        </w:rPr>
+        <w:t xml:space="preserve">Methods </w:t>
+      </w:r>
+    </w:p>
+    <w:p>
+      <w:pPr>
+        <w:pStyle w:val="NormalWeb"/>
+        <w:contextualSpacing/>
+        <w:rPr>
+          <w:b/>
+          <w:bCs/>
+        </w:rPr>
+      </w:pPr>
+    </w:p>
+    <w:p>
+      <w:pPr>
+        <w:pStyle w:val="NormalWeb"/>
+        <w:numPr>
+          <w:ilvl w:val="0"/>
+          <w:numId w:val="8"/>
+        </w:numPr>
+        <w:contextualSpacing/>
+        <w:rPr>
+          <w:color w:val="FF0000"/>
+        </w:rPr>
+      </w:pPr>
+      <w:r>
+        <w:rPr>
+          <w:color w:val="FF0000"/>
+        </w:rPr>
+        <w:t xml:space="preserve">describe how were data collected </w:t>
+      </w:r>
+    </w:p>
+    <w:p>
+      <w:pPr>
+        <w:pStyle w:val="NormalWeb"/>
+        <w:numPr>
+          <w:ilvl w:val="1"/>
+          <w:numId w:val="8"/>
+        </w:numPr>
+        <w:contextualSpacing/>
+      </w:pPr>
+      <w:r>
+        <w:t xml:space="preserve">Data from the Alpert et al. (2016) study was </w:t>
+      </w:r>
+      <w:r>
+        <w:t xml:space="preserve">made </w:t>
+      </w:r>
+      <w:r>
+        <w:t>publicly available and accessed online at Open ICPSR.org.</w:t>
+      </w:r>
+    </w:p>
+    <w:p>
+      <w:pPr>
+        <w:pStyle w:val="NormalWeb"/>
+        <w:numPr>
+          <w:ilvl w:val="1"/>
+          <w:numId w:val="8"/>
+        </w:numPr>
+        <w:contextualSpacing/>
+      </w:pPr>
+      <w:r>
+        <w:t xml:space="preserve">The data sample </w:t>
+      </w:r>
+      <w:r>
+        <w:t xml:space="preserve">in Alpert et al. (2016) was </w:t>
+      </w:r>
+      <w:r>
+        <w:t>collected</w:t>
+      </w:r>
+      <w:r>
+        <w:t xml:space="preserve"> over </w:t>
+      </w:r>
+      <w:r>
+        <w:t>four</w:t>
+      </w:r>
+      <w:r>
+        <w:t xml:space="preserve"> consecutive 16-week semesters at a largest university in the Northeast. Each semester, a course in microeconomics was offered with three sections</w:t>
+      </w:r>
+      <w:r>
+        <w:t xml:space="preserve">. After signing up for the course, students were randomly assigned to one of three instructional formats; </w:t>
+      </w:r>
+      <w:r>
+        <w:rPr>
+          <w:rFonts w:ascii="TimesNewRomanPSMT" w:hAnsi="TimesNewRomanPSMT"/>
+        </w:rPr>
+        <w:t>face-to-face classroom instruction, hybrid, and online.</w:t>
       </w:r>
       <w:r>
         <w:t xml:space="preserve"> </w:t>
       </w:r>
       <w:r>
-        <w:t>evaluate the</w:t>
-      </w:r>
-      <w:r>
-        <w:t xml:space="preserve"> researchers’ findings.</w:t>
-      </w:r>
-      <w:r>
-        <w:t xml:space="preserve"> Specifically, I will examine the effect of instructional format on </w:t>
-      </w:r>
-      <w:r>
-        <w:t>the final course grades that students receive.</w:t>
-      </w:r>
-      <w:r>
-        <w:t xml:space="preserve"> In addition, GPA will be incorporated as a covariate in the relationship between </w:t>
-      </w:r>
-      <w:r>
-        <w:t xml:space="preserve">instructional </w:t>
-      </w:r>
-      <w:r>
-        <w:t>format an</w:t>
-      </w:r>
-      <w:r>
-        <w:t>d final grades</w:t>
-      </w:r>
-      <w:r>
-        <w:t xml:space="preserve"> and, as discussed in greater detail below, multiple comparisons will be conducted to examine differences between instructional format</w:t>
-      </w:r>
-      <w:r>
-        <w:t xml:space="preserve">s on final grades. </w:t>
-      </w:r>
-    </w:p>
-    <w:p>
-      <w:pPr>
-        <w:pStyle w:val="NormalWeb"/>
+        <w:rPr>
+          <w:rFonts w:ascii="TimesNewRomanPSMT" w:hAnsi="TimesNewRomanPSMT"/>
+        </w:rPr>
+        <w:t>Students assigned to the face-to-face instructional format received traditional classroom instruction. For example, in in this condition, students attended two weekly lectures in-person for the entirety of the semester.</w:t>
+      </w:r>
+      <w:r>
+        <w:t xml:space="preserve"> </w:t>
+      </w:r>
+      <w:r>
+        <w:rPr>
+          <w:rFonts w:ascii="TimesNewRomanPSMT" w:hAnsi="TimesNewRomanPSMT"/>
+        </w:rPr>
+        <w:t xml:space="preserve">In the hybrid format, students met in-person for one lecture per week and then were given online lecture materials to in place of a second in-person lecture. Finally, students assigned to the online format were provided the same online lecture materials as the hybrid section but were not </w:t>
+      </w:r>
+      <w:r>
+        <w:rPr>
+          <w:rFonts w:ascii="TimesNewRomanPSMT" w:hAnsi="TimesNewRomanPSMT"/>
+        </w:rPr>
+        <w:lastRenderedPageBreak/>
+        <w:t xml:space="preserve">given an in-person lecture. For each of the three conditions, lectures and instructional content were prepared and delivered by the same instructor. </w:t>
+      </w:r>
+    </w:p>
+    <w:p>
+      <w:pPr>
+        <w:pStyle w:val="NormalWeb"/>
+        <w:numPr>
+          <w:ilvl w:val="1"/>
+          <w:numId w:val="8"/>
+        </w:numPr>
         <w:contextualSpacing/>
-        <w:rPr>
-          <w:b/>
-          <w:bCs/>
-        </w:rPr>
-      </w:pPr>
-    </w:p>
-    <w:p>
-      <w:pPr>
-        <w:pStyle w:val="NormalWeb"/>
+      </w:pPr>
+      <w:r>
+        <w:t xml:space="preserve">The dependent variable in the Alpert et al. (2016) study the cumulative final grade that students received in the course. Cumulative grades were measured continuously out of 100 points total. In addition to analyzing the relationship between instructional format (IV) and cumulative grade (DV), the researchers also </w:t>
+      </w:r>
+      <w:r>
+        <w:t>accessed university records to measure prior GPA as a continuous covariate.</w:t>
+      </w:r>
+      <w:r>
+        <w:t xml:space="preserve"> </w:t>
+      </w:r>
+    </w:p>
+    <w:p>
+      <w:pPr>
+        <w:pStyle w:val="NormalWeb"/>
+        <w:numPr>
+          <w:ilvl w:val="1"/>
+          <w:numId w:val="8"/>
+        </w:numPr>
         <w:contextualSpacing/>
-        <w:rPr>
-          <w:b/>
-          <w:bCs/>
-        </w:rPr>
-      </w:pPr>
-      <w:r>
-        <w:rPr>
-          <w:b/>
-          <w:bCs/>
-        </w:rPr>
-        <w:t>Citation</w:t>
+      </w:pPr>
+      <w:r>
+        <w:t>In total</w:t>
+      </w:r>
+      <w:r>
+        <w:t>, 323 students completed the course across the three instructional format conditions.</w:t>
+      </w:r>
+      <w:r>
+        <w:t xml:space="preserve"> </w:t>
+      </w:r>
+    </w:p>
+    <w:p>
+      <w:pPr>
+        <w:pStyle w:val="NormalWeb"/>
+        <w:ind w:left="1080"/>
+        <w:contextualSpacing/>
+      </w:pPr>
+    </w:p>
+    <w:p>
+      <w:pPr>
+        <w:pStyle w:val="NormalWeb"/>
+        <w:numPr>
+          <w:ilvl w:val="0"/>
+          <w:numId w:val="8"/>
+        </w:numPr>
+        <w:contextualSpacing/>
+        <w:rPr>
+          <w:color w:val="FF0000"/>
+        </w:rPr>
+      </w:pPr>
+      <w:r>
+        <w:rPr>
+          <w:color w:val="FF0000"/>
+        </w:rPr>
+        <w:t>describe how will they be analyzed, including methods and their assumptions (with</w:t>
+      </w:r>
+      <w:r>
+        <w:rPr>
+          <w:color w:val="FF0000"/>
+        </w:rPr>
+        <w:t xml:space="preserve"> </w:t>
+      </w:r>
+      <w:r>
+        <w:rPr>
+          <w:color w:val="FF0000"/>
+        </w:rPr>
+        <w:t xml:space="preserve">equations) </w:t>
+      </w:r>
+    </w:p>
+    <w:p>
+      <w:pPr>
+        <w:pStyle w:val="NormalWeb"/>
+        <w:numPr>
+          <w:ilvl w:val="0"/>
+          <w:numId w:val="8"/>
+        </w:numPr>
+        <w:contextualSpacing/>
+        <w:rPr>
+          <w:color w:val="FF0000"/>
+        </w:rPr>
+      </w:pPr>
+      <w:r>
+        <w:rPr>
+          <w:color w:val="000000" w:themeColor="text1"/>
+        </w:rPr>
+        <w:t xml:space="preserve">The first research question that was tested was the effect of instructional format on students’ final course grades. </w:t>
+      </w:r>
+    </w:p>
+    <w:p>
+      <w:pPr>
+        <w:pStyle w:val="NormalWeb"/>
+        <w:numPr>
+          <w:ilvl w:val="0"/>
+          <w:numId w:val="8"/>
+        </w:numPr>
+        <w:contextualSpacing/>
+        <w:rPr>
+          <w:color w:val="FF0000"/>
+        </w:rPr>
+      </w:pPr>
+      <w:r>
+        <w:rPr>
+          <w:color w:val="000000" w:themeColor="text1"/>
+        </w:rPr>
+        <w:t>To test th</w:t>
+      </w:r>
+      <w:r>
+        <w:rPr>
+          <w:color w:val="000000" w:themeColor="text1"/>
+        </w:rPr>
+        <w:t xml:space="preserve">is research question, a one-way ANOVA </w:t>
+      </w:r>
+      <w:r>
+        <w:rPr>
+          <w:color w:val="000000" w:themeColor="text1"/>
+        </w:rPr>
+        <w:t xml:space="preserve">was conducted to </w:t>
+      </w:r>
+      <w:r>
+        <w:rPr>
+          <w:color w:val="000000" w:themeColor="text1"/>
+        </w:rPr>
+        <w:t>test the null hypothesis that there is no effect of instructional format type on students’ final grades in the course.</w:t>
+      </w:r>
+      <w:r>
+        <w:rPr>
+          <w:color w:val="FF0000"/>
+        </w:rPr>
+        <w:t xml:space="preserve"> </w:t>
+      </w:r>
+    </w:p>
+    <w:p>
+      <w:pPr>
+        <w:pStyle w:val="NormalWeb"/>
+        <w:numPr>
+          <w:ilvl w:val="0"/>
+          <w:numId w:val="8"/>
+        </w:numPr>
+        <w:contextualSpacing/>
+        <w:rPr>
+          <w:color w:val="FF0000"/>
+        </w:rPr>
+      </w:pPr>
+      <w:commentRangeStart w:id="2"/>
+      <w:r>
+        <w:rPr>
+          <w:color w:val="000000" w:themeColor="text1"/>
+        </w:rPr>
+        <w:t xml:space="preserve">Before </w:t>
+      </w:r>
+      <w:commentRangeEnd w:id="2"/>
+      <w:r>
+        <w:rPr>
+          <w:rStyle w:val="CommentReference"/>
+          <w:rFonts w:asciiTheme="minorHAnsi" w:eastAsiaTheme="minorHAnsi" w:hAnsiTheme="minorHAnsi" w:cstheme="minorBidi"/>
+        </w:rPr>
+        <w:commentReference w:id="2"/>
+      </w:r>
+      <w:r>
+        <w:rPr>
+          <w:color w:val="000000" w:themeColor="text1"/>
+        </w:rPr>
+        <w:t xml:space="preserve">the one-way ANOVA was conducted </w:t>
+      </w:r>
+      <w:r>
+        <w:rPr>
+          <w:color w:val="000000" w:themeColor="text1"/>
+        </w:rPr>
+        <w:t xml:space="preserve">, assumptions for </w:t>
+      </w:r>
+      <w:r>
+        <w:rPr>
+          <w:color w:val="000000" w:themeColor="text1"/>
+        </w:rPr>
+        <w:t>analysis of variance</w:t>
+      </w:r>
+      <w:r>
+        <w:rPr>
+          <w:color w:val="000000" w:themeColor="text1"/>
+        </w:rPr>
+        <w:t xml:space="preserve"> w</w:t>
+      </w:r>
+      <w:r>
+        <w:rPr>
+          <w:color w:val="000000" w:themeColor="text1"/>
+        </w:rPr>
+        <w:t>ere</w:t>
+      </w:r>
+      <w:r>
+        <w:rPr>
+          <w:color w:val="000000" w:themeColor="text1"/>
+        </w:rPr>
+        <w:t xml:space="preserve"> evaluated. </w:t>
+      </w:r>
+      <w:r>
+        <w:rPr>
+          <w:color w:val="000000" w:themeColor="text1"/>
+        </w:rPr>
+        <w:t xml:space="preserve">First, examining </w:t>
+      </w:r>
+      <w:r>
+        <w:rPr>
+          <w:color w:val="000000" w:themeColor="text1"/>
+        </w:rPr>
+        <w:t>the assumption of constant variance</w:t>
+      </w:r>
+      <w:r>
+        <w:rPr>
+          <w:color w:val="000000" w:themeColor="text1"/>
+        </w:rPr>
+        <w:t>,</w:t>
+      </w:r>
+      <w:r>
+        <w:rPr>
+          <w:color w:val="000000" w:themeColor="text1"/>
+        </w:rPr>
+        <w:t xml:space="preserve"> the variance of </w:t>
+      </w:r>
+      <w:r>
+        <w:rPr>
+          <w:color w:val="000000" w:themeColor="text1"/>
+        </w:rPr>
+        <w:t>student</w:t>
+      </w:r>
+      <w:r>
+        <w:rPr>
+          <w:color w:val="000000" w:themeColor="text1"/>
+        </w:rPr>
+        <w:t xml:space="preserve">s’ final course scores were examined at all levels of instructional format (Table 1). In addition, the assumption of constant variance was evaluated with </w:t>
+      </w:r>
+      <w:proofErr w:type="spellStart"/>
+      <w:r>
+        <w:rPr>
+          <w:color w:val="000000" w:themeColor="text1"/>
+        </w:rPr>
+        <w:t>Levene’s</w:t>
+      </w:r>
+      <w:proofErr w:type="spellEnd"/>
+      <w:r>
+        <w:rPr>
+          <w:color w:val="000000" w:themeColor="text1"/>
+        </w:rPr>
+        <w:t xml:space="preserve"> test, which evaluated the null hypothesis that the group variances are identical. Next, to assess the assumption of normality, a QQ-plot of the residuals was plotted to inspect whether the sample data were normally distributed. Following visual inspection of the QQ-plot, a Shapiro-Wilk test was also conducted to test the null hypothesis that the data in each group were normally distributed. Finally</w:t>
+      </w:r>
+    </w:p>
+    <w:p>
+      <w:pPr>
+        <w:pStyle w:val="NormalWeb"/>
+        <w:contextualSpacing/>
+        <w:rPr>
+          <w:color w:val="000000" w:themeColor="text1"/>
+        </w:rPr>
+      </w:pPr>
+    </w:p>
+    <w:p>
+      <w:pPr>
+        <w:pStyle w:val="NormalWeb"/>
+        <w:contextualSpacing/>
+        <w:rPr>
+          <w:color w:val="FF0000"/>
+        </w:rPr>
+      </w:pPr>
+    </w:p>
+    <w:p>
+      <w:pPr>
+        <w:pStyle w:val="NormalWeb"/>
+        <w:numPr>
+          <w:ilvl w:val="0"/>
+          <w:numId w:val="8"/>
+        </w:numPr>
+        <w:contextualSpacing/>
+        <w:rPr>
+          <w:color w:val="FF0000"/>
+        </w:rPr>
+      </w:pPr>
+      <w:r>
+        <w:rPr>
+          <w:color w:val="000000" w:themeColor="text1"/>
+        </w:rPr>
+        <w:t xml:space="preserve">The following equation represents the one-way omnibus test of the null hypothesis. </w:t>
+      </w:r>
+    </w:p>
+    <w:p>
+      <w:pPr>
+        <w:pStyle w:val="NormalWeb"/>
+        <w:numPr>
+          <w:ilvl w:val="0"/>
+          <w:numId w:val="8"/>
+        </w:numPr>
+        <w:contextualSpacing/>
+        <w:rPr>
+          <w:color w:val="FF0000"/>
+        </w:rPr>
+      </w:pPr>
+      <w:r>
+        <w:rPr>
+          <w:color w:val="000000" w:themeColor="text1"/>
+        </w:rPr>
+        <w:t xml:space="preserve">After conducting an omnibus test of the null hypothesis by conducting a one-way ANOVA omnibus, an one-way ANCOVA was conducted to examine the effect of instructional format on final course grades when controlling for prior GPA. Prior to running an ANCOVA, assumptions for analysis of covariances were evaluated. First, students’ prior GPA was compared across all three instructional format conditions. In addition, </w:t>
+      </w:r>
+    </w:p>
+    <w:p>
+      <w:pPr>
+        <w:pStyle w:val="NormalWeb"/>
+        <w:numPr>
+          <w:ilvl w:val="0"/>
+          <w:numId w:val="8"/>
+        </w:numPr>
+        <w:contextualSpacing/>
+        <w:rPr>
+          <w:color w:val="FF0000"/>
+        </w:rPr>
+      </w:pPr>
+      <w:r>
+        <w:rPr>
+          <w:color w:val="FF0000"/>
+        </w:rPr>
+        <w:t xml:space="preserve">describe how Type I error rate will be managed (these latter two parts should be more </w:t>
+      </w:r>
+      <w:r>
+        <w:rPr>
+          <w:color w:val="FF0000"/>
+        </w:rPr>
+        <w:t xml:space="preserve"> </w:t>
+      </w:r>
+      <w:r>
+        <w:rPr>
+          <w:color w:val="FF0000"/>
+        </w:rPr>
+        <w:t xml:space="preserve">technical in this project than they would be in, say, a typical research paper, because the focus of this course is on the methods, per se) </w:t>
+      </w:r>
+    </w:p>
+    <w:p>
+      <w:pPr>
+        <w:pStyle w:val="NormalWeb"/>
+        <w:contextualSpacing/>
+        <w:rPr>
+          <w:b/>
+          <w:bCs/>
+        </w:rPr>
+      </w:pPr>
+    </w:p>
+    <w:p>
+      <w:pPr>
+        <w:pStyle w:val="NormalWeb"/>
+        <w:contextualSpacing/>
+        <w:rPr>
+          <w:b/>
+          <w:bCs/>
+        </w:rPr>
+      </w:pPr>
+    </w:p>
+    <w:p>
+      <w:pPr>
+        <w:pStyle w:val="NormalWeb"/>
+        <w:contextualSpacing/>
+        <w:rPr>
+          <w:b/>
+          <w:bCs/>
+        </w:rPr>
+      </w:pPr>
+      <w:r>
+        <w:rPr>
+          <w:b/>
+          <w:bCs/>
+        </w:rPr>
+        <w:t xml:space="preserve">Results </w:t>
+      </w:r>
+    </w:p>
+    <w:p>
+      <w:pPr>
+        <w:pStyle w:val="NormalWeb"/>
+        <w:contextualSpacing/>
+        <w:rPr>
+          <w:b/>
+          <w:bCs/>
+        </w:rPr>
+      </w:pPr>
+    </w:p>
+    <w:p>
+      <w:pPr>
+        <w:pStyle w:val="NormalWeb"/>
+        <w:numPr>
+          <w:ilvl w:val="0"/>
+          <w:numId w:val="9"/>
+        </w:numPr>
+        <w:contextualSpacing/>
+      </w:pPr>
+      <w:r>
+        <w:t xml:space="preserve">discuss tenability of assumptions with evidence including plots and/or statistical tests, </w:t>
+      </w:r>
+    </w:p>
+    <w:p>
+      <w:pPr>
+        <w:pStyle w:val="NormalWeb"/>
+        <w:numPr>
+          <w:ilvl w:val="0"/>
+          <w:numId w:val="9"/>
+        </w:numPr>
+        <w:contextualSpacing/>
+      </w:pPr>
+      <w:r>
+        <w:t>discuss results in text and with tables and plots (see APA Publication Manual</w:t>
+      </w:r>
+      <w:r>
+        <w:t xml:space="preserve"> </w:t>
+      </w:r>
+      <w:r>
+        <w:t xml:space="preserve">checklists for formatting), </w:t>
+      </w:r>
+    </w:p>
+    <w:p>
+      <w:pPr>
+        <w:pStyle w:val="NormalWeb"/>
+        <w:contextualSpacing/>
+      </w:pPr>
+    </w:p>
+    <w:p>
+      <w:pPr>
+        <w:pStyle w:val="NormalWeb"/>
+        <w:contextualSpacing/>
+      </w:pPr>
+    </w:p>
+    <w:p>
+      <w:pPr>
+        <w:pStyle w:val="NormalWeb"/>
+        <w:contextualSpacing/>
+      </w:pPr>
+    </w:p>
+    <w:p>
+      <w:pPr>
+        <w:pStyle w:val="NormalWeb"/>
+        <w:contextualSpacing/>
+      </w:pPr>
+    </w:p>
+    <w:p>
+      <w:pPr>
+        <w:pStyle w:val="NormalWeb"/>
+        <w:contextualSpacing/>
+        <w:rPr>
+          <w:b/>
+          <w:bCs/>
+        </w:rPr>
+      </w:pPr>
+      <w:r>
+        <w:rPr>
+          <w:b/>
+          <w:bCs/>
+        </w:rPr>
+        <w:t>Discussion</w:t>
+      </w:r>
+    </w:p>
+    <w:p>
+      <w:pPr>
+        <w:pStyle w:val="NormalWeb"/>
+        <w:contextualSpacing/>
+        <w:rPr>
+          <w:b/>
+          <w:bCs/>
+        </w:rPr>
+      </w:pPr>
+    </w:p>
+    <w:p>
+      <w:pPr>
+        <w:numPr>
+          <w:ilvl w:val="0"/>
+          <w:numId w:val="10"/>
+        </w:numPr>
+        <w:spacing w:before="100" w:beforeAutospacing="1" w:after="100" w:afterAutospacing="1"/>
+        <w:rPr>
+          <w:rFonts w:ascii="SymbolMT" w:eastAsia="Times New Roman" w:hAnsi="SymbolMT" w:cs="Times New Roman"/>
+        </w:rPr>
+      </w:pPr>
+      <w:r>
+        <w:rPr>
+          <w:rFonts w:ascii="TimesNewRomanPSMT" w:eastAsia="Times New Roman" w:hAnsi="TimesNewRomanPSMT" w:cs="Times New Roman"/>
+        </w:rPr>
+        <w:t xml:space="preserve">interpret results and draw conclusions </w:t>
+      </w:r>
+    </w:p>
+    <w:p>
+      <w:pPr>
+        <w:numPr>
+          <w:ilvl w:val="0"/>
+          <w:numId w:val="10"/>
+        </w:numPr>
+        <w:spacing w:before="100" w:beforeAutospacing="1" w:after="100" w:afterAutospacing="1"/>
+        <w:rPr>
+          <w:rFonts w:ascii="SymbolMT" w:eastAsia="Times New Roman" w:hAnsi="SymbolMT" w:cs="Times New Roman"/>
+        </w:rPr>
+      </w:pPr>
+      <w:r>
+        <w:rPr>
+          <w:rFonts w:ascii="TimesNewRomanPSMT" w:eastAsia="Times New Roman" w:hAnsi="TimesNewRomanPSMT" w:cs="Times New Roman"/>
+        </w:rPr>
+        <w:t xml:space="preserve">discuss limitations </w:t>
+      </w:r>
+    </w:p>
+    <w:p>
+      <w:pPr>
+        <w:numPr>
+          <w:ilvl w:val="0"/>
+          <w:numId w:val="10"/>
+        </w:numPr>
+        <w:spacing w:before="100" w:beforeAutospacing="1" w:after="100" w:afterAutospacing="1"/>
+        <w:rPr>
+          <w:rFonts w:ascii="SymbolMT" w:eastAsia="Times New Roman" w:hAnsi="SymbolMT" w:cs="Times New Roman"/>
+        </w:rPr>
+      </w:pPr>
+      <w:r>
+        <w:rPr>
+          <w:rFonts w:ascii="TimesNewRomanPSMT" w:eastAsia="Times New Roman" w:hAnsi="TimesNewRomanPSMT" w:cs="Times New Roman"/>
+        </w:rPr>
+        <w:t xml:space="preserve">discuss future research, if applicable </w:t>
+      </w:r>
+    </w:p>
+    <w:p>
+      <w:pPr>
+        <w:pStyle w:val="NormalWeb"/>
+        <w:contextualSpacing/>
+        <w:rPr>
+          <w:b/>
+          <w:bCs/>
+        </w:rPr>
+      </w:pPr>
+    </w:p>
+    <w:p>
+      <w:pPr>
+        <w:pStyle w:val="NormalWeb"/>
+        <w:contextualSpacing/>
+        <w:rPr>
+          <w:b/>
+          <w:bCs/>
+        </w:rPr>
+      </w:pPr>
+    </w:p>
+    <w:p>
+      <w:pPr>
+        <w:pStyle w:val="NormalWeb"/>
+        <w:contextualSpacing/>
+        <w:rPr>
+          <w:b/>
+          <w:bCs/>
+        </w:rPr>
+      </w:pPr>
+    </w:p>
+    <w:p>
+      <w:pPr>
+        <w:pStyle w:val="NormalWeb"/>
+        <w:contextualSpacing/>
+        <w:rPr>
+          <w:b/>
+          <w:bCs/>
+        </w:rPr>
+      </w:pPr>
+      <w:r>
+        <w:rPr>
+          <w:b/>
+          <w:bCs/>
+        </w:rPr>
+        <w:t xml:space="preserve"> References</w:t>
+      </w:r>
+    </w:p>
+    <w:p>
+      <w:pPr>
+        <w:pStyle w:val="NormalWeb"/>
+        <w:contextualSpacing/>
+        <w:rPr>
+          <w:b/>
+          <w:bCs/>
+        </w:rPr>
+      </w:pPr>
+    </w:p>
+    <w:p>
+      <w:pPr>
+        <w:pStyle w:val="NormalWeb"/>
+        <w:contextualSpacing/>
+        <w:rPr>
+          <w:b/>
+          <w:bCs/>
+        </w:rPr>
+      </w:pPr>
+    </w:p>
+    <w:p>
+      <w:pPr>
+        <w:pStyle w:val="NormalWeb"/>
+        <w:contextualSpacing/>
+        <w:rPr>
+          <w:b/>
+          <w:bCs/>
+        </w:rPr>
+      </w:pPr>
+      <w:r>
+        <w:rPr>
+          <w:b/>
+          <w:bCs/>
+        </w:rPr>
+        <w:t xml:space="preserve">Appendix </w:t>
+      </w:r>
+    </w:p>
+    <w:p>
+      <w:pPr>
+        <w:pStyle w:val="NormalWeb"/>
+        <w:contextualSpacing/>
+        <w:rPr>
+          <w:b/>
+          <w:bCs/>
+        </w:rPr>
+      </w:pPr>
+    </w:p>
+    <w:p>
+      <w:pPr>
+        <w:pStyle w:val="NormalWeb"/>
+        <w:numPr>
+          <w:ilvl w:val="0"/>
+          <w:numId w:val="12"/>
+        </w:numPr>
+        <w:contextualSpacing/>
+      </w:pPr>
+      <w:r>
+        <w:t xml:space="preserve">Include commented computer code </w:t>
+      </w:r>
+    </w:p>
+    <w:p>
+      <w:pPr>
+        <w:pStyle w:val="NormalWeb"/>
+        <w:contextualSpacing/>
+        <w:rPr>
+          <w:b/>
+          <w:bCs/>
+        </w:rPr>
+      </w:pPr>
+    </w:p>
+    <w:p>
+      <w:pPr>
+        <w:pStyle w:val="NormalWeb"/>
+        <w:contextualSpacing/>
+        <w:rPr>
+          <w:b/>
+          <w:bCs/>
+        </w:rPr>
+      </w:pPr>
+      <w:r>
+        <w:rPr>
+          <w:b/>
+          <w:bCs/>
+        </w:rPr>
+        <w:t xml:space="preserve">Variables </w:t>
       </w:r>
     </w:p>
     <w:p>
@@ -681,31 +1511,130 @@
         <w:contextualSpacing/>
       </w:pPr>
       <w:r>
-        <w:t>Data from the</w:t>
-      </w:r>
-      <w:r>
-        <w:t xml:space="preserve"> Alpert et al. (2016) </w:t>
-      </w:r>
-      <w:r>
-        <w:t>study was publicly available and</w:t>
+        <w:t>The randomized treatment variable in this study was instructional format.</w:t>
       </w:r>
       <w:r>
         <w:t xml:space="preserve"> </w:t>
       </w:r>
       <w:r>
-        <w:t>accessed online at Open ICPSR</w:t>
-      </w:r>
-      <w:r>
-        <w:t>.org</w:t>
-      </w:r>
-      <w:r>
-        <w:t xml:space="preserve">. A full citation for the </w:t>
-      </w:r>
-      <w:r>
-        <w:t xml:space="preserve">original </w:t>
-      </w:r>
-      <w:r>
-        <w:t>research study is as follows:</w:t>
+        <w:rPr>
+          <w:rFonts w:ascii="TimesNewRomanPSMT" w:hAnsi="TimesNewRomanPSMT"/>
+        </w:rPr>
+        <w:t xml:space="preserve">Students interested in taking </w:t>
+      </w:r>
+      <w:r>
+        <w:rPr>
+          <w:rFonts w:ascii="TimesNewRomanPSMT" w:hAnsi="TimesNewRomanPSMT"/>
+        </w:rPr>
+        <w:t xml:space="preserve">a college-level economics </w:t>
+      </w:r>
+      <w:r>
+        <w:rPr>
+          <w:rFonts w:ascii="TimesNewRomanPSMT" w:hAnsi="TimesNewRomanPSMT"/>
+        </w:rPr>
+        <w:t xml:space="preserve">were randomly assigned one of three instructional format conditions; face-to-face classroom instruction, </w:t>
+      </w:r>
+      <w:r>
+        <w:rPr>
+          <w:rFonts w:ascii="TimesNewRomanPSMT" w:hAnsi="TimesNewRomanPSMT"/>
+        </w:rPr>
+        <w:t>hybrid</w:t>
+      </w:r>
+      <w:r>
+        <w:rPr>
+          <w:rFonts w:ascii="TimesNewRomanPSMT" w:hAnsi="TimesNewRomanPSMT"/>
+        </w:rPr>
+        <w:t>, and</w:t>
+      </w:r>
+      <w:r>
+        <w:rPr>
+          <w:rFonts w:ascii="TimesNewRomanPSMT" w:hAnsi="TimesNewRomanPSMT"/>
+        </w:rPr>
+        <w:t xml:space="preserve"> online.</w:t>
+      </w:r>
+      <w:r>
+        <w:t xml:space="preserve"> </w:t>
+      </w:r>
+      <w:r>
+        <w:rPr>
+          <w:rFonts w:ascii="TimesNewRomanPSMT" w:hAnsi="TimesNewRomanPSMT"/>
+        </w:rPr>
+        <w:t xml:space="preserve">Students assigned to the face-to-face instructional format received traditional classroom instruction. </w:t>
+      </w:r>
+      <w:r>
+        <w:rPr>
+          <w:rFonts w:ascii="TimesNewRomanPSMT" w:hAnsi="TimesNewRomanPSMT"/>
+        </w:rPr>
+        <w:t xml:space="preserve">For example, </w:t>
+      </w:r>
+      <w:r>
+        <w:rPr>
+          <w:rFonts w:ascii="TimesNewRomanPSMT" w:hAnsi="TimesNewRomanPSMT"/>
+        </w:rPr>
+        <w:t>in in this condition, students</w:t>
+      </w:r>
+      <w:r>
+        <w:rPr>
+          <w:rFonts w:ascii="TimesNewRomanPSMT" w:hAnsi="TimesNewRomanPSMT"/>
+        </w:rPr>
+        <w:t xml:space="preserve"> attended two weekly lectures in-person for the entirety of the semester.</w:t>
+      </w:r>
+      <w:r>
+        <w:t xml:space="preserve"> </w:t>
+      </w:r>
+      <w:r>
+        <w:rPr>
+          <w:rFonts w:ascii="TimesNewRomanPSMT" w:hAnsi="TimesNewRomanPSMT"/>
+        </w:rPr>
+        <w:t>In the hybrid format,</w:t>
+      </w:r>
+      <w:r>
+        <w:rPr>
+          <w:rFonts w:ascii="TimesNewRomanPSMT" w:hAnsi="TimesNewRomanPSMT"/>
+        </w:rPr>
+        <w:t xml:space="preserve"> students met i</w:t>
+      </w:r>
+      <w:r>
+        <w:rPr>
+          <w:rFonts w:ascii="TimesNewRomanPSMT" w:hAnsi="TimesNewRomanPSMT"/>
+        </w:rPr>
+        <w:t xml:space="preserve">n-person for one lecture per week </w:t>
+      </w:r>
+      <w:r>
+        <w:rPr>
+          <w:rFonts w:ascii="TimesNewRomanPSMT" w:hAnsi="TimesNewRomanPSMT"/>
+        </w:rPr>
+        <w:t>and</w:t>
+      </w:r>
+      <w:r>
+        <w:rPr>
+          <w:rFonts w:ascii="TimesNewRomanPSMT" w:hAnsi="TimesNewRomanPSMT"/>
+        </w:rPr>
+        <w:t xml:space="preserve"> then</w:t>
+      </w:r>
+      <w:r>
+        <w:rPr>
+          <w:rFonts w:ascii="TimesNewRomanPSMT" w:hAnsi="TimesNewRomanPSMT"/>
+        </w:rPr>
+        <w:t xml:space="preserve"> were given online lecture materials to in place of a second in-person lecture. Finally, </w:t>
+      </w:r>
+      <w:r>
+        <w:rPr>
+          <w:rFonts w:ascii="TimesNewRomanPSMT" w:hAnsi="TimesNewRomanPSMT"/>
+        </w:rPr>
+        <w:t>students assigned to the online format</w:t>
+      </w:r>
+      <w:r>
+        <w:rPr>
+          <w:rFonts w:ascii="TimesNewRomanPSMT" w:hAnsi="TimesNewRomanPSMT"/>
+        </w:rPr>
+        <w:t xml:space="preserve"> were provided the same online lecture materials as the hybrid section but were not given an in-person lecture. </w:t>
+      </w:r>
+      <w:r>
+        <w:rPr>
+          <w:rFonts w:ascii="TimesNewRomanPSMT" w:hAnsi="TimesNewRomanPSMT"/>
+        </w:rPr>
+        <w:t xml:space="preserve">For each of the three conditions, lectures and instructional content were prepared and delivered by the same instructor. </w:t>
       </w:r>
     </w:p>
     <w:p>
@@ -714,6 +1643,114 @@
         <w:ind w:firstLine="720"/>
         <w:contextualSpacing/>
       </w:pPr>
+      <w:r>
+        <w:t xml:space="preserve">The dependent variable in </w:t>
+      </w:r>
+      <w:r>
+        <w:t xml:space="preserve">the </w:t>
+      </w:r>
+      <w:r>
+        <w:t xml:space="preserve">Alpert et al. (2016) </w:t>
+      </w:r>
+      <w:r>
+        <w:t xml:space="preserve">study the </w:t>
+      </w:r>
+      <w:r>
+        <w:t>cumulative</w:t>
+      </w:r>
+      <w:r>
+        <w:t xml:space="preserve"> </w:t>
+      </w:r>
+      <w:r>
+        <w:t xml:space="preserve">final grade </w:t>
+      </w:r>
+      <w:r>
+        <w:t xml:space="preserve">that students </w:t>
+      </w:r>
+      <w:r>
+        <w:t xml:space="preserve">received in the </w:t>
+      </w:r>
+      <w:r>
+        <w:t xml:space="preserve">course. </w:t>
+      </w:r>
+      <w:r>
+        <w:t xml:space="preserve">Cumulative </w:t>
+      </w:r>
+      <w:r>
+        <w:t xml:space="preserve">grades </w:t>
+      </w:r>
+      <w:r>
+        <w:t>w</w:t>
+      </w:r>
+      <w:r>
+        <w:t>ere</w:t>
+      </w:r>
+      <w:r>
+        <w:t xml:space="preserve"> measured continuously out of 100 points total.</w:t>
+      </w:r>
+      <w:r>
+        <w:t xml:space="preserve"> </w:t>
+      </w:r>
+      <w:r>
+        <w:t>In addition to</w:t>
+      </w:r>
+      <w:r>
+        <w:t xml:space="preserve"> analyzing the relationship between </w:t>
+      </w:r>
+      <w:r>
+        <w:t xml:space="preserve">instructional format (IV) and cumulative </w:t>
+      </w:r>
+      <w:r>
+        <w:t>grade</w:t>
+      </w:r>
+      <w:r>
+        <w:t xml:space="preserve"> (DV), the researchers also measured GPA and SAT </w:t>
+      </w:r>
+      <w:r>
+        <w:t xml:space="preserve">as covariates. GPA </w:t>
+      </w:r>
+      <w:r>
+        <w:t>and SAT were both measured continuously. For SAT scores, Alpert et al. (2016) controlled for both verbal reasoning and math SAT scores.</w:t>
+      </w:r>
+      <w:r>
+        <w:t xml:space="preserve"> </w:t>
+      </w:r>
+      <w:r>
+        <w:t>Finally, the researchers also controlled for student demographics (e.g. race, gender) as well as cumulative university credits that students had</w:t>
+      </w:r>
+      <w:r>
+        <w:t xml:space="preserve"> acquired</w:t>
+      </w:r>
+      <w:r>
+        <w:t xml:space="preserve"> prior to enrolling in the course. </w:t>
+      </w:r>
+    </w:p>
+    <w:p>
+      <w:pPr>
+        <w:pStyle w:val="NormalWeb"/>
+        <w:contextualSpacing/>
+        <w:rPr>
+          <w:b/>
+          <w:bCs/>
+        </w:rPr>
+      </w:pPr>
+    </w:p>
+    <w:p>
+      <w:pPr>
+        <w:pStyle w:val="NormalWeb"/>
+        <w:contextualSpacing/>
+        <w:rPr>
+          <w:b/>
+          <w:bCs/>
+        </w:rPr>
+      </w:pPr>
+      <w:r>
+        <w:rPr>
+          <w:b/>
+          <w:bCs/>
+        </w:rPr>
+        <w:t xml:space="preserve">Missing Data </w:t>
+      </w:r>
     </w:p>
     <w:p>
       <w:pPr>
@@ -726,399 +1763,116 @@
         </w:rPr>
       </w:pPr>
       <w:r>
-        <w:t xml:space="preserve">Alpert, B. W. T., Couch, K. A., &amp; Harmon, O. R. (2016). A Randomized Assessment of Online Learning. </w:t>
-      </w:r>
-      <w:r>
+        <w:t xml:space="preserve">Alpert et al. (2016) randomly assigned students to instructional format conditions </w:t>
+      </w:r>
+      <w:r>
+        <w:t>prior</w:t>
+      </w:r>
+      <w:r>
+        <w:t xml:space="preserve"> to the beginning of the semester. </w:t>
+      </w:r>
+      <w:r>
+        <w:t>This meant that, n</w:t>
+      </w:r>
+      <w:r>
+        <w:t xml:space="preserve">aturally, not all students who were given permission to enroll in the class </w:t>
+      </w:r>
+      <w:r>
+        <w:t>decided to enroll</w:t>
+      </w:r>
+      <w:r>
+        <w:t>. Moreover</w:t>
+      </w:r>
+      <w:r>
+        <w:t>, not all of the students who enrolled in the course completed the course.</w:t>
+      </w:r>
+      <w:r>
+        <w:t xml:space="preserve"> </w:t>
+      </w:r>
+      <w:r>
+        <w:t xml:space="preserve">Therefore, there are two measures of attrition </w:t>
+      </w:r>
+      <w:r>
+        <w:t xml:space="preserve">that are </w:t>
+      </w:r>
+      <w:r>
+        <w:t>captured in the data set</w:t>
+      </w:r>
+      <w:r>
+        <w:t>; ‘not enrolled’ and ‘dropped course’.</w:t>
+      </w:r>
+      <w:r>
+        <w:t xml:space="preserve"> </w:t>
+      </w:r>
+      <w:r>
+        <w:t xml:space="preserve">Descriptive statistics for measures </w:t>
+      </w:r>
+      <w:r>
+        <w:lastRenderedPageBreak/>
+        <w:t xml:space="preserve">of attrition, “Did Not Enroll” and “Dropped Course”, are presented in Table 1 along with the total group sample size randomly assigned to each condition </w:t>
+      </w:r>
+      <w:r>
+        <w:t>as well as</w:t>
+      </w:r>
+      <w:r>
+        <w:t xml:space="preserve"> the final group sample size at the end of the study.</w:t>
+      </w:r>
+    </w:p>
+    <w:p>
+      <w:pPr>
+        <w:pStyle w:val="NormalWeb"/>
+        <w:rPr>
+          <w:b/>
+          <w:bCs/>
+        </w:rPr>
+      </w:pPr>
+    </w:p>
+    <w:p>
+      <w:pPr>
+        <w:pStyle w:val="NormalWeb"/>
+        <w:rPr>
+          <w:b/>
+          <w:bCs/>
+        </w:rPr>
+      </w:pPr>
+      <w:r>
+        <w:rPr>
+          <w:b/>
+          <w:bCs/>
+        </w:rPr>
+        <w:t>Table 1</w:t>
+      </w:r>
+    </w:p>
+    <w:p>
+      <w:pPr>
+        <w:pStyle w:val="NormalWeb"/>
         <w:rPr>
           <w:i/>
           <w:iCs/>
         </w:rPr>
-        <w:t>American Economic Association</w:t>
-      </w:r>
-      <w:r>
-        <w:t>, 106(5), 378–382.</w:t>
-      </w:r>
-    </w:p>
-    <w:p>
-      <w:pPr>
-        <w:pStyle w:val="NormalWeb"/>
-        <w:contextualSpacing/>
-        <w:rPr>
-          <w:b/>
-          <w:bCs/>
-        </w:rPr>
-      </w:pPr>
-    </w:p>
-    <w:p>
-      <w:pPr>
-        <w:pStyle w:val="NormalWeb"/>
-        <w:contextualSpacing/>
-        <w:rPr>
-          <w:b/>
-          <w:bCs/>
-        </w:rPr>
-      </w:pPr>
-      <w:r>
-        <w:rPr>
-          <w:b/>
-          <w:bCs/>
-        </w:rPr>
-        <w:t xml:space="preserve">Variables </w:t>
-      </w:r>
-    </w:p>
-    <w:p>
-      <w:pPr>
-        <w:pStyle w:val="NormalWeb"/>
-        <w:ind w:firstLine="720"/>
-        <w:contextualSpacing/>
-      </w:pPr>
-      <w:r>
-        <w:t>The randomized treatment variable in this study was instructional format.</w:t>
-      </w:r>
-      <w:r>
-        <w:t xml:space="preserve"> </w:t>
-      </w:r>
-      <w:r>
-        <w:rPr>
-          <w:rFonts w:ascii="TimesNewRomanPSMT" w:hAnsi="TimesNewRomanPSMT"/>
-        </w:rPr>
-        <w:t xml:space="preserve">Students interested in taking </w:t>
-      </w:r>
-      <w:r>
-        <w:rPr>
-          <w:rFonts w:ascii="TimesNewRomanPSMT" w:hAnsi="TimesNewRomanPSMT"/>
-        </w:rPr>
-        <w:t xml:space="preserve">a college-level economics </w:t>
-      </w:r>
-      <w:r>
-        <w:rPr>
-          <w:rFonts w:ascii="TimesNewRomanPSMT" w:hAnsi="TimesNewRomanPSMT"/>
-        </w:rPr>
-        <w:t xml:space="preserve">were randomly assigned one of three instructional format conditions; face-to-face classroom instruction, </w:t>
-      </w:r>
-      <w:r>
-        <w:rPr>
-          <w:rFonts w:ascii="TimesNewRomanPSMT" w:hAnsi="TimesNewRomanPSMT"/>
-        </w:rPr>
-        <w:t>hybrid</w:t>
-      </w:r>
-      <w:r>
-        <w:rPr>
-          <w:rFonts w:ascii="TimesNewRomanPSMT" w:hAnsi="TimesNewRomanPSMT"/>
-        </w:rPr>
-        <w:t>, and</w:t>
-      </w:r>
-      <w:r>
-        <w:rPr>
-          <w:rFonts w:ascii="TimesNewRomanPSMT" w:hAnsi="TimesNewRomanPSMT"/>
-        </w:rPr>
-        <w:t xml:space="preserve"> online.</w:t>
-      </w:r>
-      <w:r>
-        <w:t xml:space="preserve"> </w:t>
-      </w:r>
-      <w:r>
-        <w:rPr>
-          <w:rFonts w:ascii="TimesNewRomanPSMT" w:hAnsi="TimesNewRomanPSMT"/>
-        </w:rPr>
-        <w:t xml:space="preserve">Students assigned to the face-to-face instructional format received traditional classroom instruction. </w:t>
-      </w:r>
-      <w:r>
-        <w:rPr>
-          <w:rFonts w:ascii="TimesNewRomanPSMT" w:hAnsi="TimesNewRomanPSMT"/>
-        </w:rPr>
-        <w:t xml:space="preserve">For example, </w:t>
-      </w:r>
-      <w:r>
-        <w:rPr>
-          <w:rFonts w:ascii="TimesNewRomanPSMT" w:hAnsi="TimesNewRomanPSMT"/>
-        </w:rPr>
-        <w:t>in in this condition, students</w:t>
-      </w:r>
-      <w:r>
-        <w:rPr>
-          <w:rFonts w:ascii="TimesNewRomanPSMT" w:hAnsi="TimesNewRomanPSMT"/>
-        </w:rPr>
-        <w:t xml:space="preserve"> attended two weekly lectures in-person for the entirety of the semester.</w:t>
-      </w:r>
-      <w:r>
-        <w:t xml:space="preserve"> </w:t>
-      </w:r>
-      <w:r>
-        <w:rPr>
-          <w:rFonts w:ascii="TimesNewRomanPSMT" w:hAnsi="TimesNewRomanPSMT"/>
-        </w:rPr>
-        <w:t>In the hybrid format,</w:t>
-      </w:r>
-      <w:r>
-        <w:rPr>
-          <w:rFonts w:ascii="TimesNewRomanPSMT" w:hAnsi="TimesNewRomanPSMT"/>
-        </w:rPr>
-        <w:t xml:space="preserve"> students met i</w:t>
-      </w:r>
-      <w:r>
-        <w:rPr>
-          <w:rFonts w:ascii="TimesNewRomanPSMT" w:hAnsi="TimesNewRomanPSMT"/>
-        </w:rPr>
-        <w:t xml:space="preserve">n-person for one lecture per week </w:t>
-      </w:r>
-      <w:r>
-        <w:rPr>
-          <w:rFonts w:ascii="TimesNewRomanPSMT" w:hAnsi="TimesNewRomanPSMT"/>
-        </w:rPr>
-        <w:t>and</w:t>
-      </w:r>
-      <w:r>
-        <w:rPr>
-          <w:rFonts w:ascii="TimesNewRomanPSMT" w:hAnsi="TimesNewRomanPSMT"/>
-        </w:rPr>
-        <w:t xml:space="preserve"> then</w:t>
-      </w:r>
-      <w:r>
-        <w:rPr>
-          <w:rFonts w:ascii="TimesNewRomanPSMT" w:hAnsi="TimesNewRomanPSMT"/>
-        </w:rPr>
-        <w:t xml:space="preserve"> were given online lecture materials to in place of a second in-person lecture. Finally, </w:t>
-      </w:r>
-      <w:r>
-        <w:rPr>
-          <w:rFonts w:ascii="TimesNewRomanPSMT" w:hAnsi="TimesNewRomanPSMT"/>
-        </w:rPr>
-        <w:t>students assigned to the online format</w:t>
-      </w:r>
-      <w:r>
-        <w:rPr>
-          <w:rFonts w:ascii="TimesNewRomanPSMT" w:hAnsi="TimesNewRomanPSMT"/>
-        </w:rPr>
-        <w:t xml:space="preserve"> were provided the same online lecture materials as the hybrid section but were not given an in-person lecture. </w:t>
-      </w:r>
-      <w:r>
-        <w:rPr>
-          <w:rFonts w:ascii="TimesNewRomanPSMT" w:hAnsi="TimesNewRomanPSMT"/>
-        </w:rPr>
-        <w:t xml:space="preserve">For each of the three conditions, lectures and instructional content were prepared and delivered by the same instructor. </w:t>
-      </w:r>
-    </w:p>
-    <w:p>
-      <w:pPr>
-        <w:pStyle w:val="NormalWeb"/>
-        <w:ind w:firstLine="720"/>
-        <w:contextualSpacing/>
-      </w:pPr>
-      <w:r>
-        <w:t xml:space="preserve">The dependent variable in </w:t>
-      </w:r>
-      <w:r>
-        <w:t xml:space="preserve">the </w:t>
-      </w:r>
-      <w:r>
-        <w:t xml:space="preserve">Alpert et al. (2016) </w:t>
-      </w:r>
-      <w:r>
-        <w:t xml:space="preserve">study the </w:t>
-      </w:r>
-      <w:r>
-        <w:t>cumulative</w:t>
-      </w:r>
-      <w:r>
-        <w:t xml:space="preserve"> </w:t>
-      </w:r>
-      <w:r>
-        <w:t xml:space="preserve">final grade </w:t>
-      </w:r>
-      <w:r>
-        <w:t xml:space="preserve">that students </w:t>
-      </w:r>
-      <w:r>
-        <w:t xml:space="preserve">received in the </w:t>
-      </w:r>
-      <w:r>
-        <w:t xml:space="preserve">course. </w:t>
-      </w:r>
-      <w:r>
-        <w:t xml:space="preserve">Cumulative </w:t>
-      </w:r>
-      <w:r>
-        <w:t xml:space="preserve">grades </w:t>
-      </w:r>
-      <w:r>
-        <w:t>w</w:t>
-      </w:r>
-      <w:r>
-        <w:t>ere</w:t>
-      </w:r>
-      <w:r>
-        <w:t xml:space="preserve"> measured continuously out of 100 points total.</w:t>
-      </w:r>
-      <w:r>
-        <w:t xml:space="preserve"> </w:t>
-      </w:r>
-      <w:r>
-        <w:t>In addition to</w:t>
-      </w:r>
-      <w:r>
-        <w:t xml:space="preserve"> analyzing the relationship between </w:t>
-      </w:r>
-      <w:r>
-        <w:t xml:space="preserve">instructional format (IV) and </w:t>
-      </w:r>
-      <w:r>
-        <w:lastRenderedPageBreak/>
-        <w:t xml:space="preserve">cumulative </w:t>
-      </w:r>
-      <w:r>
-        <w:t>grade</w:t>
-      </w:r>
-      <w:r>
-        <w:t xml:space="preserve"> (DV), the researchers also measured GPA and SAT </w:t>
-      </w:r>
-      <w:r>
-        <w:t xml:space="preserve">as covariates. GPA </w:t>
-      </w:r>
-      <w:r>
-        <w:t>and SAT were both measured continuously. For SAT scores, Alpert et al. (2016) controlled for both verbal reasoning and math SAT scores.</w:t>
-      </w:r>
-      <w:r>
-        <w:t xml:space="preserve"> </w:t>
-      </w:r>
-      <w:r>
-        <w:t>Finally, the researchers also controlled for student demographics (e.g. race, gender) as well as cumulative university credits that students had</w:t>
-      </w:r>
-      <w:r>
-        <w:t xml:space="preserve"> acquired</w:t>
-      </w:r>
-      <w:r>
-        <w:t xml:space="preserve"> prior to enrolling in the course. </w:t>
-      </w:r>
-    </w:p>
-    <w:p>
-      <w:pPr>
-        <w:pStyle w:val="NormalWeb"/>
-        <w:contextualSpacing/>
-        <w:rPr>
-          <w:b/>
-          <w:bCs/>
-        </w:rPr>
-      </w:pPr>
-    </w:p>
-    <w:p>
-      <w:pPr>
-        <w:pStyle w:val="NormalWeb"/>
-        <w:contextualSpacing/>
-        <w:rPr>
-          <w:b/>
-          <w:bCs/>
-        </w:rPr>
-      </w:pPr>
-      <w:r>
-        <w:rPr>
-          <w:b/>
-          <w:bCs/>
-        </w:rPr>
-        <w:t xml:space="preserve">Missing Data </w:t>
-      </w:r>
-    </w:p>
-    <w:p>
-      <w:pPr>
-        <w:pStyle w:val="NormalWeb"/>
-        <w:ind w:firstLine="720"/>
-        <w:contextualSpacing/>
-        <w:rPr>
-          <w:b/>
-          <w:bCs/>
-        </w:rPr>
-      </w:pPr>
-      <w:r>
-        <w:t xml:space="preserve">Alpert et al. (2016) randomly assigned students to instructional format conditions </w:t>
-      </w:r>
-      <w:r>
-        <w:t>prior</w:t>
-      </w:r>
-      <w:r>
-        <w:t xml:space="preserve"> to the beginning of the semester. </w:t>
-      </w:r>
-      <w:r>
-        <w:t>This meant that, n</w:t>
-      </w:r>
-      <w:r>
-        <w:t xml:space="preserve">aturally, not all students who were given permission to enroll in the class </w:t>
-      </w:r>
-      <w:r>
-        <w:t>decided to enroll</w:t>
-      </w:r>
-      <w:r>
-        <w:t>. Moreover</w:t>
-      </w:r>
-      <w:r>
-        <w:t>, not all of the students who enrolled in the course completed the course.</w:t>
-      </w:r>
-      <w:r>
-        <w:t xml:space="preserve"> </w:t>
-      </w:r>
-      <w:r>
-        <w:t xml:space="preserve">Therefore, there are two measures of attrition </w:t>
-      </w:r>
-      <w:r>
-        <w:t xml:space="preserve">that are </w:t>
-      </w:r>
-      <w:r>
-        <w:t>captured in the data set</w:t>
-      </w:r>
-      <w:r>
-        <w:t>; ‘not enrolled’ and ‘dropped course’.</w:t>
-      </w:r>
-      <w:r>
-        <w:t xml:space="preserve"> </w:t>
-      </w:r>
-      <w:r>
-        <w:t xml:space="preserve">Descriptive statistics for measures of attrition, “Did Not Enroll” and “Dropped Course”, are presented in Table 1 along with the total group sample size randomly assigned to each condition </w:t>
-      </w:r>
-      <w:r>
-        <w:t>as well as</w:t>
-      </w:r>
-      <w:r>
-        <w:t xml:space="preserve"> the final group sample size at the end of the study.</w:t>
-      </w:r>
-    </w:p>
-    <w:p>
-      <w:pPr>
-        <w:pStyle w:val="NormalWeb"/>
-        <w:rPr>
-          <w:b/>
-          <w:bCs/>
-        </w:rPr>
-      </w:pPr>
-    </w:p>
-    <w:p>
-      <w:pPr>
-        <w:pStyle w:val="NormalWeb"/>
-        <w:rPr>
-          <w:b/>
-          <w:bCs/>
-        </w:rPr>
-      </w:pPr>
-      <w:r>
-        <w:rPr>
-          <w:b/>
-          <w:bCs/>
-        </w:rPr>
-        <w:t>Table 1</w:t>
-      </w:r>
-    </w:p>
-    <w:p>
-      <w:pPr>
-        <w:pStyle w:val="NormalWeb"/>
+      </w:pPr>
+      <w:r>
         <w:rPr>
           <w:i/>
           <w:iCs/>
         </w:rPr>
-      </w:pPr>
+        <w:t xml:space="preserve"> Attrition by </w:t>
+      </w:r>
+      <w:commentRangeStart w:id="3"/>
       <w:r>
         <w:rPr>
           <w:i/>
           <w:iCs/>
         </w:rPr>
-        <w:t xml:space="preserve"> Attrition by Group </w:t>
+        <w:t xml:space="preserve">Group </w:t>
+      </w:r>
+      <w:commentRangeEnd w:id="3"/>
+      <w:r>
+        <w:rPr>
+          <w:rStyle w:val="CommentReference"/>
+          <w:rFonts w:asciiTheme="minorHAnsi" w:eastAsiaTheme="minorHAnsi" w:hAnsiTheme="minorHAnsi" w:cstheme="minorBidi"/>
+        </w:rPr>
+        <w:commentReference w:id="3"/>
       </w:r>
     </w:p>
     <w:p>
@@ -1288,48 +2042,45 @@
         <w:t>Because this</w:t>
       </w:r>
       <w:r>
-        <w:t xml:space="preserve"> proposal outlines the use of GPA as a covariate in the analysis of the effect of </w:t>
-      </w:r>
-      <w:r>
+        <w:t xml:space="preserve"> proposal outlines the use of GPA as a covariate in the analysis of the effect of instructional format on students’ final course grades</w:t>
+      </w:r>
+      <w:r>
+        <w:t xml:space="preserve">, careful attention will be paid to the missing GPA records in the data set. A </w:t>
+      </w:r>
+      <w:r>
+        <w:t xml:space="preserve">review of missing GPA data by condition and the missing rate by group sample size are presented in Table 2. </w:t>
+      </w:r>
+    </w:p>
+    <w:p>
+      <w:pPr>
+        <w:pStyle w:val="NormalWeb"/>
+      </w:pPr>
+    </w:p>
+    <w:p>
+      <w:pPr>
+        <w:pStyle w:val="NormalWeb"/>
+        <w:rPr>
+          <w:b/>
+          <w:bCs/>
+        </w:rPr>
+      </w:pPr>
+      <w:r>
+        <w:rPr>
+          <w:b/>
+          <w:bCs/>
+        </w:rPr>
+        <w:t xml:space="preserve">Table 2 </w:t>
+      </w:r>
+    </w:p>
+    <w:p>
+      <w:pPr>
+        <w:pStyle w:val="NormalWeb"/>
+      </w:pPr>
+      <w:r>
+        <w:rPr>
+          <w:noProof/>
+        </w:rPr>
         <w:lastRenderedPageBreak/>
-        <w:t>instructional format on students’ final course grades</w:t>
-      </w:r>
-      <w:r>
-        <w:t xml:space="preserve">, careful attention will be paid to the missing GPA records in the data set. A </w:t>
-      </w:r>
-      <w:r>
-        <w:t xml:space="preserve">review of missing GPA data by condition and the missing rate by group sample size are presented in Table 2. </w:t>
-      </w:r>
-    </w:p>
-    <w:p>
-      <w:pPr>
-        <w:pStyle w:val="NormalWeb"/>
-      </w:pPr>
-    </w:p>
-    <w:p>
-      <w:pPr>
-        <w:pStyle w:val="NormalWeb"/>
-        <w:rPr>
-          <w:b/>
-          <w:bCs/>
-        </w:rPr>
-      </w:pPr>
-      <w:r>
-        <w:rPr>
-          <w:b/>
-          <w:bCs/>
-        </w:rPr>
-        <w:t xml:space="preserve">Table 2 </w:t>
-      </w:r>
-    </w:p>
-    <w:p>
-      <w:pPr>
-        <w:pStyle w:val="NormalWeb"/>
-      </w:pPr>
-      <w:r>
-        <w:rPr>
-          <w:noProof/>
-        </w:rPr>
         <w:drawing>
           <wp:inline distT="0" distB="0" distL="0" distR="0" wp14:anchorId="6BBF19F7" wp14:editId="169166EA">
             <wp:extent cx="3596640" cy="1428331"/>
@@ -1502,7 +2253,32 @@
           <w:i/>
           <w:iCs/>
         </w:rPr>
-        <w:t xml:space="preserve">Boxplot of Final Course Grade by Group </w:t>
+        <w:t xml:space="preserve">Boxplot of Final Course </w:t>
+      </w:r>
+      <w:commentRangeStart w:id="4"/>
+      <w:r>
+        <w:rPr>
+          <w:rFonts w:ascii="TimesNewRomanPSMT" w:hAnsi="TimesNewRomanPSMT"/>
+          <w:i/>
+          <w:iCs/>
+        </w:rPr>
+        <w:t xml:space="preserve">Grade </w:t>
+      </w:r>
+      <w:commentRangeEnd w:id="4"/>
+      <w:r>
+        <w:rPr>
+          <w:rStyle w:val="CommentReference"/>
+          <w:rFonts w:asciiTheme="minorHAnsi" w:eastAsiaTheme="minorHAnsi" w:hAnsiTheme="minorHAnsi" w:cstheme="minorBidi"/>
+        </w:rPr>
+        <w:commentReference w:id="4"/>
+      </w:r>
+      <w:r>
+        <w:rPr>
+          <w:rFonts w:ascii="TimesNewRomanPSMT" w:hAnsi="TimesNewRomanPSMT"/>
+          <w:i/>
+          <w:iCs/>
+        </w:rPr>
+        <w:t xml:space="preserve">by Group </w:t>
       </w:r>
     </w:p>
     <w:p>
@@ -3607,24 +4383,119 @@
       </w:pPr>
     </w:p>
   </w:comment>
+  <w:comment w:id="1" w:author="gmz2108" w:date="2021-12-11T12:24:00Z" w:initials="g">
+    <w:p>
+      <w:pPr>
+        <w:pStyle w:val="CommentText"/>
+      </w:pPr>
+      <w:r>
+        <w:rPr>
+          <w:rStyle w:val="CommentReference"/>
+        </w:rPr>
+        <w:annotationRef/>
+      </w:r>
+      <w:r>
+        <w:t xml:space="preserve">1. state theoretical background </w:t>
+      </w:r>
+      <w:r>
+        <w:t xml:space="preserve">(re-arrange current text starting with background on the research context for this replication study) </w:t>
+      </w:r>
+    </w:p>
+    <w:p>
+      <w:pPr>
+        <w:pStyle w:val="CommentText"/>
+      </w:pPr>
+      <w:r>
+        <w:t xml:space="preserve">2. list research questions </w:t>
+      </w:r>
+    </w:p>
+  </w:comment>
+  <w:comment w:id="2" w:author="gmz2108" w:date="2021-12-11T15:32:00Z" w:initials="g">
+    <w:p>
+      <w:pPr>
+        <w:pStyle w:val="CommentText"/>
+      </w:pPr>
+      <w:r>
+        <w:rPr>
+          <w:rStyle w:val="CommentReference"/>
+        </w:rPr>
+        <w:annotationRef/>
+      </w:r>
+      <w:r>
+        <w:t xml:space="preserve">The details with in-line </w:t>
+      </w:r>
+      <w:proofErr w:type="spellStart"/>
+      <w:r>
+        <w:t xml:space="preserve">figures </w:t>
+      </w:r>
+      <w:proofErr w:type="spellEnd"/>
+      <w:r>
+        <w:t>should likely go in Results section but can retain some of this here; perhaps an overview, whereas all of this detail is better in Results section</w:t>
+      </w:r>
+    </w:p>
+  </w:comment>
+  <w:comment w:id="3" w:author="gmz2108" w:date="2021-12-11T13:21:00Z" w:initials="g">
+    <w:p>
+      <w:pPr>
+        <w:pStyle w:val="CommentText"/>
+      </w:pPr>
+      <w:r>
+        <w:rPr>
+          <w:rStyle w:val="CommentReference"/>
+        </w:rPr>
+        <w:annotationRef/>
+      </w:r>
+      <w:r>
+        <w:t xml:space="preserve">Update table Times New Roman </w:t>
+      </w:r>
+    </w:p>
+  </w:comment>
+  <w:comment w:id="4" w:author="gmz2108" w:date="2021-12-11T12:09:00Z" w:initials="g">
+    <w:p>
+      <w:pPr>
+        <w:pStyle w:val="CommentText"/>
+      </w:pPr>
+      <w:r>
+        <w:rPr>
+          <w:rStyle w:val="CommentReference"/>
+        </w:rPr>
+        <w:annotationRef/>
+      </w:r>
+      <w:r>
+        <w:t xml:space="preserve">Legend doesn’t match up; remove legend but confirm appropriate boxes </w:t>
+      </w:r>
+    </w:p>
+  </w:comment>
 </w:comments>
 </file>
 
 <file path=word/commentsExtended.xml><?xml version="1.0" encoding="utf-8"?>
 <w15:commentsEx xmlns:wpc="http://schemas.microsoft.com/office/word/2010/wordprocessingCanvas" xmlns:cx="http://schemas.microsoft.com/office/drawing/2014/chartex" xmlns:cx1="http://schemas.microsoft.com/office/drawing/2015/9/8/chartex" xmlns:cx2="http://schemas.microsoft.com/office/drawing/2015/10/21/chartex" xmlns:cx3="http://schemas.microsoft.com/office/drawing/2016/5/9/chartex" xmlns:cx4="http://schemas.microsoft.com/office/drawing/2016/5/10/chartex" xmlns:cx5="http://schemas.microsoft.com/office/drawing/2016/5/11/chartex" xmlns:cx6="http://schemas.microsoft.com/office/drawing/2016/5/12/chartex" xmlns:cx7="http://schemas.microsoft.com/office/drawing/2016/5/13/chartex" xmlns:cx8="http://schemas.microsoft.com/office/drawing/2016/5/14/chartex" xmlns:mc="http://schemas.openxmlformats.org/markup-compatibility/2006" xmlns:aink="http://schemas.microsoft.com/office/drawing/2016/ink" xmlns:am3d="http://schemas.microsoft.com/office/drawing/2017/model3d" xmlns:o="urn:schemas-microsoft-com:office:office" xmlns:r="http://schemas.openxmlformats.org/officeDocument/2006/relationships" xmlns:m="http://schemas.openxmlformats.org/officeDocument/2006/math" xmlns:v="urn:schemas-microsoft-com:vml" xmlns:wp14="http://schemas.microsoft.com/office/word/2010/wordprocessingDrawing" xmlns:wp="http://schemas.openxmlformats.org/drawingml/2006/wordprocessingDrawing" xmlns:w10="urn:schemas-microsoft-com:office:word" xmlns:w="http://schemas.openxmlformats.org/wordprocessingml/2006/main" xmlns:w14="http://schemas.microsoft.com/office/word/2010/wordml" xmlns:w15="http://schemas.microsoft.com/office/word/2012/wordml" xmlns:w16cex="http://schemas.microsoft.com/office/word/2018/wordml/cex" xmlns:w16cid="http://schemas.microsoft.com/office/word/2016/wordml/cid" xmlns:w16="http://schemas.microsoft.com/office/word/2018/wordml" xmlns:w16se="http://schemas.microsoft.com/office/word/2015/wordml/symex" xmlns:wpg="http://schemas.microsoft.com/office/word/2010/wordprocessingGroup" xmlns:wpi="http://schemas.microsoft.com/office/word/2010/wordprocessingInk" xmlns:wne="http://schemas.microsoft.com/office/word/2006/wordml" xmlns:wps="http://schemas.microsoft.com/office/word/2010/wordprocessingShape" mc:Ignorable="w14 w15 w16se w16cid w16 w16cex wp14">
   <w15:commentEx w15:paraId="08F932D8" w15:done="0"/>
+  <w15:commentEx w15:paraId="1F6AC40F" w15:done="0"/>
+  <w15:commentEx w15:paraId="556A408B" w15:done="0"/>
+  <w15:commentEx w15:paraId="5445708E" w15:done="0"/>
+  <w15:commentEx w15:paraId="365D22E0" w15:done="0"/>
 </w15:commentsEx>
 </file>
 
 <file path=word/commentsExtensible.xml><?xml version="1.0" encoding="utf-8"?>
 <w16cex:commentsExtensible xmlns:wpc="http://schemas.microsoft.com/office/word/2010/wordprocessingCanvas" xmlns:cx="http://schemas.microsoft.com/office/drawing/2014/chartex" xmlns:cx1="http://schemas.microsoft.com/office/drawing/2015/9/8/chartex" xmlns:cx2="http://schemas.microsoft.com/office/drawing/2015/10/21/chartex" xmlns:cx3="http://schemas.microsoft.com/office/drawing/2016/5/9/chartex" xmlns:cx4="http://schemas.microsoft.com/office/drawing/2016/5/10/chartex" xmlns:cx5="http://schemas.microsoft.com/office/drawing/2016/5/11/chartex" xmlns:cx6="http://schemas.microsoft.com/office/drawing/2016/5/12/chartex" xmlns:cx7="http://schemas.microsoft.com/office/drawing/2016/5/13/chartex" xmlns:cx8="http://schemas.microsoft.com/office/drawing/2016/5/14/chartex" xmlns:mc="http://schemas.openxmlformats.org/markup-compatibility/2006" xmlns:aink="http://schemas.microsoft.com/office/drawing/2016/ink" xmlns:am3d="http://schemas.microsoft.com/office/drawing/2017/model3d" xmlns:o="urn:schemas-microsoft-com:office:office" xmlns:r="http://schemas.openxmlformats.org/officeDocument/2006/relationships" xmlns:m="http://schemas.openxmlformats.org/officeDocument/2006/math" xmlns:v="urn:schemas-microsoft-com:vml" xmlns:wp14="http://schemas.microsoft.com/office/word/2010/wordprocessingDrawing" xmlns:wp="http://schemas.openxmlformats.org/drawingml/2006/wordprocessingDrawing" xmlns:w10="urn:schemas-microsoft-com:office:word" xmlns:w="http://schemas.openxmlformats.org/wordprocessingml/2006/main" xmlns:w14="http://schemas.microsoft.com/office/word/2010/wordml" xmlns:w15="http://schemas.microsoft.com/office/word/2012/wordml" xmlns:w16cex="http://schemas.microsoft.com/office/word/2018/wordml/cex" xmlns:w16cid="http://schemas.microsoft.com/office/word/2016/wordml/cid" xmlns:w16="http://schemas.microsoft.com/office/word/2018/wordml" xmlns:w16se="http://schemas.microsoft.com/office/word/2015/wordml/symex" xmlns:wpg="http://schemas.microsoft.com/office/word/2010/wordprocessingGroup" xmlns:wpi="http://schemas.microsoft.com/office/word/2010/wordprocessingInk" xmlns:wne="http://schemas.microsoft.com/office/word/2006/wordml" xmlns:wps="http://schemas.microsoft.com/office/word/2010/wordprocessingShape" mc:Ignorable="w14 w15 w16se w16cid w16 w16cex wp14">
   <w16cex:commentExtensible w16cex:durableId="2558A530" w16cex:dateUtc="2021-12-06T20:05:00Z"/>
+  <w16cex:commentExtensible w16cex:durableId="255F1707" w16cex:dateUtc="2021-12-11T17:24:00Z"/>
+  <w16cex:commentExtensible w16cex:durableId="255F42F9" w16cex:dateUtc="2021-12-11T20:32:00Z"/>
+  <w16cex:commentExtensible w16cex:durableId="255F2453" w16cex:dateUtc="2021-12-11T18:21:00Z"/>
+  <w16cex:commentExtensible w16cex:durableId="255F1396" w16cex:dateUtc="2021-12-11T17:09:00Z"/>
 </w16cex:commentsExtensible>
 </file>
 
 <file path=word/commentsIds.xml><?xml version="1.0" encoding="utf-8"?>
 <w16cid:commentsIds xmlns:wpc="http://schemas.microsoft.com/office/word/2010/wordprocessingCanvas" xmlns:cx="http://schemas.microsoft.com/office/drawing/2014/chartex" xmlns:cx1="http://schemas.microsoft.com/office/drawing/2015/9/8/chartex" xmlns:cx2="http://schemas.microsoft.com/office/drawing/2015/10/21/chartex" xmlns:cx3="http://schemas.microsoft.com/office/drawing/2016/5/9/chartex" xmlns:cx4="http://schemas.microsoft.com/office/drawing/2016/5/10/chartex" xmlns:cx5="http://schemas.microsoft.com/office/drawing/2016/5/11/chartex" xmlns:cx6="http://schemas.microsoft.com/office/drawing/2016/5/12/chartex" xmlns:cx7="http://schemas.microsoft.com/office/drawing/2016/5/13/chartex" xmlns:cx8="http://schemas.microsoft.com/office/drawing/2016/5/14/chartex" xmlns:mc="http://schemas.openxmlformats.org/markup-compatibility/2006" xmlns:aink="http://schemas.microsoft.com/office/drawing/2016/ink" xmlns:am3d="http://schemas.microsoft.com/office/drawing/2017/model3d" xmlns:o="urn:schemas-microsoft-com:office:office" xmlns:r="http://schemas.openxmlformats.org/officeDocument/2006/relationships" xmlns:m="http://schemas.openxmlformats.org/officeDocument/2006/math" xmlns:v="urn:schemas-microsoft-com:vml" xmlns:wp14="http://schemas.microsoft.com/office/word/2010/wordprocessingDrawing" xmlns:wp="http://schemas.openxmlformats.org/drawingml/2006/wordprocessingDrawing" xmlns:w10="urn:schemas-microsoft-com:office:word" xmlns:w="http://schemas.openxmlformats.org/wordprocessingml/2006/main" xmlns:w14="http://schemas.microsoft.com/office/word/2010/wordml" xmlns:w15="http://schemas.microsoft.com/office/word/2012/wordml" xmlns:w16cex="http://schemas.microsoft.com/office/word/2018/wordml/cex" xmlns:w16cid="http://schemas.microsoft.com/office/word/2016/wordml/cid" xmlns:w16="http://schemas.microsoft.com/office/word/2018/wordml" xmlns:w16se="http://schemas.microsoft.com/office/word/2015/wordml/symex" xmlns:wpg="http://schemas.microsoft.com/office/word/2010/wordprocessingGroup" xmlns:wpi="http://schemas.microsoft.com/office/word/2010/wordprocessingInk" xmlns:wne="http://schemas.microsoft.com/office/word/2006/wordml" xmlns:wps="http://schemas.microsoft.com/office/word/2010/wordprocessingShape" mc:Ignorable="w14 w15 w16se w16cid w16 w16cex wp14">
   <w16cid:commentId w16cid:paraId="08F932D8" w16cid:durableId="2558A530"/>
+  <w16cid:commentId w16cid:paraId="1F6AC40F" w16cid:durableId="255F1707"/>
+  <w16cid:commentId w16cid:paraId="556A408B" w16cid:durableId="255F42F9"/>
+  <w16cid:commentId w16cid:paraId="5445708E" w16cid:durableId="255F2453"/>
+  <w16cid:commentId w16cid:paraId="365D22E0" w16cid:durableId="255F1396"/>
 </w16cid:commentsIds>
 </file>
 
@@ -3796,6 +4667,119 @@
 <file path=word/numbering.xml><?xml version="1.0" encoding="utf-8"?>
 <w:numbering xmlns:wpc="http://schemas.microsoft.com/office/word/2010/wordprocessingCanvas" xmlns:cx="http://schemas.microsoft.com/office/drawing/2014/chartex" xmlns:cx1="http://schemas.microsoft.com/office/drawing/2015/9/8/chartex" xmlns:cx2="http://schemas.microsoft.com/office/drawing/2015/10/21/chartex" xmlns:cx3="http://schemas.microsoft.com/office/drawing/2016/5/9/chartex" xmlns:cx4="http://schemas.microsoft.com/office/drawing/2016/5/10/chartex" xmlns:cx5="http://schemas.microsoft.com/office/drawing/2016/5/11/chartex" xmlns:cx6="http://schemas.microsoft.com/office/drawing/2016/5/12/chartex" xmlns:cx7="http://schemas.microsoft.com/office/drawing/2016/5/13/chartex" xmlns:cx8="http://schemas.microsoft.com/office/drawing/2016/5/14/chartex" xmlns:mc="http://schemas.openxmlformats.org/markup-compatibility/2006" xmlns:aink="http://schemas.microsoft.com/office/drawing/2016/ink" xmlns:am3d="http://schemas.microsoft.com/office/drawing/2017/model3d" xmlns:o="urn:schemas-microsoft-com:office:office" xmlns:r="http://schemas.openxmlformats.org/officeDocument/2006/relationships" xmlns:m="http://schemas.openxmlformats.org/officeDocument/2006/math" xmlns:v="urn:schemas-microsoft-com:vml" xmlns:wp14="http://schemas.microsoft.com/office/word/2010/wordprocessingDrawing" xmlns:wp="http://schemas.openxmlformats.org/drawingml/2006/wordprocessingDrawing" xmlns:w10="urn:schemas-microsoft-com:office:word" xmlns:w="http://schemas.openxmlformats.org/wordprocessingml/2006/main" xmlns:w14="http://schemas.microsoft.com/office/word/2010/wordml" xmlns:w15="http://schemas.microsoft.com/office/word/2012/wordml" xmlns:w16cex="http://schemas.microsoft.com/office/word/2018/wordml/cex" xmlns:w16cid="http://schemas.microsoft.com/office/word/2016/wordml/cid" xmlns:w16="http://schemas.microsoft.com/office/word/2018/wordml" xmlns:w16se="http://schemas.microsoft.com/office/word/2015/wordml/symex" xmlns:wpg="http://schemas.microsoft.com/office/word/2010/wordprocessingGroup" xmlns:wpi="http://schemas.microsoft.com/office/word/2010/wordprocessingInk" xmlns:wne="http://schemas.microsoft.com/office/word/2006/wordml" xmlns:wps="http://schemas.microsoft.com/office/word/2010/wordprocessingShape" mc:Ignorable="w14 w15 w16se w16cid w16 w16cex wp14">
   <w:abstractNum w:abstractNumId="0" w15:restartNumberingAfterBreak="0">
+    <w:nsid w:val="029B2959"/>
+    <w:multiLevelType w:val="hybridMultilevel"/>
+    <w:tmpl w:val="FCACD6B6"/>
+    <w:lvl w:ilvl="0" w:tplc="04090001">
+      <w:start w:val="1"/>
+      <w:numFmt w:val="bullet"/>
+      <w:lvlText w:val=""/>
+      <w:lvlJc w:val="left"/>
+      <w:pPr>
+        <w:ind w:left="720" w:hanging="360"/>
+      </w:pPr>
+      <w:rPr>
+        <w:rFonts w:ascii="Symbol" w:hAnsi="Symbol" w:hint="default"/>
+      </w:rPr>
+    </w:lvl>
+    <w:lvl w:ilvl="1" w:tplc="04090003" w:tentative="1">
+      <w:start w:val="1"/>
+      <w:numFmt w:val="bullet"/>
+      <w:lvlText w:val="o"/>
+      <w:lvlJc w:val="left"/>
+      <w:pPr>
+        <w:ind w:left="1440" w:hanging="360"/>
+      </w:pPr>
+      <w:rPr>
+        <w:rFonts w:ascii="Courier New" w:hAnsi="Courier New" w:cs="Courier New" w:hint="default"/>
+      </w:rPr>
+    </w:lvl>
+    <w:lvl w:ilvl="2" w:tplc="04090005" w:tentative="1">
+      <w:start w:val="1"/>
+      <w:numFmt w:val="bullet"/>
+      <w:lvlText w:val=""/>
+      <w:lvlJc w:val="left"/>
+      <w:pPr>
+        <w:ind w:left="2160" w:hanging="360"/>
+      </w:pPr>
+      <w:rPr>
+        <w:rFonts w:ascii="Wingdings" w:hAnsi="Wingdings" w:hint="default"/>
+      </w:rPr>
+    </w:lvl>
+    <w:lvl w:ilvl="3" w:tplc="04090001" w:tentative="1">
+      <w:start w:val="1"/>
+      <w:numFmt w:val="bullet"/>
+      <w:lvlText w:val=""/>
+      <w:lvlJc w:val="left"/>
+      <w:pPr>
+        <w:ind w:left="2880" w:hanging="360"/>
+      </w:pPr>
+      <w:rPr>
+        <w:rFonts w:ascii="Symbol" w:hAnsi="Symbol" w:hint="default"/>
+      </w:rPr>
+    </w:lvl>
+    <w:lvl w:ilvl="4" w:tplc="04090003" w:tentative="1">
+      <w:start w:val="1"/>
+      <w:numFmt w:val="bullet"/>
+      <w:lvlText w:val="o"/>
+      <w:lvlJc w:val="left"/>
+      <w:pPr>
+        <w:ind w:left="3600" w:hanging="360"/>
+      </w:pPr>
+      <w:rPr>
+        <w:rFonts w:ascii="Courier New" w:hAnsi="Courier New" w:cs="Courier New" w:hint="default"/>
+      </w:rPr>
+    </w:lvl>
+    <w:lvl w:ilvl="5" w:tplc="04090005" w:tentative="1">
+      <w:start w:val="1"/>
+      <w:numFmt w:val="bullet"/>
+      <w:lvlText w:val=""/>
+      <w:lvlJc w:val="left"/>
+      <w:pPr>
+        <w:ind w:left="4320" w:hanging="360"/>
+      </w:pPr>
+      <w:rPr>
+        <w:rFonts w:ascii="Wingdings" w:hAnsi="Wingdings" w:hint="default"/>
+      </w:rPr>
+    </w:lvl>
+    <w:lvl w:ilvl="6" w:tplc="04090001" w:tentative="1">
+      <w:start w:val="1"/>
+      <w:numFmt w:val="bullet"/>
+      <w:lvlText w:val=""/>
+      <w:lvlJc w:val="left"/>
+      <w:pPr>
+        <w:ind w:left="5040" w:hanging="360"/>
+      </w:pPr>
+      <w:rPr>
+        <w:rFonts w:ascii="Symbol" w:hAnsi="Symbol" w:hint="default"/>
+      </w:rPr>
+    </w:lvl>
+    <w:lvl w:ilvl="7" w:tplc="04090003" w:tentative="1">
+      <w:start w:val="1"/>
+      <w:numFmt w:val="bullet"/>
+      <w:lvlText w:val="o"/>
+      <w:lvlJc w:val="left"/>
+      <w:pPr>
+        <w:ind w:left="5760" w:hanging="360"/>
+      </w:pPr>
+      <w:rPr>
+        <w:rFonts w:ascii="Courier New" w:hAnsi="Courier New" w:cs="Courier New" w:hint="default"/>
+      </w:rPr>
+    </w:lvl>
+    <w:lvl w:ilvl="8" w:tplc="04090005" w:tentative="1">
+      <w:start w:val="1"/>
+      <w:numFmt w:val="bullet"/>
+      <w:lvlText w:val=""/>
+      <w:lvlJc w:val="left"/>
+      <w:pPr>
+        <w:ind w:left="6480" w:hanging="360"/>
+      </w:pPr>
+      <w:rPr>
+        <w:rFonts w:ascii="Wingdings" w:hAnsi="Wingdings" w:hint="default"/>
+      </w:rPr>
+    </w:lvl>
+  </w:abstractNum>
+  <w:abstractNum w:abstractNumId="1" w15:restartNumberingAfterBreak="0">
     <w:nsid w:val="05A07752"/>
     <w:multiLevelType w:val="multilevel"/>
     <w:tmpl w:val="9E8CE0A0"/>
@@ -3908,7 +4892,156 @@
       </w:pPr>
     </w:lvl>
   </w:abstractNum>
-  <w:abstractNum w:abstractNumId="1" w15:restartNumberingAfterBreak="0">
+  <w:abstractNum w:abstractNumId="2" w15:restartNumberingAfterBreak="0">
+    <w:nsid w:val="14B75FA3"/>
+    <w:multiLevelType w:val="multilevel"/>
+    <w:tmpl w:val="501E1AE2"/>
+    <w:lvl w:ilvl="0">
+      <w:start w:val="1"/>
+      <w:numFmt w:val="bullet"/>
+      <w:lvlText w:val=""/>
+      <w:lvlJc w:val="left"/>
+      <w:pPr>
+        <w:tabs>
+          <w:tab w:val="num" w:pos="720"/>
+        </w:tabs>
+        <w:ind w:left="720" w:hanging="360"/>
+      </w:pPr>
+      <w:rPr>
+        <w:rFonts w:ascii="Symbol" w:hAnsi="Symbol" w:hint="default"/>
+        <w:sz w:val="20"/>
+      </w:rPr>
+    </w:lvl>
+    <w:lvl w:ilvl="1" w:tentative="1">
+      <w:start w:val="1"/>
+      <w:numFmt w:val="bullet"/>
+      <w:lvlText w:val=""/>
+      <w:lvlJc w:val="left"/>
+      <w:pPr>
+        <w:tabs>
+          <w:tab w:val="num" w:pos="1440"/>
+        </w:tabs>
+        <w:ind w:left="1440" w:hanging="360"/>
+      </w:pPr>
+      <w:rPr>
+        <w:rFonts w:ascii="Symbol" w:hAnsi="Symbol" w:hint="default"/>
+        <w:sz w:val="20"/>
+      </w:rPr>
+    </w:lvl>
+    <w:lvl w:ilvl="2" w:tentative="1">
+      <w:start w:val="1"/>
+      <w:numFmt w:val="bullet"/>
+      <w:lvlText w:val=""/>
+      <w:lvlJc w:val="left"/>
+      <w:pPr>
+        <w:tabs>
+          <w:tab w:val="num" w:pos="2160"/>
+        </w:tabs>
+        <w:ind w:left="2160" w:hanging="360"/>
+      </w:pPr>
+      <w:rPr>
+        <w:rFonts w:ascii="Symbol" w:hAnsi="Symbol" w:hint="default"/>
+        <w:sz w:val="20"/>
+      </w:rPr>
+    </w:lvl>
+    <w:lvl w:ilvl="3" w:tentative="1">
+      <w:start w:val="1"/>
+      <w:numFmt w:val="bullet"/>
+      <w:lvlText w:val=""/>
+      <w:lvlJc w:val="left"/>
+      <w:pPr>
+        <w:tabs>
+          <w:tab w:val="num" w:pos="2880"/>
+        </w:tabs>
+        <w:ind w:left="2880" w:hanging="360"/>
+      </w:pPr>
+      <w:rPr>
+        <w:rFonts w:ascii="Symbol" w:hAnsi="Symbol" w:hint="default"/>
+        <w:sz w:val="20"/>
+      </w:rPr>
+    </w:lvl>
+    <w:lvl w:ilvl="4" w:tentative="1">
+      <w:start w:val="1"/>
+      <w:numFmt w:val="bullet"/>
+      <w:lvlText w:val=""/>
+      <w:lvlJc w:val="left"/>
+      <w:pPr>
+        <w:tabs>
+          <w:tab w:val="num" w:pos="3600"/>
+        </w:tabs>
+        <w:ind w:left="3600" w:hanging="360"/>
+      </w:pPr>
+      <w:rPr>
+        <w:rFonts w:ascii="Symbol" w:hAnsi="Symbol" w:hint="default"/>
+        <w:sz w:val="20"/>
+      </w:rPr>
+    </w:lvl>
+    <w:lvl w:ilvl="5" w:tentative="1">
+      <w:start w:val="1"/>
+      <w:numFmt w:val="bullet"/>
+      <w:lvlText w:val=""/>
+      <w:lvlJc w:val="left"/>
+      <w:pPr>
+        <w:tabs>
+          <w:tab w:val="num" w:pos="4320"/>
+        </w:tabs>
+        <w:ind w:left="4320" w:hanging="360"/>
+      </w:pPr>
+      <w:rPr>
+        <w:rFonts w:ascii="Symbol" w:hAnsi="Symbol" w:hint="default"/>
+        <w:sz w:val="20"/>
+      </w:rPr>
+    </w:lvl>
+    <w:lvl w:ilvl="6" w:tentative="1">
+      <w:start w:val="1"/>
+      <w:numFmt w:val="bullet"/>
+      <w:lvlText w:val=""/>
+      <w:lvlJc w:val="left"/>
+      <w:pPr>
+        <w:tabs>
+          <w:tab w:val="num" w:pos="5040"/>
+        </w:tabs>
+        <w:ind w:left="5040" w:hanging="360"/>
+      </w:pPr>
+      <w:rPr>
+        <w:rFonts w:ascii="Symbol" w:hAnsi="Symbol" w:hint="default"/>
+        <w:sz w:val="20"/>
+      </w:rPr>
+    </w:lvl>
+    <w:lvl w:ilvl="7" w:tentative="1">
+      <w:start w:val="1"/>
+      <w:numFmt w:val="bullet"/>
+      <w:lvlText w:val=""/>
+      <w:lvlJc w:val="left"/>
+      <w:pPr>
+        <w:tabs>
+          <w:tab w:val="num" w:pos="5760"/>
+        </w:tabs>
+        <w:ind w:left="5760" w:hanging="360"/>
+      </w:pPr>
+      <w:rPr>
+        <w:rFonts w:ascii="Symbol" w:hAnsi="Symbol" w:hint="default"/>
+        <w:sz w:val="20"/>
+      </w:rPr>
+    </w:lvl>
+    <w:lvl w:ilvl="8" w:tentative="1">
+      <w:start w:val="1"/>
+      <w:numFmt w:val="bullet"/>
+      <w:lvlText w:val=""/>
+      <w:lvlJc w:val="left"/>
+      <w:pPr>
+        <w:tabs>
+          <w:tab w:val="num" w:pos="6480"/>
+        </w:tabs>
+        <w:ind w:left="6480" w:hanging="360"/>
+      </w:pPr>
+      <w:rPr>
+        <w:rFonts w:ascii="Symbol" w:hAnsi="Symbol" w:hint="default"/>
+        <w:sz w:val="20"/>
+      </w:rPr>
+    </w:lvl>
+  </w:abstractNum>
+  <w:abstractNum w:abstractNumId="3" w15:restartNumberingAfterBreak="0">
     <w:nsid w:val="16735F23"/>
     <w:multiLevelType w:val="hybridMultilevel"/>
     <w:tmpl w:val="22EC2D0E"/>
@@ -4021,7 +5154,7 @@
       </w:rPr>
     </w:lvl>
   </w:abstractNum>
-  <w:abstractNum w:abstractNumId="2" w15:restartNumberingAfterBreak="0">
+  <w:abstractNum w:abstractNumId="4" w15:restartNumberingAfterBreak="0">
     <w:nsid w:val="2CCC4EBB"/>
     <w:multiLevelType w:val="hybridMultilevel"/>
     <w:tmpl w:val="5768C63C"/>
@@ -4134,7 +5267,7 @@
       </w:rPr>
     </w:lvl>
   </w:abstractNum>
-  <w:abstractNum w:abstractNumId="3" w15:restartNumberingAfterBreak="0">
+  <w:abstractNum w:abstractNumId="5" w15:restartNumberingAfterBreak="0">
     <w:nsid w:val="3E673D58"/>
     <w:multiLevelType w:val="hybridMultilevel"/>
     <w:tmpl w:val="5462BB82"/>
@@ -4247,7 +5380,7 @@
       </w:rPr>
     </w:lvl>
   </w:abstractNum>
-  <w:abstractNum w:abstractNumId="4" w15:restartNumberingAfterBreak="0">
+  <w:abstractNum w:abstractNumId="6" w15:restartNumberingAfterBreak="0">
     <w:nsid w:val="4326585C"/>
     <w:multiLevelType w:val="hybridMultilevel"/>
     <w:tmpl w:val="160E89CE"/>
@@ -4360,7 +5493,7 @@
       </w:rPr>
     </w:lvl>
   </w:abstractNum>
-  <w:abstractNum w:abstractNumId="5" w15:restartNumberingAfterBreak="0">
+  <w:abstractNum w:abstractNumId="7" w15:restartNumberingAfterBreak="0">
     <w:nsid w:val="43C47372"/>
     <w:multiLevelType w:val="hybridMultilevel"/>
     <w:tmpl w:val="525C023A"/>
@@ -4473,7 +5606,233 @@
       </w:rPr>
     </w:lvl>
   </w:abstractNum>
-  <w:abstractNum w:abstractNumId="6" w15:restartNumberingAfterBreak="0">
+  <w:abstractNum w:abstractNumId="8" w15:restartNumberingAfterBreak="0">
+    <w:nsid w:val="54A03F71"/>
+    <w:multiLevelType w:val="hybridMultilevel"/>
+    <w:tmpl w:val="28F82108"/>
+    <w:lvl w:ilvl="0" w:tplc="04090001">
+      <w:start w:val="1"/>
+      <w:numFmt w:val="bullet"/>
+      <w:lvlText w:val=""/>
+      <w:lvlJc w:val="left"/>
+      <w:pPr>
+        <w:ind w:left="720" w:hanging="360"/>
+      </w:pPr>
+      <w:rPr>
+        <w:rFonts w:ascii="Symbol" w:hAnsi="Symbol" w:hint="default"/>
+      </w:rPr>
+    </w:lvl>
+    <w:lvl w:ilvl="1" w:tplc="04090003" w:tentative="1">
+      <w:start w:val="1"/>
+      <w:numFmt w:val="bullet"/>
+      <w:lvlText w:val="o"/>
+      <w:lvlJc w:val="left"/>
+      <w:pPr>
+        <w:ind w:left="1440" w:hanging="360"/>
+      </w:pPr>
+      <w:rPr>
+        <w:rFonts w:ascii="Courier New" w:hAnsi="Courier New" w:cs="Courier New" w:hint="default"/>
+      </w:rPr>
+    </w:lvl>
+    <w:lvl w:ilvl="2" w:tplc="04090005" w:tentative="1">
+      <w:start w:val="1"/>
+      <w:numFmt w:val="bullet"/>
+      <w:lvlText w:val=""/>
+      <w:lvlJc w:val="left"/>
+      <w:pPr>
+        <w:ind w:left="2160" w:hanging="360"/>
+      </w:pPr>
+      <w:rPr>
+        <w:rFonts w:ascii="Wingdings" w:hAnsi="Wingdings" w:hint="default"/>
+      </w:rPr>
+    </w:lvl>
+    <w:lvl w:ilvl="3" w:tplc="04090001" w:tentative="1">
+      <w:start w:val="1"/>
+      <w:numFmt w:val="bullet"/>
+      <w:lvlText w:val=""/>
+      <w:lvlJc w:val="left"/>
+      <w:pPr>
+        <w:ind w:left="2880" w:hanging="360"/>
+      </w:pPr>
+      <w:rPr>
+        <w:rFonts w:ascii="Symbol" w:hAnsi="Symbol" w:hint="default"/>
+      </w:rPr>
+    </w:lvl>
+    <w:lvl w:ilvl="4" w:tplc="04090003" w:tentative="1">
+      <w:start w:val="1"/>
+      <w:numFmt w:val="bullet"/>
+      <w:lvlText w:val="o"/>
+      <w:lvlJc w:val="left"/>
+      <w:pPr>
+        <w:ind w:left="3600" w:hanging="360"/>
+      </w:pPr>
+      <w:rPr>
+        <w:rFonts w:ascii="Courier New" w:hAnsi="Courier New" w:cs="Courier New" w:hint="default"/>
+      </w:rPr>
+    </w:lvl>
+    <w:lvl w:ilvl="5" w:tplc="04090005" w:tentative="1">
+      <w:start w:val="1"/>
+      <w:numFmt w:val="bullet"/>
+      <w:lvlText w:val=""/>
+      <w:lvlJc w:val="left"/>
+      <w:pPr>
+        <w:ind w:left="4320" w:hanging="360"/>
+      </w:pPr>
+      <w:rPr>
+        <w:rFonts w:ascii="Wingdings" w:hAnsi="Wingdings" w:hint="default"/>
+      </w:rPr>
+    </w:lvl>
+    <w:lvl w:ilvl="6" w:tplc="04090001" w:tentative="1">
+      <w:start w:val="1"/>
+      <w:numFmt w:val="bullet"/>
+      <w:lvlText w:val=""/>
+      <w:lvlJc w:val="left"/>
+      <w:pPr>
+        <w:ind w:left="5040" w:hanging="360"/>
+      </w:pPr>
+      <w:rPr>
+        <w:rFonts w:ascii="Symbol" w:hAnsi="Symbol" w:hint="default"/>
+      </w:rPr>
+    </w:lvl>
+    <w:lvl w:ilvl="7" w:tplc="04090003" w:tentative="1">
+      <w:start w:val="1"/>
+      <w:numFmt w:val="bullet"/>
+      <w:lvlText w:val="o"/>
+      <w:lvlJc w:val="left"/>
+      <w:pPr>
+        <w:ind w:left="5760" w:hanging="360"/>
+      </w:pPr>
+      <w:rPr>
+        <w:rFonts w:ascii="Courier New" w:hAnsi="Courier New" w:cs="Courier New" w:hint="default"/>
+      </w:rPr>
+    </w:lvl>
+    <w:lvl w:ilvl="8" w:tplc="04090005" w:tentative="1">
+      <w:start w:val="1"/>
+      <w:numFmt w:val="bullet"/>
+      <w:lvlText w:val=""/>
+      <w:lvlJc w:val="left"/>
+      <w:pPr>
+        <w:ind w:left="6480" w:hanging="360"/>
+      </w:pPr>
+      <w:rPr>
+        <w:rFonts w:ascii="Wingdings" w:hAnsi="Wingdings" w:hint="default"/>
+      </w:rPr>
+    </w:lvl>
+  </w:abstractNum>
+  <w:abstractNum w:abstractNumId="9" w15:restartNumberingAfterBreak="0">
+    <w:nsid w:val="68D9190A"/>
+    <w:multiLevelType w:val="hybridMultilevel"/>
+    <w:tmpl w:val="984E8A5E"/>
+    <w:lvl w:ilvl="0" w:tplc="04090001">
+      <w:start w:val="1"/>
+      <w:numFmt w:val="bullet"/>
+      <w:lvlText w:val=""/>
+      <w:lvlJc w:val="left"/>
+      <w:pPr>
+        <w:ind w:left="720" w:hanging="360"/>
+      </w:pPr>
+      <w:rPr>
+        <w:rFonts w:ascii="Symbol" w:hAnsi="Symbol" w:hint="default"/>
+      </w:rPr>
+    </w:lvl>
+    <w:lvl w:ilvl="1" w:tplc="04090003" w:tentative="1">
+      <w:start w:val="1"/>
+      <w:numFmt w:val="bullet"/>
+      <w:lvlText w:val="o"/>
+      <w:lvlJc w:val="left"/>
+      <w:pPr>
+        <w:ind w:left="1440" w:hanging="360"/>
+      </w:pPr>
+      <w:rPr>
+        <w:rFonts w:ascii="Courier New" w:hAnsi="Courier New" w:cs="Courier New" w:hint="default"/>
+      </w:rPr>
+    </w:lvl>
+    <w:lvl w:ilvl="2" w:tplc="04090005" w:tentative="1">
+      <w:start w:val="1"/>
+      <w:numFmt w:val="bullet"/>
+      <w:lvlText w:val=""/>
+      <w:lvlJc w:val="left"/>
+      <w:pPr>
+        <w:ind w:left="2160" w:hanging="360"/>
+      </w:pPr>
+      <w:rPr>
+        <w:rFonts w:ascii="Wingdings" w:hAnsi="Wingdings" w:hint="default"/>
+      </w:rPr>
+    </w:lvl>
+    <w:lvl w:ilvl="3" w:tplc="04090001" w:tentative="1">
+      <w:start w:val="1"/>
+      <w:numFmt w:val="bullet"/>
+      <w:lvlText w:val=""/>
+      <w:lvlJc w:val="left"/>
+      <w:pPr>
+        <w:ind w:left="2880" w:hanging="360"/>
+      </w:pPr>
+      <w:rPr>
+        <w:rFonts w:ascii="Symbol" w:hAnsi="Symbol" w:hint="default"/>
+      </w:rPr>
+    </w:lvl>
+    <w:lvl w:ilvl="4" w:tplc="04090003" w:tentative="1">
+      <w:start w:val="1"/>
+      <w:numFmt w:val="bullet"/>
+      <w:lvlText w:val="o"/>
+      <w:lvlJc w:val="left"/>
+      <w:pPr>
+        <w:ind w:left="3600" w:hanging="360"/>
+      </w:pPr>
+      <w:rPr>
+        <w:rFonts w:ascii="Courier New" w:hAnsi="Courier New" w:cs="Courier New" w:hint="default"/>
+      </w:rPr>
+    </w:lvl>
+    <w:lvl w:ilvl="5" w:tplc="04090005" w:tentative="1">
+      <w:start w:val="1"/>
+      <w:numFmt w:val="bullet"/>
+      <w:lvlText w:val=""/>
+      <w:lvlJc w:val="left"/>
+      <w:pPr>
+        <w:ind w:left="4320" w:hanging="360"/>
+      </w:pPr>
+      <w:rPr>
+        <w:rFonts w:ascii="Wingdings" w:hAnsi="Wingdings" w:hint="default"/>
+      </w:rPr>
+    </w:lvl>
+    <w:lvl w:ilvl="6" w:tplc="04090001" w:tentative="1">
+      <w:start w:val="1"/>
+      <w:numFmt w:val="bullet"/>
+      <w:lvlText w:val=""/>
+      <w:lvlJc w:val="left"/>
+      <w:pPr>
+        <w:ind w:left="5040" w:hanging="360"/>
+      </w:pPr>
+      <w:rPr>
+        <w:rFonts w:ascii="Symbol" w:hAnsi="Symbol" w:hint="default"/>
+      </w:rPr>
+    </w:lvl>
+    <w:lvl w:ilvl="7" w:tplc="04090003" w:tentative="1">
+      <w:start w:val="1"/>
+      <w:numFmt w:val="bullet"/>
+      <w:lvlText w:val="o"/>
+      <w:lvlJc w:val="left"/>
+      <w:pPr>
+        <w:ind w:left="5760" w:hanging="360"/>
+      </w:pPr>
+      <w:rPr>
+        <w:rFonts w:ascii="Courier New" w:hAnsi="Courier New" w:cs="Courier New" w:hint="default"/>
+      </w:rPr>
+    </w:lvl>
+    <w:lvl w:ilvl="8" w:tplc="04090005" w:tentative="1">
+      <w:start w:val="1"/>
+      <w:numFmt w:val="bullet"/>
+      <w:lvlText w:val=""/>
+      <w:lvlJc w:val="left"/>
+      <w:pPr>
+        <w:ind w:left="6480" w:hanging="360"/>
+      </w:pPr>
+      <w:rPr>
+        <w:rFonts w:ascii="Wingdings" w:hAnsi="Wingdings" w:hint="default"/>
+      </w:rPr>
+    </w:lvl>
+  </w:abstractNum>
+  <w:abstractNum w:abstractNumId="10" w15:restartNumberingAfterBreak="0">
     <w:nsid w:val="69B215BC"/>
     <w:multiLevelType w:val="hybridMultilevel"/>
     <w:tmpl w:val="2848BF28"/>
@@ -4586,26 +5945,154 @@
       </w:rPr>
     </w:lvl>
   </w:abstractNum>
+  <w:abstractNum w:abstractNumId="11" w15:restartNumberingAfterBreak="0">
+    <w:nsid w:val="7DB716CB"/>
+    <w:multiLevelType w:val="hybridMultilevel"/>
+    <w:tmpl w:val="26B8E084"/>
+    <w:lvl w:ilvl="0" w:tplc="04090001">
+      <w:start w:val="1"/>
+      <w:numFmt w:val="bullet"/>
+      <w:lvlText w:val=""/>
+      <w:lvlJc w:val="left"/>
+      <w:pPr>
+        <w:ind w:left="720" w:hanging="360"/>
+      </w:pPr>
+      <w:rPr>
+        <w:rFonts w:ascii="Symbol" w:hAnsi="Symbol" w:hint="default"/>
+      </w:rPr>
+    </w:lvl>
+    <w:lvl w:ilvl="1" w:tplc="04090003">
+      <w:start w:val="1"/>
+      <w:numFmt w:val="bullet"/>
+      <w:lvlText w:val="o"/>
+      <w:lvlJc w:val="left"/>
+      <w:pPr>
+        <w:ind w:left="1440" w:hanging="360"/>
+      </w:pPr>
+      <w:rPr>
+        <w:rFonts w:ascii="Courier New" w:hAnsi="Courier New" w:cs="Courier New" w:hint="default"/>
+      </w:rPr>
+    </w:lvl>
+    <w:lvl w:ilvl="2" w:tplc="04090005" w:tentative="1">
+      <w:start w:val="1"/>
+      <w:numFmt w:val="bullet"/>
+      <w:lvlText w:val=""/>
+      <w:lvlJc w:val="left"/>
+      <w:pPr>
+        <w:ind w:left="2160" w:hanging="360"/>
+      </w:pPr>
+      <w:rPr>
+        <w:rFonts w:ascii="Wingdings" w:hAnsi="Wingdings" w:hint="default"/>
+      </w:rPr>
+    </w:lvl>
+    <w:lvl w:ilvl="3" w:tplc="04090001" w:tentative="1">
+      <w:start w:val="1"/>
+      <w:numFmt w:val="bullet"/>
+      <w:lvlText w:val=""/>
+      <w:lvlJc w:val="left"/>
+      <w:pPr>
+        <w:ind w:left="2880" w:hanging="360"/>
+      </w:pPr>
+      <w:rPr>
+        <w:rFonts w:ascii="Symbol" w:hAnsi="Symbol" w:hint="default"/>
+      </w:rPr>
+    </w:lvl>
+    <w:lvl w:ilvl="4" w:tplc="04090003" w:tentative="1">
+      <w:start w:val="1"/>
+      <w:numFmt w:val="bullet"/>
+      <w:lvlText w:val="o"/>
+      <w:lvlJc w:val="left"/>
+      <w:pPr>
+        <w:ind w:left="3600" w:hanging="360"/>
+      </w:pPr>
+      <w:rPr>
+        <w:rFonts w:ascii="Courier New" w:hAnsi="Courier New" w:cs="Courier New" w:hint="default"/>
+      </w:rPr>
+    </w:lvl>
+    <w:lvl w:ilvl="5" w:tplc="04090005" w:tentative="1">
+      <w:start w:val="1"/>
+      <w:numFmt w:val="bullet"/>
+      <w:lvlText w:val=""/>
+      <w:lvlJc w:val="left"/>
+      <w:pPr>
+        <w:ind w:left="4320" w:hanging="360"/>
+      </w:pPr>
+      <w:rPr>
+        <w:rFonts w:ascii="Wingdings" w:hAnsi="Wingdings" w:hint="default"/>
+      </w:rPr>
+    </w:lvl>
+    <w:lvl w:ilvl="6" w:tplc="04090001" w:tentative="1">
+      <w:start w:val="1"/>
+      <w:numFmt w:val="bullet"/>
+      <w:lvlText w:val=""/>
+      <w:lvlJc w:val="left"/>
+      <w:pPr>
+        <w:ind w:left="5040" w:hanging="360"/>
+      </w:pPr>
+      <w:rPr>
+        <w:rFonts w:ascii="Symbol" w:hAnsi="Symbol" w:hint="default"/>
+      </w:rPr>
+    </w:lvl>
+    <w:lvl w:ilvl="7" w:tplc="04090003" w:tentative="1">
+      <w:start w:val="1"/>
+      <w:numFmt w:val="bullet"/>
+      <w:lvlText w:val="o"/>
+      <w:lvlJc w:val="left"/>
+      <w:pPr>
+        <w:ind w:left="5760" w:hanging="360"/>
+      </w:pPr>
+      <w:rPr>
+        <w:rFonts w:ascii="Courier New" w:hAnsi="Courier New" w:cs="Courier New" w:hint="default"/>
+      </w:rPr>
+    </w:lvl>
+    <w:lvl w:ilvl="8" w:tplc="04090005" w:tentative="1">
+      <w:start w:val="1"/>
+      <w:numFmt w:val="bullet"/>
+      <w:lvlText w:val=""/>
+      <w:lvlJc w:val="left"/>
+      <w:pPr>
+        <w:ind w:left="6480" w:hanging="360"/>
+      </w:pPr>
+      <w:rPr>
+        <w:rFonts w:ascii="Wingdings" w:hAnsi="Wingdings" w:hint="default"/>
+      </w:rPr>
+    </w:lvl>
+  </w:abstractNum>
   <w:num w:numId="1">
+    <w:abstractNumId w:val="10"/>
+  </w:num>
+  <w:num w:numId="2">
+    <w:abstractNumId w:val="1"/>
+  </w:num>
+  <w:num w:numId="3">
+    <w:abstractNumId w:val="4"/>
+  </w:num>
+  <w:num w:numId="4">
+    <w:abstractNumId w:val="5"/>
+  </w:num>
+  <w:num w:numId="5">
     <w:abstractNumId w:val="6"/>
   </w:num>
-  <w:num w:numId="2">
+  <w:num w:numId="6">
+    <w:abstractNumId w:val="7"/>
+  </w:num>
+  <w:num w:numId="7">
+    <w:abstractNumId w:val="3"/>
+  </w:num>
+  <w:num w:numId="8">
+    <w:abstractNumId w:val="11"/>
+  </w:num>
+  <w:num w:numId="9">
+    <w:abstractNumId w:val="9"/>
+  </w:num>
+  <w:num w:numId="10">
     <w:abstractNumId w:val="0"/>
   </w:num>
-  <w:num w:numId="3">
+  <w:num w:numId="11">
     <w:abstractNumId w:val="2"/>
   </w:num>
-  <w:num w:numId="4">
-    <w:abstractNumId w:val="3"/>
-  </w:num>
-  <w:num w:numId="5">
-    <w:abstractNumId w:val="4"/>
-  </w:num>
-  <w:num w:numId="6">
-    <w:abstractNumId w:val="5"/>
-  </w:num>
-  <w:num w:numId="7">
-    <w:abstractNumId w:val="1"/>
+  <w:num w:numId="12">
+    <w:abstractNumId w:val="8"/>
   </w:num>
 </w:numbering>
 </file>

</xml_diff>

<commit_message>
methods section draft complete
</commit_message>
<xml_diff>
--- a/Online_Learning_Study/documents/HUDM 5123 Gian Zlupko Data Analysis Project.docx
+++ b/Online_Learning_Study/documents/HUDM 5123 Gian Zlupko Data Analysis Project.docx
@@ -192,9 +192,26 @@
       <w:r>
         <w:rPr>
           <w:rFonts w:ascii="Times New Roman" w:hAnsi="Times New Roman" w:cs="Times New Roman"/>
-          <w:highlight w:val="yellow"/>
-        </w:rPr>
-        <w:t>November 21, 2021</w:t>
+        </w:rPr>
+        <w:t>December</w:t>
+      </w:r>
+      <w:r>
+        <w:rPr>
+          <w:rFonts w:ascii="Times New Roman" w:hAnsi="Times New Roman" w:cs="Times New Roman"/>
+        </w:rPr>
+        <w:t xml:space="preserve"> 2</w:t>
+      </w:r>
+      <w:r>
+        <w:rPr>
+          <w:rFonts w:ascii="Times New Roman" w:hAnsi="Times New Roman" w:cs="Times New Roman"/>
+        </w:rPr>
+        <w:t>0</w:t>
+      </w:r>
+      <w:r>
+        <w:rPr>
+          <w:rFonts w:ascii="Times New Roman" w:hAnsi="Times New Roman" w:cs="Times New Roman"/>
+        </w:rPr>
+        <w:t>, 2021</w:t>
       </w:r>
     </w:p>
     <w:p>
@@ -575,7 +592,7 @@
         <w:fldChar w:fldCharType="begin" w:fldLock="1"/>
       </w:r>
       <w:r>
-        <w:instrText>ADDIN CSL_CITATION {"citationItems":[{"id":"ITEM-1","itemData":{"DOI":"10.1002/pam.21728","ISSN":"02768739","abstract":"Online instruction is quickly gaining in importance in U.S. higher education, but little rigorous evidence exists as to its effect on student learning. We measure the effect on learning outcomes of a prototypical interactive learning online statistics course by randomly assigning students on six public university campuses to take the course in a hybrid format (with machine-guided instruction accompanied by one hour of face-to-face instruction each week) or a traditional format (as it is usually offered by their campus, typically with about three hours of face-to-face instruction each week). We find that learning outcomes are essentially the same-that students in the hybrid format are not harmed by this mode of instruction in terms of pass rates, final exam scores, and performance on a standardized assessment of statistical literacy. We also conduct speculative cost simulations and find that adopting hybrid models of instruction in large introductory courses has the potential to significantly reduce instructor compensation costs in the long run. © 2013 by the Association for Public Policy Analysis and Management.","author":[{"dropping-particle":"","family":"Bowen","given":"William G.","non-dropping-particle":"","parse-names":false,"suffix":""},{"dropping-particle":"","family":"Chingos","given":"Matthew M.","non-dropping-particle":"","parse-names":false,"suffix":""},{"dropping-particle":"","family":"Lack","given":"Kelly A.","non-dropping-particle":"","parse-names":false,"suffix":""},{"dropping-particle":"","family":"Nygren","given":"Thomas I.","non-dropping-particle":"","parse-names":false,"suffix":""}],"container-title":"Journal of Policy Analysis and Management","id":"ITEM-1","issue":"1","issued":{"date-parts":[["2014"]]},"title":"Interactive learning online at public universities: Evidence from a six-campus randomized trial","type":"article-journal","volume":"33"},"uris":["http://www.mendeley.com/documents/?uuid=bf245cdb-517f-37fe-91eb-f483a0dc0cfc"]},{"id":"ITEM-2","itemData":{"DOI":"10.1086/669930","ISSN":"0734306X","abstract":"This article presents the first experimental evidence on the effects of live versus Internet media of instruction. Students in a large introductory microeconomics course at a major research university were randomly assigned to live lectures versus watching these same lectures in an Internet setting where all other factors (e.g., instruction, supplemental materials) were the same. We find modest evidence that live-only instruction dominates Internet instruction. These results are particularly strong for Hispanic students, male students, and lower-achieving students. We also provide suggestions for future experimentation in other settings. © 2013 by The University of Chicago. All rights reserved.","author":[{"dropping-particle":"","family":"Figlio","given":"David","non-dropping-particle":"","parse-names":false,"suffix":""},{"dropping-particle":"","family":"Rush","given":"Mark","non-dropping-particle":"","parse-names":false,"suffix":""},{"dropping-particle":"","family":"Yin","given":"Lu","non-dropping-particle":"","parse-names":false,"suffix":""}],"container-title":"Journal of Labor Economics","id":"ITEM-2","issue":"4","issued":{"date-parts":[["2013"]]},"title":"Is it live or is it internet? experimental estimates of the effects of online instruction on student learning","type":"article-journal","volume":"31"},"uris":["http://www.mendeley.com/documents/?uuid=b03ed194-ea53-30e1-a958-06dd1fb6e8d1"]}],"mendeley":{"formattedCitation":"(Bowen et al., 2014; Figlio et al., 2013)","plainTextFormattedCitation":"(Bowen et al., 2014; Figlio et al., 2013)"},"properties":{"noteIndex":0},"schema":"https://github.com/citation-style-language/schema/raw/master/csl-citation.json"}</w:instrText>
+        <w:instrText>ADDIN CSL_CITATION {"citationItems":[{"id":"ITEM-1","itemData":{"DOI":"10.1002/pam.21728","ISSN":"02768739","abstract":"Online instruction is quickly gaining in importance in U.S. higher education, but little rigorous evidence exists as to its effect on student learning. We measure the effect on learning outcomes of a prototypical interactive learning online statistics course by randomly assigning students on six public university campuses to take the course in a hybrid format (with machine-guided instruction accompanied by one hour of face-to-face instruction each week) or a traditional format (as it is usually offered by their campus, typically with about three hours of face-to-face instruction each week). We find that learning outcomes are essentially the same-that students in the hybrid format are not harmed by this mode of instruction in terms of pass rates, final exam scores, and performance on a standardized assessment of statistical literacy. We also conduct speculative cost simulations and find that adopting hybrid models of instruction in large introductory courses has the potential to significantly reduce instructor compensation costs in the long run. © 2013 by the Association for Public Policy Analysis and Management.","author":[{"dropping-particle":"","family":"Bowen","given":"William G.","non-dropping-particle":"","parse-names":false,"suffix":""},{"dropping-particle":"","family":"Chingos","given":"Matthew M.","non-dropping-particle":"","parse-names":false,"suffix":""},{"dropping-particle":"","family":"Lack","given":"Kelly A.","non-dropping-particle":"","parse-names":false,"suffix":""},{"dropping-particle":"","family":"Nygren","given":"Thomas I.","non-dropping-particle":"","parse-names":false,"suffix":""}],"container-title":"Journal of Policy Analysis and Management","id":"ITEM-1","issue":"1","issued":{"date-parts":[["2014"]]},"title":"Interactive learning online at public universities: Evidence from a six-campus randomized trial","type":"article-journal","volume":"33"},"uris":["http://www.mendeley.com/documents/?uuid=bf245cdb-517f-37fe-91eb-f483a0dc0cfc"]},{"id":"ITEM-2","itemData":{"DOI":"10.1086/669930","ISSN":"0734306X","abstract":"This article presents the first experimental evidence on the effects of live versus Internet media of instruction. Students in a large introductory microeconomics course at a major research university were randomly assigned to live lectures versus watching these same lectures in an Internet setting where all other factors (e.g., instruction, supplemental materials) were the same. We find modest evidence that live-only instruction dominates Internet instruction. These results are particularly strong for Hispanic students, male students, and lower-achieving students. We also provide suggestions for future experimentation in other settings. © 2013 by The University of Chicago. All rights reserved.","author":[{"dropping-particle":"","family":"Figlio","given":"David","non-dropping-particle":"","parse-names":false,"suffix":""},{"dropping-particle":"","family":"Rush","given":"Mark","non-dropping-particle":"","parse-names":false,"suffix":""},{"dropping-particle":"","family":"Yin","given":"Lu","non-dropping-particle":"","parse-names":false,"suffix":""}],"container-title":"Journal of Labor Economics","id":"ITEM-2","issue":"4","issued":{"date-parts":[["2013"]]},"title":"Is it live or is it internet? experimental estimates of the effects of online instruction on student learning","type":"article-journal","volume":"31"},"uris":["http://www.mendeley.com/documents/?uuid=b03ed194-ea53-30e1-a958-06dd1fb6e8d1"]}],"mendeley":{"formattedCitation":"(Bowen et al., 2014; Figlio et al., 2013)","plainTextFormattedCitation":"(Bowen et al., 2014; Figlio et al., 2013)","previouslyFormattedCitation":"(Bowen et al., 2014; Figlio et al., 2013)"},"properties":{"noteIndex":0},"schema":"https://github.com/citation-style-language/schema/raw/master/csl-citation.json"}</w:instrText>
       </w:r>
       <w:r>
         <w:fldChar w:fldCharType="separate"/>
@@ -683,31 +700,37 @@
         <w:t xml:space="preserve">ed </w:t>
       </w:r>
       <w:r>
-        <w:t xml:space="preserve">(RQ1). </w:t>
-      </w:r>
-      <w:r>
-        <w:t xml:space="preserve">In addition, </w:t>
-      </w:r>
-      <w:r>
-        <w:t xml:space="preserve">I will incorporate students’ prior </w:t>
-      </w:r>
-      <w:r>
-        <w:t xml:space="preserve">GPA </w:t>
-      </w:r>
-      <w:r>
-        <w:t xml:space="preserve">as covariate to control for in the relationship between instructional format and final course grades (RQ2). Finally, </w:t>
-      </w:r>
-      <w:r>
-        <w:t>will be incorporated as a covariate in the relationship between instructional format and final grade</w:t>
-      </w:r>
-      <w:r>
-        <w:t xml:space="preserve">s </w:t>
-      </w:r>
-      <w:r>
-        <w:t>multiple comparisons will be conducted to examine differences between instructional format</w:t>
-      </w:r>
-      <w:r>
-        <w:t xml:space="preserve">s on final grades. </w:t>
+        <w:t>(RQ1). In addition, GPA will be incorporated as a covariate in the relationship between instructional format and final grades. (RQ2). Finally</w:t>
+      </w:r>
+      <w:r>
+        <w:t>,</w:t>
+      </w:r>
+      <w:r>
+        <w:t xml:space="preserve"> multiple comparisons </w:t>
+      </w:r>
+      <w:r>
+        <w:t>will be conducted to examine</w:t>
+      </w:r>
+      <w:r>
+        <w:t xml:space="preserve"> pairwise</w:t>
+      </w:r>
+      <w:r>
+        <w:t xml:space="preserve"> </w:t>
+      </w:r>
+      <w:r>
+        <w:t>differences in adjus</w:t>
+      </w:r>
+      <w:r>
+        <w:t>ted</w:t>
+      </w:r>
+      <w:r>
+        <w:t xml:space="preserve"> group means for final course grades conditioned on prior GPA</w:t>
+      </w:r>
+      <w:r>
+        <w:t xml:space="preserve">. </w:t>
+      </w:r>
+      <w:r>
+        <w:t xml:space="preserve"> </w:t>
       </w:r>
     </w:p>
     <w:p>
@@ -769,12 +792,18 @@
     <w:p>
       <w:pPr>
         <w:pStyle w:val="NormalWeb"/>
-        <w:numPr>
-          <w:ilvl w:val="1"/>
-          <w:numId w:val="8"/>
-        </w:numPr>
         <w:contextualSpacing/>
       </w:pPr>
+    </w:p>
+    <w:p>
+      <w:pPr>
+        <w:pStyle w:val="NormalWeb"/>
+        <w:ind w:firstLine="360"/>
+        <w:contextualSpacing/>
+        <w:rPr>
+          <w:rFonts w:ascii="TimesNewRomanPSMT" w:hAnsi="TimesNewRomanPSMT"/>
+        </w:rPr>
+      </w:pPr>
       <w:r>
         <w:t xml:space="preserve">Data from the Alpert et al. (2016) study was </w:t>
       </w:r>
@@ -782,99 +811,63 @@
         <w:t xml:space="preserve">made </w:t>
       </w:r>
       <w:r>
-        <w:t>publicly available and accessed online at Open ICPSR.org.</w:t>
-      </w:r>
-    </w:p>
-    <w:p>
-      <w:pPr>
-        <w:pStyle w:val="NormalWeb"/>
-        <w:numPr>
-          <w:ilvl w:val="1"/>
-          <w:numId w:val="8"/>
-        </w:numPr>
+        <w:t xml:space="preserve">publicly available and accessed online at Open </w:t>
+      </w:r>
+      <w:proofErr w:type="spellStart"/>
+      <w:r>
+        <w:t>ICPSR.org.</w:t>
+      </w:r>
+      <w:r>
+        <w:t>The</w:t>
+      </w:r>
+      <w:proofErr w:type="spellEnd"/>
+      <w:r>
+        <w:t xml:space="preserve"> data sample in Alpert et al. (2016) was collected over four consecutive 16-week semesters at a largest university in the Northeast. Each semester, a course in microeconomics was offered with three sections. After signing up for the course, students were randomly assigned to one of three instructional formats; </w:t>
+      </w:r>
+      <w:r>
+        <w:rPr>
+          <w:rFonts w:ascii="TimesNewRomanPSMT" w:hAnsi="TimesNewRomanPSMT"/>
+        </w:rPr>
+        <w:t>face-to-face classroom instruction, hybrid, and online.</w:t>
+      </w:r>
+      <w:r>
+        <w:t xml:space="preserve"> </w:t>
+      </w:r>
+      <w:r>
+        <w:rPr>
+          <w:rFonts w:ascii="TimesNewRomanPSMT" w:hAnsi="TimesNewRomanPSMT"/>
+        </w:rPr>
+        <w:t>Students assigned to the face-to-face instructional format received traditional classroom instruction. For example, in in this condition, students attended two weekly lectures in-person for the entirety of the semester.</w:t>
+      </w:r>
+      <w:r>
+        <w:t xml:space="preserve"> </w:t>
+      </w:r>
+      <w:r>
+        <w:rPr>
+          <w:rFonts w:ascii="TimesNewRomanPSMT" w:hAnsi="TimesNewRomanPSMT"/>
+        </w:rPr>
+        <w:t>In the hybrid format, students met in-person for one lecture per week and then were given online lecture materials to in place of a second in-person lecture. Finally, students assigned to the online format were provided the same online lecture materials as the hybrid section but were not given an in-person lecture. For each of the three conditions, lectures and instructional content were prepared and delivered by the same instructor.</w:t>
+      </w:r>
+    </w:p>
+    <w:p>
+      <w:pPr>
+        <w:pStyle w:val="NormalWeb"/>
+        <w:ind w:firstLine="360"/>
         <w:contextualSpacing/>
       </w:pPr>
       <w:r>
-        <w:t xml:space="preserve">The data sample </w:t>
-      </w:r>
-      <w:r>
-        <w:t xml:space="preserve">in Alpert et al. (2016) was </w:t>
-      </w:r>
-      <w:r>
-        <w:t>collected</w:t>
-      </w:r>
-      <w:r>
-        <w:t xml:space="preserve"> over </w:t>
-      </w:r>
-      <w:r>
-        <w:t>four</w:t>
-      </w:r>
-      <w:r>
-        <w:t xml:space="preserve"> consecutive 16-week semesters at a largest university in the Northeast. Each semester, a course in microeconomics was offered with three sections</w:t>
-      </w:r>
-      <w:r>
-        <w:t xml:space="preserve">. After signing up for the course, students were randomly assigned to one of three instructional formats; </w:t>
-      </w:r>
-      <w:r>
-        <w:rPr>
-          <w:rFonts w:ascii="TimesNewRomanPSMT" w:hAnsi="TimesNewRomanPSMT"/>
-        </w:rPr>
-        <w:t>face-to-face classroom instruction, hybrid, and online.</w:t>
+        <w:t xml:space="preserve">The dependent variable in the Alpert et al. (2016) study the cumulative final grade that students received in the course. Cumulative grades were measured continuously out of 100 </w:t>
+      </w:r>
+      <w:r>
+        <w:lastRenderedPageBreak/>
+        <w:t xml:space="preserve">points total. In addition to analyzing the relationship between instructional format (IV) and cumulative grade (DV), the researchers also </w:t>
+      </w:r>
+      <w:r>
+        <w:t>accessed university records to measure prior GPA as a continuous covariate.</w:t>
       </w:r>
       <w:r>
         <w:t xml:space="preserve"> </w:t>
       </w:r>
-      <w:r>
-        <w:rPr>
-          <w:rFonts w:ascii="TimesNewRomanPSMT" w:hAnsi="TimesNewRomanPSMT"/>
-        </w:rPr>
-        <w:t>Students assigned to the face-to-face instructional format received traditional classroom instruction. For example, in in this condition, students attended two weekly lectures in-person for the entirety of the semester.</w:t>
-      </w:r>
-      <w:r>
-        <w:t xml:space="preserve"> </w:t>
-      </w:r>
-      <w:r>
-        <w:rPr>
-          <w:rFonts w:ascii="TimesNewRomanPSMT" w:hAnsi="TimesNewRomanPSMT"/>
-        </w:rPr>
-        <w:t xml:space="preserve">In the hybrid format, students met in-person for one lecture per week and then were given online lecture materials to in place of a second in-person lecture. Finally, students assigned to the online format were provided the same online lecture materials as the hybrid section but were not </w:t>
-      </w:r>
-      <w:r>
-        <w:rPr>
-          <w:rFonts w:ascii="TimesNewRomanPSMT" w:hAnsi="TimesNewRomanPSMT"/>
-        </w:rPr>
-        <w:lastRenderedPageBreak/>
-        <w:t xml:space="preserve">given an in-person lecture. For each of the three conditions, lectures and instructional content were prepared and delivered by the same instructor. </w:t>
-      </w:r>
-    </w:p>
-    <w:p>
-      <w:pPr>
-        <w:pStyle w:val="NormalWeb"/>
-        <w:numPr>
-          <w:ilvl w:val="1"/>
-          <w:numId w:val="8"/>
-        </w:numPr>
-        <w:contextualSpacing/>
-      </w:pPr>
-      <w:r>
-        <w:t xml:space="preserve">The dependent variable in the Alpert et al. (2016) study the cumulative final grade that students received in the course. Cumulative grades were measured continuously out of 100 points total. In addition to analyzing the relationship between instructional format (IV) and cumulative grade (DV), the researchers also </w:t>
-      </w:r>
-      <w:r>
-        <w:t>accessed university records to measure prior GPA as a continuous covariate.</w:t>
-      </w:r>
-      <w:r>
-        <w:t xml:space="preserve"> </w:t>
-      </w:r>
-    </w:p>
-    <w:p>
-      <w:pPr>
-        <w:pStyle w:val="NormalWeb"/>
-        <w:numPr>
-          <w:ilvl w:val="1"/>
-          <w:numId w:val="8"/>
-        </w:numPr>
-        <w:contextualSpacing/>
-      </w:pPr>
       <w:r>
         <w:t>In total</w:t>
       </w:r>
@@ -926,6 +919,2229 @@
     <w:p>
       <w:pPr>
         <w:pStyle w:val="NormalWeb"/>
+        <w:contextualSpacing/>
+        <w:rPr>
+          <w:color w:val="FF0000"/>
+        </w:rPr>
+      </w:pPr>
+    </w:p>
+    <w:p>
+      <w:pPr>
+        <w:pStyle w:val="NormalWeb"/>
+        <w:ind w:firstLine="360"/>
+        <w:contextualSpacing/>
+        <w:rPr>
+          <w:color w:val="FF0000"/>
+        </w:rPr>
+      </w:pPr>
+      <w:r>
+        <w:rPr>
+          <w:color w:val="000000" w:themeColor="text1"/>
+        </w:rPr>
+        <w:t>The first research question evaluated in this replication study was the</w:t>
+      </w:r>
+      <w:r>
+        <w:rPr>
+          <w:color w:val="000000" w:themeColor="text1"/>
+        </w:rPr>
+        <w:t xml:space="preserve"> the effect of instructional format on students’ final grades</w:t>
+      </w:r>
+      <w:r>
+        <w:rPr>
+          <w:color w:val="000000" w:themeColor="text1"/>
+        </w:rPr>
+        <w:t>.</w:t>
+      </w:r>
+      <w:r>
+        <w:rPr>
+          <w:color w:val="000000" w:themeColor="text1"/>
+        </w:rPr>
+        <w:t xml:space="preserve"> </w:t>
+      </w:r>
+      <w:r>
+        <w:rPr>
+          <w:color w:val="000000" w:themeColor="text1"/>
+        </w:rPr>
+        <w:t>To test the null hypothesis that instructional format had no effect of final course grades, a one-way ANOVA was conducted.</w:t>
+      </w:r>
+      <w:r>
+        <w:rPr>
+          <w:color w:val="000000" w:themeColor="text1"/>
+        </w:rPr>
+        <w:t xml:space="preserve"> </w:t>
+      </w:r>
+      <w:r>
+        <w:rPr>
+          <w:color w:val="000000" w:themeColor="text1"/>
+        </w:rPr>
+        <w:t>Before conducting the one-way ANOVA, assumptions for analysis of variance</w:t>
+      </w:r>
+      <w:r>
+        <w:rPr>
+          <w:color w:val="000000" w:themeColor="text1"/>
+        </w:rPr>
+        <w:t xml:space="preserve"> (e.</w:t>
+      </w:r>
+      <w:r>
+        <w:rPr>
+          <w:color w:val="000000" w:themeColor="text1"/>
+          <w:highlight w:val="yellow"/>
+        </w:rPr>
+        <w:t xml:space="preserve">g. </w:t>
+      </w:r>
+      <w:proofErr w:type="spellStart"/>
+      <w:r>
+        <w:rPr>
+          <w:color w:val="000000" w:themeColor="text1"/>
+          <w:highlight w:val="yellow"/>
+        </w:rPr>
+        <w:t>LaTex</w:t>
+      </w:r>
+      <w:proofErr w:type="spellEnd"/>
+      <w:r>
+        <w:rPr>
+          <w:color w:val="000000" w:themeColor="text1"/>
+        </w:rPr>
+        <w:t xml:space="preserve">) </w:t>
+      </w:r>
+      <w:r>
+        <w:rPr>
+          <w:color w:val="000000" w:themeColor="text1"/>
+        </w:rPr>
+        <w:t xml:space="preserve"> were assessed</w:t>
+      </w:r>
+      <w:r>
+        <w:rPr>
+          <w:color w:val="000000" w:themeColor="text1"/>
+        </w:rPr>
+        <w:t xml:space="preserve">. </w:t>
+      </w:r>
+      <w:r>
+        <w:rPr>
+          <w:color w:val="000000" w:themeColor="text1"/>
+        </w:rPr>
+        <w:t xml:space="preserve">Interpretation of the following tests of assumptions and their corresponding figures are presented in the Results section. </w:t>
+      </w:r>
+    </w:p>
+    <w:p>
+      <w:pPr>
+        <w:pStyle w:val="NormalWeb"/>
+        <w:ind w:firstLine="360"/>
+        <w:contextualSpacing/>
+        <w:rPr>
+          <w:color w:val="FF0000"/>
+        </w:rPr>
+      </w:pPr>
+      <w:r>
+        <w:rPr>
+          <w:color w:val="000000" w:themeColor="text1"/>
+        </w:rPr>
+        <w:t xml:space="preserve">First, examining the assumption of constant variance, the variance of students’ final course scores were examined at all levels of instructional format. </w:t>
+      </w:r>
+      <w:r>
+        <w:rPr>
+          <w:color w:val="000000" w:themeColor="text1"/>
+        </w:rPr>
+        <w:t xml:space="preserve">To do so, Maxell et al. (2017)’s variance ratio was computed, </w:t>
+      </w:r>
+      <w:r>
+        <w:rPr>
+          <w:color w:val="000000" w:themeColor="text1"/>
+        </w:rPr>
+        <w:t xml:space="preserve">which </w:t>
+      </w:r>
+      <w:r>
+        <w:rPr>
+          <w:color w:val="000000" w:themeColor="text1"/>
+        </w:rPr>
+        <w:t>compares the ratio of the largest group variance to the smallest group variance</w:t>
+      </w:r>
+      <w:r>
+        <w:rPr>
+          <w:color w:val="000000" w:themeColor="text1"/>
+        </w:rPr>
+        <w:t xml:space="preserve">. </w:t>
+      </w:r>
+      <w:r>
+        <w:rPr>
+          <w:color w:val="000000" w:themeColor="text1"/>
+        </w:rPr>
+        <w:t>Maxwell et al. (2017) point out that in the case of unequal-n, which is true of the data obtained for this replication study, violations of the assumption of constant variance are more problematic. Therefore, the interpretation of the findings of the variance ratio reported in the Results section are of key importance.</w:t>
+      </w:r>
+      <w:r>
+        <w:rPr>
+          <w:color w:val="FF0000"/>
+        </w:rPr>
+        <w:t xml:space="preserve"> </w:t>
+      </w:r>
+      <w:r>
+        <w:rPr>
+          <w:color w:val="000000" w:themeColor="text1"/>
+        </w:rPr>
+        <w:t xml:space="preserve">In addition, the assumption of constant variance was evaluated with </w:t>
+      </w:r>
+      <w:proofErr w:type="spellStart"/>
+      <w:r>
+        <w:rPr>
+          <w:color w:val="000000" w:themeColor="text1"/>
+        </w:rPr>
+        <w:t>Levene’s</w:t>
+      </w:r>
+      <w:proofErr w:type="spellEnd"/>
+      <w:r>
+        <w:rPr>
+          <w:color w:val="000000" w:themeColor="text1"/>
+        </w:rPr>
+        <w:t xml:space="preserve"> test, which evaluated the null hypothesis that the group variances </w:t>
+      </w:r>
+      <w:r>
+        <w:rPr>
+          <w:color w:val="000000" w:themeColor="text1"/>
+        </w:rPr>
+        <w:t xml:space="preserve">for the outcome variable, final course scores, </w:t>
+      </w:r>
+      <w:r>
+        <w:rPr>
+          <w:color w:val="000000" w:themeColor="text1"/>
+        </w:rPr>
+        <w:t>are identical</w:t>
+      </w:r>
+      <w:r>
+        <w:rPr>
+          <w:color w:val="000000" w:themeColor="text1"/>
+        </w:rPr>
+        <w:t xml:space="preserve"> across the experimental conditions.</w:t>
+      </w:r>
+      <w:r>
+        <w:rPr>
+          <w:color w:val="000000" w:themeColor="text1"/>
+        </w:rPr>
+        <w:t xml:space="preserve"> </w:t>
+      </w:r>
+      <w:r>
+        <w:rPr>
+          <w:color w:val="000000" w:themeColor="text1"/>
+        </w:rPr>
+        <w:t xml:space="preserve">The next assumption for analysis of variance assessed was normality. To test normality, </w:t>
+      </w:r>
+      <w:r>
+        <w:rPr>
+          <w:color w:val="000000" w:themeColor="text1"/>
+        </w:rPr>
+        <w:t xml:space="preserve">a QQ-plot of the residuals was plotted to inspect whether the sample data were normally distributed. </w:t>
+      </w:r>
+      <w:r>
+        <w:rPr>
+          <w:color w:val="000000" w:themeColor="text1"/>
+        </w:rPr>
+        <w:t>Additionally, f</w:t>
+      </w:r>
+      <w:r>
+        <w:rPr>
+          <w:color w:val="000000" w:themeColor="text1"/>
+        </w:rPr>
+        <w:t xml:space="preserve">ollowing visual inspection of the QQ-plot, a Shapiro-Wilk test was also conducted to test the null hypothesis that the data in each group were normally distributed. </w:t>
+      </w:r>
+    </w:p>
+    <w:p>
+      <w:pPr>
+        <w:pStyle w:val="NormalWeb"/>
+        <w:ind w:firstLine="360"/>
+        <w:contextualSpacing/>
+        <w:rPr>
+          <w:color w:val="FF0000"/>
+        </w:rPr>
+      </w:pPr>
+      <w:r>
+        <w:rPr>
+          <w:color w:val="000000" w:themeColor="text1"/>
+        </w:rPr>
+        <w:t xml:space="preserve">After checking assumptions, an omnibus test of the null hypothesis was conducted utilizing a general linear </w:t>
+      </w:r>
+      <w:r>
+        <w:rPr>
+          <w:i/>
+          <w:iCs/>
+          <w:color w:val="000000" w:themeColor="text1"/>
+        </w:rPr>
+        <w:t>F</w:t>
+      </w:r>
+      <w:r>
+        <w:rPr>
+          <w:color w:val="000000" w:themeColor="text1"/>
+        </w:rPr>
+        <w:t xml:space="preserve"> test and a model comparison framework. In particular, the following full and restricted models tested the null hypothesis that there is no effect of instructional format on final course grades compared the following full and restricted models: </w:t>
+      </w:r>
+    </w:p>
+    <w:p>
+      <w:pPr>
+        <w:pStyle w:val="NormalWeb"/>
+        <w:ind w:left="1440"/>
+        <w:contextualSpacing/>
+        <w:rPr>
+          <w:color w:val="000000" w:themeColor="text1"/>
+        </w:rPr>
+      </w:pPr>
+      <w:r>
+        <w:rPr>
+          <w:color w:val="000000" w:themeColor="text1"/>
+        </w:rPr>
+        <w:t xml:space="preserve">Full: </w:t>
+      </w:r>
+      <w:r>
+        <w:rPr>
+          <w:i/>
+          <w:iCs/>
+          <w:color w:val="000000" w:themeColor="text1"/>
+        </w:rPr>
+        <w:t>Y</w:t>
+      </w:r>
+      <w:r>
+        <w:rPr>
+          <w:i/>
+          <w:iCs/>
+          <w:color w:val="000000" w:themeColor="text1"/>
+          <w:vertAlign w:val="subscript"/>
+        </w:rPr>
+        <w:t>i</w:t>
+      </w:r>
+      <w:r>
+        <w:rPr>
+          <w:color w:val="000000" w:themeColor="text1"/>
+        </w:rPr>
+        <w:t xml:space="preserve"> = </w:t>
+      </w:r>
+      <w:r>
+        <w:rPr>
+          <w:color w:val="000000" w:themeColor="text1"/>
+        </w:rPr>
+        <w:sym w:font="Symbol" w:char="F06D"/>
+      </w:r>
+      <w:r>
+        <w:rPr>
+          <w:color w:val="000000" w:themeColor="text1"/>
+        </w:rPr>
+        <w:t xml:space="preserve"> + </w:t>
+      </w:r>
+      <w:r>
+        <w:rPr>
+          <w:color w:val="000000" w:themeColor="text1"/>
+        </w:rPr>
+        <w:sym w:font="Symbol" w:char="F061"/>
+      </w:r>
+      <w:r>
+        <w:rPr>
+          <w:i/>
+          <w:iCs/>
+          <w:color w:val="000000" w:themeColor="text1"/>
+          <w:vertAlign w:val="subscript"/>
+        </w:rPr>
+        <w:t>j</w:t>
+      </w:r>
+      <w:r>
+        <w:rPr>
+          <w:color w:val="000000" w:themeColor="text1"/>
+        </w:rPr>
+        <w:t xml:space="preserve"> + </w:t>
+      </w:r>
+      <w:r>
+        <w:rPr>
+          <w:color w:val="000000" w:themeColor="text1"/>
+        </w:rPr>
+        <w:sym w:font="Symbol" w:char="F065"/>
+      </w:r>
+      <w:proofErr w:type="spellStart"/>
+      <w:r>
+        <w:rPr>
+          <w:i/>
+          <w:iCs/>
+          <w:color w:val="000000" w:themeColor="text1"/>
+          <w:vertAlign w:val="subscript"/>
+        </w:rPr>
+        <w:t>ij</w:t>
+      </w:r>
+      <w:proofErr w:type="spellEnd"/>
+      <w:r>
+        <w:rPr>
+          <w:color w:val="000000" w:themeColor="text1"/>
+        </w:rPr>
+        <w:t xml:space="preserve"> </w:t>
+      </w:r>
+    </w:p>
+    <w:p>
+      <w:pPr>
+        <w:pStyle w:val="NormalWeb"/>
+        <w:ind w:left="1440"/>
+        <w:contextualSpacing/>
+        <w:rPr>
+          <w:color w:val="000000" w:themeColor="text1"/>
+        </w:rPr>
+      </w:pPr>
+      <w:r>
+        <w:rPr>
+          <w:color w:val="000000" w:themeColor="text1"/>
+        </w:rPr>
+        <w:t xml:space="preserve">Restricted: </w:t>
+      </w:r>
+      <w:r>
+        <w:rPr>
+          <w:i/>
+          <w:iCs/>
+          <w:color w:val="000000" w:themeColor="text1"/>
+        </w:rPr>
+        <w:t>Y</w:t>
+      </w:r>
+      <w:r>
+        <w:rPr>
+          <w:i/>
+          <w:iCs/>
+          <w:color w:val="000000" w:themeColor="text1"/>
+          <w:vertAlign w:val="subscript"/>
+        </w:rPr>
+        <w:t>i</w:t>
+      </w:r>
+      <w:r>
+        <w:rPr>
+          <w:color w:val="000000" w:themeColor="text1"/>
+        </w:rPr>
+        <w:t xml:space="preserve"> = </w:t>
+      </w:r>
+      <w:r>
+        <w:rPr>
+          <w:color w:val="000000" w:themeColor="text1"/>
+        </w:rPr>
+        <w:sym w:font="Symbol" w:char="F06D"/>
+      </w:r>
+      <w:r>
+        <w:rPr>
+          <w:color w:val="000000" w:themeColor="text1"/>
+        </w:rPr>
+        <w:t xml:space="preserve"> + </w:t>
+      </w:r>
+      <w:r>
+        <w:rPr>
+          <w:color w:val="000000" w:themeColor="text1"/>
+        </w:rPr>
+        <w:sym w:font="Symbol" w:char="F065"/>
+      </w:r>
+      <w:proofErr w:type="spellStart"/>
+      <w:r>
+        <w:rPr>
+          <w:i/>
+          <w:iCs/>
+          <w:color w:val="000000" w:themeColor="text1"/>
+          <w:vertAlign w:val="subscript"/>
+        </w:rPr>
+        <w:t>ij</w:t>
+      </w:r>
+      <w:proofErr w:type="spellEnd"/>
+      <w:r>
+        <w:rPr>
+          <w:color w:val="000000" w:themeColor="text1"/>
+          <w:vertAlign w:val="subscript"/>
+        </w:rPr>
+        <w:t xml:space="preserve"> </w:t>
+      </w:r>
+    </w:p>
+    <w:p>
+      <w:pPr>
+        <w:pStyle w:val="NormalWeb"/>
+        <w:contextualSpacing/>
+        <w:rPr>
+          <w:color w:val="000000" w:themeColor="text1"/>
+        </w:rPr>
+      </w:pPr>
+    </w:p>
+    <w:p>
+      <w:pPr>
+        <w:pStyle w:val="NormalWeb"/>
+        <w:contextualSpacing/>
+        <w:rPr>
+          <w:color w:val="000000" w:themeColor="text1"/>
+        </w:rPr>
+      </w:pPr>
+      <w:r>
+        <w:rPr>
+          <w:color w:val="000000" w:themeColor="text1"/>
+        </w:rPr>
+        <w:t xml:space="preserve">where </w:t>
+      </w:r>
+      <w:r>
+        <w:rPr>
+          <w:color w:val="000000" w:themeColor="text1"/>
+        </w:rPr>
+        <w:t>Y</w:t>
+      </w:r>
+      <w:r>
+        <w:rPr>
+          <w:i/>
+          <w:iCs/>
+          <w:color w:val="000000" w:themeColor="text1"/>
+        </w:rPr>
+        <w:t>i</w:t>
+      </w:r>
+      <w:r>
+        <w:rPr>
+          <w:color w:val="000000" w:themeColor="text1"/>
+        </w:rPr>
+        <w:t xml:space="preserve"> represents final course grade for student </w:t>
+      </w:r>
+      <w:proofErr w:type="spellStart"/>
+      <w:r>
+        <w:rPr>
+          <w:i/>
+          <w:iCs/>
+          <w:color w:val="000000" w:themeColor="text1"/>
+        </w:rPr>
+        <w:t>i</w:t>
+      </w:r>
+      <w:proofErr w:type="spellEnd"/>
+      <w:r>
+        <w:rPr>
+          <w:color w:val="000000" w:themeColor="text1"/>
+        </w:rPr>
+        <w:t xml:space="preserve"> in the </w:t>
+      </w:r>
+      <w:proofErr w:type="spellStart"/>
+      <w:r>
+        <w:rPr>
+          <w:i/>
+          <w:iCs/>
+          <w:color w:val="000000" w:themeColor="text1"/>
+        </w:rPr>
+        <w:t>j</w:t>
+      </w:r>
+      <w:r>
+        <w:rPr>
+          <w:color w:val="000000" w:themeColor="text1"/>
+        </w:rPr>
+        <w:t>th</w:t>
+      </w:r>
+      <w:proofErr w:type="spellEnd"/>
+      <w:r>
+        <w:rPr>
+          <w:color w:val="000000" w:themeColor="text1"/>
+        </w:rPr>
+        <w:t xml:space="preserve"> group, </w:t>
+      </w:r>
+      <w:r>
+        <w:rPr>
+          <w:color w:val="000000" w:themeColor="text1"/>
+        </w:rPr>
+        <w:sym w:font="Symbol" w:char="F06D"/>
+      </w:r>
+      <w:r>
+        <w:rPr>
+          <w:color w:val="000000" w:themeColor="text1"/>
+        </w:rPr>
+        <w:t xml:space="preserve"> represents the unweighted average final course grade across instructional formats, </w:t>
+      </w:r>
+      <w:r>
+        <w:rPr>
+          <w:color w:val="000000" w:themeColor="text1"/>
+        </w:rPr>
+        <w:sym w:font="Symbol" w:char="F061"/>
+      </w:r>
+      <w:r>
+        <w:rPr>
+          <w:i/>
+          <w:iCs/>
+          <w:color w:val="000000" w:themeColor="text1"/>
+          <w:vertAlign w:val="subscript"/>
+        </w:rPr>
+        <w:t>j</w:t>
+      </w:r>
+      <w:r>
+        <w:rPr>
+          <w:color w:val="000000" w:themeColor="text1"/>
+        </w:rPr>
+        <w:t xml:space="preserve"> </w:t>
+      </w:r>
+      <w:r>
+        <w:rPr>
+          <w:color w:val="000000" w:themeColor="text1"/>
+        </w:rPr>
+        <w:t xml:space="preserve"> represents the treatment effect of instructional format for the </w:t>
+      </w:r>
+      <w:proofErr w:type="spellStart"/>
+      <w:r>
+        <w:rPr>
+          <w:i/>
+          <w:iCs/>
+          <w:color w:val="000000" w:themeColor="text1"/>
+        </w:rPr>
+        <w:t>j</w:t>
+      </w:r>
+      <w:r>
+        <w:rPr>
+          <w:color w:val="000000" w:themeColor="text1"/>
+        </w:rPr>
+        <w:t>th</w:t>
+      </w:r>
+      <w:proofErr w:type="spellEnd"/>
+      <w:r>
+        <w:rPr>
+          <w:color w:val="000000" w:themeColor="text1"/>
+        </w:rPr>
+        <w:t xml:space="preserve"> group, </w:t>
+      </w:r>
+      <w:r>
+        <w:rPr>
+          <w:color w:val="000000" w:themeColor="text1"/>
+        </w:rPr>
+        <w:t xml:space="preserve">and where </w:t>
+      </w:r>
+      <w:r>
+        <w:rPr>
+          <w:color w:val="000000" w:themeColor="text1"/>
+        </w:rPr>
+        <w:sym w:font="Symbol" w:char="F065"/>
+      </w:r>
+      <w:proofErr w:type="spellStart"/>
+      <w:r>
+        <w:rPr>
+          <w:color w:val="000000" w:themeColor="text1"/>
+          <w:vertAlign w:val="subscript"/>
+        </w:rPr>
+        <w:t>ij</w:t>
+      </w:r>
+      <w:proofErr w:type="spellEnd"/>
+      <w:r>
+        <w:rPr>
+          <w:color w:val="000000" w:themeColor="text1"/>
+          <w:vertAlign w:val="subscript"/>
+        </w:rPr>
+        <w:t xml:space="preserve"> </w:t>
+      </w:r>
+      <w:r>
+        <w:rPr>
+          <w:color w:val="000000" w:themeColor="text1"/>
+        </w:rPr>
+        <w:t>represents the random error associated with student</w:t>
+      </w:r>
+      <w:r>
+        <w:rPr>
+          <w:i/>
+          <w:iCs/>
+          <w:color w:val="000000" w:themeColor="text1"/>
+        </w:rPr>
+        <w:t xml:space="preserve"> </w:t>
+      </w:r>
+      <w:proofErr w:type="spellStart"/>
+      <w:r>
+        <w:rPr>
+          <w:i/>
+          <w:iCs/>
+          <w:color w:val="000000" w:themeColor="text1"/>
+        </w:rPr>
+        <w:t>i</w:t>
+      </w:r>
+      <w:proofErr w:type="spellEnd"/>
+      <w:r>
+        <w:rPr>
+          <w:color w:val="000000" w:themeColor="text1"/>
+        </w:rPr>
+        <w:t xml:space="preserve"> in the </w:t>
+      </w:r>
+      <w:proofErr w:type="spellStart"/>
+      <w:r>
+        <w:rPr>
+          <w:i/>
+          <w:iCs/>
+          <w:color w:val="000000" w:themeColor="text1"/>
+        </w:rPr>
+        <w:t>j</w:t>
+      </w:r>
+      <w:r>
+        <w:rPr>
+          <w:color w:val="000000" w:themeColor="text1"/>
+        </w:rPr>
+        <w:t>th</w:t>
+      </w:r>
+      <w:proofErr w:type="spellEnd"/>
+      <w:r>
+        <w:rPr>
+          <w:color w:val="000000" w:themeColor="text1"/>
+        </w:rPr>
+        <w:t xml:space="preserve"> group. </w:t>
+      </w:r>
+      <w:r>
+        <w:rPr>
+          <w:color w:val="000000" w:themeColor="text1"/>
+        </w:rPr>
+        <w:t>After conducting an omnibus test of the null hypothesis by conducting a one-way ANOVA omnibus, an one-way ANCOVA was conducted to examine the effect of instructional format on final course grades when controlling for prior GPA.</w:t>
+      </w:r>
+      <w:r>
+        <w:rPr>
+          <w:color w:val="000000" w:themeColor="text1"/>
+        </w:rPr>
+        <w:t xml:space="preserve"> </w:t>
+      </w:r>
+      <w:r>
+        <w:rPr>
+          <w:color w:val="000000" w:themeColor="text1"/>
+        </w:rPr>
+        <w:t xml:space="preserve">Before conducting the one-ANCOVA, </w:t>
+      </w:r>
+      <w:r>
+        <w:rPr>
+          <w:color w:val="000000" w:themeColor="text1"/>
+        </w:rPr>
+        <w:t xml:space="preserve">additional </w:t>
+      </w:r>
+      <w:r>
+        <w:rPr>
+          <w:color w:val="000000" w:themeColor="text1"/>
+        </w:rPr>
+        <w:t>assumptions</w:t>
+      </w:r>
+      <w:r>
+        <w:rPr>
+          <w:color w:val="000000" w:themeColor="text1"/>
+        </w:rPr>
+        <w:t xml:space="preserve"> specific to </w:t>
+      </w:r>
+      <w:r>
+        <w:rPr>
+          <w:color w:val="000000" w:themeColor="text1"/>
+        </w:rPr>
+        <w:t>analysis of covariances were evaluated.</w:t>
+      </w:r>
+      <w:r>
+        <w:rPr>
+          <w:color w:val="000000" w:themeColor="text1"/>
+        </w:rPr>
+        <w:t xml:space="preserve"> </w:t>
+      </w:r>
+      <w:r>
+        <w:rPr>
+          <w:color w:val="000000" w:themeColor="text1"/>
+        </w:rPr>
+        <w:t xml:space="preserve">First, in order to determine whether prior GPA was suitable as a covariate, the correlation between prior student GPA and final course grade was calculated. </w:t>
+      </w:r>
+      <w:r>
+        <w:rPr>
+          <w:color w:val="000000" w:themeColor="text1"/>
+        </w:rPr>
+        <w:t xml:space="preserve">Covariate suitability based on correlation strength was evaluated with regards to recommendations </w:t>
+      </w:r>
+      <w:r>
+        <w:rPr>
+          <w:color w:val="000000" w:themeColor="text1"/>
+        </w:rPr>
+        <w:t xml:space="preserve">stated in the </w:t>
+      </w:r>
+      <w:r>
+        <w:rPr>
+          <w:color w:val="000000" w:themeColor="text1"/>
+        </w:rPr>
+        <w:t xml:space="preserve">literature, which recommend </w:t>
+      </w:r>
+      <w:r>
+        <w:rPr>
+          <w:color w:val="000000" w:themeColor="text1"/>
+        </w:rPr>
+        <w:t xml:space="preserve">a covariate-outcome correlation of </w:t>
+      </w:r>
+      <w:r>
+        <w:rPr>
+          <w:i/>
+          <w:iCs/>
+          <w:color w:val="000000" w:themeColor="text1"/>
+        </w:rPr>
+        <w:t>r</w:t>
+      </w:r>
+      <w:r>
+        <w:rPr>
+          <w:color w:val="000000" w:themeColor="text1"/>
+        </w:rPr>
+        <w:t xml:space="preserve"> </w:t>
+      </w:r>
+      <w:r>
+        <w:rPr>
+          <w:color w:val="000000" w:themeColor="text1"/>
+        </w:rPr>
+        <w:sym w:font="Symbol" w:char="F0B3"/>
+      </w:r>
+      <w:r>
+        <w:rPr>
+          <w:color w:val="000000" w:themeColor="text1"/>
+        </w:rPr>
+        <w:t xml:space="preserve"> .3</w:t>
+      </w:r>
+      <w:r>
+        <w:rPr>
+          <w:color w:val="000000" w:themeColor="text1"/>
+        </w:rPr>
+        <w:t xml:space="preserve"> </w:t>
+      </w:r>
+      <w:r>
+        <w:rPr>
+          <w:color w:val="000000" w:themeColor="text1"/>
+        </w:rPr>
+        <w:fldChar w:fldCharType="begin" w:fldLock="1"/>
+      </w:r>
+      <w:r>
+        <w:rPr>
+          <w:color w:val="000000" w:themeColor="text1"/>
+        </w:rPr>
+        <w:instrText>ADDIN CSL_CITATION {"citationItems":[{"id":"ITEM-1","itemData":{"DOI":"10.4324/9781315642956","abstract":"Through this book's unique model comparison approach, students and researchers are introduced to a set of fundamental principles for analyzing data. After seeing how these principles can be applied in simple designs, students are shown how these same principles also apply in more complicated designs. Drs. Maxwell and Delaney believe that the model comparison approach better prepares students to understand the logic behind a general strategy of data analysis appropriate for various designs; and builds a stronger foundation, which allows for the introduction of more complex topics omitted from other books. Several learning tools further strengthen the reader's understanding: *flowcharts assist in choosing the most appropriate technique; *an equation cross-referencing system aids in locating the initial, detailed definition and numerous summary equation tables assist readers in understanding differences between different methods for analyzing their data; *examples based on actual research in a variety of behavioral sciences help students see the applications of the material; *numerous exercises help develop a deeper understanding of the subject. Detailed solutions are provided for some of the exercises and *realistic data sets allow the reader to see an analysis of data from each design in its entirety. Updated throughout, the second edition features: *significantly increased attention to measures of effects, including confidence intervals, strength of association, and effect size estimation for complex and simple designs; *an increased use of statistical packages and the graphical presentation of data; *new chapters (15 &amp; 16) on multilevel models; *the current controversies regarding statistical reasoning, such as the latest debates on hypothesis testing (ch. 2); *a new preview of the experimental designs covered in the book (ch. 2); *a CD with SPSS and SAS data sets for many of the text exercises, as well as tutorials reviewing basic statistics and regression; and *a Web site containing examples of SPSS and SAS syntax for analyzing many of the text exercises. Appropriate for advanced courses on experimental design or analysis, applied statistics, or analysis of variance taught in departments of psychology, education, statistics, business, and other social sciences, the book is also ideal for practicing researchers in these disciplines. A prerequisite of undergraduate statistics is assumed. An Instructor's Solutions Manual is available to those who adopt …","author":[{"dropping-particle":"","family":"Maxwell","given":"Scott E.","non-dropping-particle":"","parse-names":false,"suffix":""},{"dropping-particle":"","family":"Delaney","given":"Harold D.","non-dropping-particle":"","parse-names":false,"suffix":""},{"dropping-particle":"","family":"Kelley","given":"Ken","non-dropping-particle":"","parse-names":false,"suffix":""}],"container-title":"Designing Experiments and Analyzing Data","id":"ITEM-1","issued":{"date-parts":[["2017"]]},"title":"Designing Experiments and Analyzing Data","type":"book"},"uris":["http://www.mendeley.com/documents/?uuid=cd87c7ae-79c3-32c2-b779-7d9b8ddbe7aa"]}],"mendeley":{"formattedCitation":"(Maxwell et al., 2017)","plainTextFormattedCitation":"(Maxwell et al., 2017)"},"properties":{"noteIndex":0},"schema":"https://github.com/citation-style-language/schema/raw/master/csl-citation.json"}</w:instrText>
+      </w:r>
+      <w:r>
+        <w:rPr>
+          <w:color w:val="000000" w:themeColor="text1"/>
+        </w:rPr>
+        <w:fldChar w:fldCharType="separate"/>
+      </w:r>
+      <w:r>
+        <w:rPr>
+          <w:noProof/>
+          <w:color w:val="000000" w:themeColor="text1"/>
+        </w:rPr>
+        <w:t>(Maxwell et al., 2017)</w:t>
+      </w:r>
+      <w:r>
+        <w:rPr>
+          <w:color w:val="000000" w:themeColor="text1"/>
+        </w:rPr>
+        <w:fldChar w:fldCharType="end"/>
+      </w:r>
+      <w:r>
+        <w:rPr>
+          <w:color w:val="000000" w:themeColor="text1"/>
+        </w:rPr>
+        <w:t>.</w:t>
+      </w:r>
+      <w:r>
+        <w:rPr>
+          <w:color w:val="000000" w:themeColor="text1"/>
+        </w:rPr>
+        <w:t xml:space="preserve"> </w:t>
+      </w:r>
+      <w:r>
+        <w:rPr>
+          <w:color w:val="000000" w:themeColor="text1"/>
+        </w:rPr>
+        <w:t xml:space="preserve">Next, in </w:t>
+      </w:r>
+      <w:r>
+        <w:rPr>
+          <w:color w:val="000000" w:themeColor="text1"/>
+        </w:rPr>
+        <w:lastRenderedPageBreak/>
+        <w:t>order to determine whether random assignment was effective and to ensure covariate balance at baseline, prior GPA was compared across all three instructional format. In particular</w:t>
+      </w:r>
+      <w:r>
+        <w:rPr>
+          <w:color w:val="000000" w:themeColor="text1"/>
+        </w:rPr>
+        <w:t xml:space="preserve">, to test for </w:t>
+      </w:r>
+      <w:r>
+        <w:rPr>
+          <w:color w:val="000000" w:themeColor="text1"/>
+        </w:rPr>
+        <w:t>covariate</w:t>
+      </w:r>
+      <w:r>
+        <w:rPr>
+          <w:color w:val="000000" w:themeColor="text1"/>
+        </w:rPr>
+        <w:t xml:space="preserve"> </w:t>
+      </w:r>
+      <w:r>
+        <w:rPr>
+          <w:color w:val="000000" w:themeColor="text1"/>
+        </w:rPr>
+        <w:t>balance</w:t>
+      </w:r>
+      <w:r>
+        <w:rPr>
+          <w:color w:val="000000" w:themeColor="text1"/>
+        </w:rPr>
+        <w:t xml:space="preserve"> at baseline,</w:t>
+      </w:r>
+      <w:r>
+        <w:rPr>
+          <w:color w:val="000000" w:themeColor="text1"/>
+        </w:rPr>
+        <w:t xml:space="preserve"> Maxwell et al. (2017)’s variance ratio was computed. Additionally, </w:t>
+      </w:r>
+      <w:proofErr w:type="spellStart"/>
+      <w:r>
+        <w:rPr>
+          <w:color w:val="000000" w:themeColor="text1"/>
+        </w:rPr>
+        <w:t>Levene’s</w:t>
+      </w:r>
+      <w:proofErr w:type="spellEnd"/>
+      <w:r>
+        <w:rPr>
+          <w:color w:val="000000" w:themeColor="text1"/>
+        </w:rPr>
+        <w:t xml:space="preserve"> test of homogeneity of variance was conducted to test the null hypothesis that</w:t>
+      </w:r>
+      <w:r>
+        <w:rPr>
+          <w:color w:val="000000" w:themeColor="text1"/>
+        </w:rPr>
+        <w:t xml:space="preserve"> the group variances for </w:t>
+      </w:r>
+      <w:r>
+        <w:rPr>
+          <w:color w:val="000000" w:themeColor="text1"/>
+        </w:rPr>
+        <w:t xml:space="preserve">prior GPA </w:t>
+      </w:r>
+      <w:r>
+        <w:rPr>
+          <w:color w:val="000000" w:themeColor="text1"/>
+        </w:rPr>
+        <w:t>were identical across all three levels of instructional format.</w:t>
+      </w:r>
+      <w:r>
+        <w:rPr>
+          <w:color w:val="000000" w:themeColor="text1"/>
+        </w:rPr>
+        <w:t xml:space="preserve"> </w:t>
+      </w:r>
+      <w:r>
+        <w:rPr>
+          <w:color w:val="000000" w:themeColor="text1"/>
+        </w:rPr>
+        <w:t xml:space="preserve">Finally, in order to </w:t>
+      </w:r>
+      <w:r>
+        <w:rPr>
+          <w:color w:val="000000" w:themeColor="text1"/>
+        </w:rPr>
+        <w:t>test</w:t>
+      </w:r>
+      <w:r>
+        <w:rPr>
+          <w:color w:val="000000" w:themeColor="text1"/>
+        </w:rPr>
+        <w:t xml:space="preserve"> the assumption of no</w:t>
+      </w:r>
+      <w:r>
+        <w:rPr>
+          <w:color w:val="000000" w:themeColor="text1"/>
+        </w:rPr>
+        <w:t xml:space="preserve"> treatment by</w:t>
+      </w:r>
+      <w:r>
+        <w:rPr>
+          <w:color w:val="000000" w:themeColor="text1"/>
+        </w:rPr>
+        <w:t xml:space="preserve"> covariate interaction, an ANCOVA model containing an interaction term was fitted, and the interaction term was evaluated for statistical significance. </w:t>
+      </w:r>
+      <w:r>
+        <w:rPr>
+          <w:color w:val="000000" w:themeColor="text1"/>
+        </w:rPr>
+        <w:t xml:space="preserve">The full and restricted models that were compared to test treatment by covariate interaction were as follows: </w:t>
+      </w:r>
+    </w:p>
+    <w:p>
+      <w:pPr>
+        <w:pStyle w:val="NormalWeb"/>
+        <w:contextualSpacing/>
+        <w:rPr>
+          <w:color w:val="000000" w:themeColor="text1"/>
+        </w:rPr>
+      </w:pPr>
+    </w:p>
+    <w:p>
+      <w:pPr>
+        <w:pStyle w:val="NormalWeb"/>
+        <w:ind w:left="1440"/>
+        <w:contextualSpacing/>
+        <w:rPr>
+          <w:color w:val="000000" w:themeColor="text1"/>
+        </w:rPr>
+      </w:pPr>
+      <w:r>
+        <w:rPr>
+          <w:color w:val="000000" w:themeColor="text1"/>
+        </w:rPr>
+        <w:t xml:space="preserve">Full: </w:t>
+      </w:r>
+      <w:r>
+        <w:rPr>
+          <w:i/>
+          <w:iCs/>
+          <w:color w:val="000000" w:themeColor="text1"/>
+        </w:rPr>
+        <w:t>Y</w:t>
+      </w:r>
+      <w:r>
+        <w:rPr>
+          <w:i/>
+          <w:iCs/>
+          <w:color w:val="000000" w:themeColor="text1"/>
+          <w:vertAlign w:val="subscript"/>
+        </w:rPr>
+        <w:t>i</w:t>
+      </w:r>
+      <w:r>
+        <w:rPr>
+          <w:color w:val="000000" w:themeColor="text1"/>
+        </w:rPr>
+        <w:t xml:space="preserve"> = </w:t>
+      </w:r>
+      <w:r>
+        <w:rPr>
+          <w:color w:val="000000" w:themeColor="text1"/>
+        </w:rPr>
+        <w:sym w:font="Symbol" w:char="F06D"/>
+      </w:r>
+      <w:r>
+        <w:rPr>
+          <w:color w:val="000000" w:themeColor="text1"/>
+        </w:rPr>
+        <w:t xml:space="preserve"> + </w:t>
+      </w:r>
+      <w:r>
+        <w:rPr>
+          <w:color w:val="000000" w:themeColor="text1"/>
+        </w:rPr>
+        <w:sym w:font="Symbol" w:char="F061"/>
+      </w:r>
+      <w:r>
+        <w:rPr>
+          <w:i/>
+          <w:iCs/>
+          <w:color w:val="000000" w:themeColor="text1"/>
+          <w:vertAlign w:val="subscript"/>
+        </w:rPr>
+        <w:t>j</w:t>
+      </w:r>
+      <w:r>
+        <w:rPr>
+          <w:color w:val="000000" w:themeColor="text1"/>
+        </w:rPr>
+        <w:t xml:space="preserve"> +</w:t>
+      </w:r>
+      <w:r>
+        <w:rPr>
+          <w:color w:val="000000" w:themeColor="text1"/>
+        </w:rPr>
+        <w:t xml:space="preserve"> </w:t>
+      </w:r>
+      <w:r>
+        <w:rPr>
+          <w:color w:val="000000" w:themeColor="text1"/>
+        </w:rPr>
+        <w:sym w:font="Symbol" w:char="F062"/>
+      </w:r>
+      <w:r>
+        <w:rPr>
+          <w:color w:val="000000" w:themeColor="text1"/>
+          <w:vertAlign w:val="subscript"/>
+        </w:rPr>
+        <w:t>1</w:t>
+      </w:r>
+      <w:r>
+        <w:rPr>
+          <w:i/>
+          <w:iCs/>
+          <w:color w:val="000000" w:themeColor="text1"/>
+        </w:rPr>
+        <w:t>X</w:t>
+      </w:r>
+      <w:r>
+        <w:rPr>
+          <w:color w:val="000000" w:themeColor="text1"/>
+          <w:vertAlign w:val="subscript"/>
+        </w:rPr>
+        <w:t>ij</w:t>
+      </w:r>
+      <w:r>
+        <w:rPr>
+          <w:color w:val="000000" w:themeColor="text1"/>
+        </w:rPr>
+        <w:t xml:space="preserve"> </w:t>
+      </w:r>
+      <w:r>
+        <w:rPr>
+          <w:color w:val="000000" w:themeColor="text1"/>
+        </w:rPr>
+        <w:t xml:space="preserve">+ </w:t>
+      </w:r>
+      <w:r>
+        <w:rPr>
+          <w:color w:val="000000" w:themeColor="text1"/>
+        </w:rPr>
+        <w:sym w:font="Symbol" w:char="F062"/>
+      </w:r>
+      <w:r>
+        <w:rPr>
+          <w:color w:val="000000" w:themeColor="text1"/>
+          <w:vertAlign w:val="subscript"/>
+        </w:rPr>
+        <w:t>2</w:t>
+      </w:r>
+      <w:r>
+        <w:rPr>
+          <w:i/>
+          <w:iCs/>
+          <w:color w:val="000000" w:themeColor="text1"/>
+        </w:rPr>
+        <w:t>X</w:t>
+      </w:r>
+      <w:r>
+        <w:rPr>
+          <w:color w:val="000000" w:themeColor="text1"/>
+          <w:vertAlign w:val="subscript"/>
+        </w:rPr>
+        <w:t>ij</w:t>
+      </w:r>
+      <w:r>
+        <w:rPr>
+          <w:color w:val="000000" w:themeColor="text1"/>
+        </w:rPr>
+        <w:t>*</w:t>
+      </w:r>
+      <w:r>
+        <w:rPr>
+          <w:color w:val="000000" w:themeColor="text1"/>
+        </w:rPr>
+        <w:sym w:font="Symbol" w:char="F061"/>
+      </w:r>
+      <w:r>
+        <w:rPr>
+          <w:i/>
+          <w:iCs/>
+          <w:color w:val="000000" w:themeColor="text1"/>
+          <w:vertAlign w:val="subscript"/>
+        </w:rPr>
+        <w:t>j</w:t>
+      </w:r>
+      <w:r>
+        <w:rPr>
+          <w:color w:val="000000" w:themeColor="text1"/>
+        </w:rPr>
+        <w:t xml:space="preserve">  + </w:t>
+      </w:r>
+      <w:r>
+        <w:rPr>
+          <w:color w:val="000000" w:themeColor="text1"/>
+        </w:rPr>
+        <w:sym w:font="Symbol" w:char="F065"/>
+      </w:r>
+      <w:proofErr w:type="spellStart"/>
+      <w:r>
+        <w:rPr>
+          <w:i/>
+          <w:iCs/>
+          <w:color w:val="000000" w:themeColor="text1"/>
+          <w:vertAlign w:val="subscript"/>
+        </w:rPr>
+        <w:t>ij</w:t>
+      </w:r>
+      <w:proofErr w:type="spellEnd"/>
+      <w:r>
+        <w:rPr>
+          <w:color w:val="000000" w:themeColor="text1"/>
+        </w:rPr>
+        <w:t xml:space="preserve"> </w:t>
+      </w:r>
+    </w:p>
+    <w:p>
+      <w:pPr>
+        <w:pStyle w:val="NormalWeb"/>
+        <w:ind w:left="1440"/>
+        <w:contextualSpacing/>
+        <w:rPr>
+          <w:color w:val="000000" w:themeColor="text1"/>
+        </w:rPr>
+      </w:pPr>
+      <w:r>
+        <w:rPr>
+          <w:color w:val="000000" w:themeColor="text1"/>
+        </w:rPr>
+        <w:t xml:space="preserve">Restricted: </w:t>
+      </w:r>
+      <w:r>
+        <w:rPr>
+          <w:i/>
+          <w:iCs/>
+          <w:color w:val="000000" w:themeColor="text1"/>
+        </w:rPr>
+        <w:t>Y</w:t>
+      </w:r>
+      <w:r>
+        <w:rPr>
+          <w:i/>
+          <w:iCs/>
+          <w:color w:val="000000" w:themeColor="text1"/>
+          <w:vertAlign w:val="subscript"/>
+        </w:rPr>
+        <w:t>i</w:t>
+      </w:r>
+      <w:r>
+        <w:rPr>
+          <w:color w:val="000000" w:themeColor="text1"/>
+        </w:rPr>
+        <w:t xml:space="preserve"> = </w:t>
+      </w:r>
+      <w:r>
+        <w:rPr>
+          <w:color w:val="000000" w:themeColor="text1"/>
+        </w:rPr>
+        <w:sym w:font="Symbol" w:char="F06D"/>
+      </w:r>
+      <w:r>
+        <w:rPr>
+          <w:color w:val="000000" w:themeColor="text1"/>
+        </w:rPr>
+        <w:t xml:space="preserve"> +</w:t>
+      </w:r>
+      <w:r>
+        <w:rPr>
+          <w:color w:val="000000" w:themeColor="text1"/>
+        </w:rPr>
+        <w:t xml:space="preserve"> </w:t>
+      </w:r>
+      <w:r>
+        <w:rPr>
+          <w:color w:val="000000" w:themeColor="text1"/>
+        </w:rPr>
+        <w:sym w:font="Symbol" w:char="F062"/>
+      </w:r>
+      <w:proofErr w:type="spellStart"/>
+      <w:r>
+        <w:rPr>
+          <w:i/>
+          <w:iCs/>
+          <w:color w:val="000000" w:themeColor="text1"/>
+        </w:rPr>
+        <w:t>X</w:t>
+      </w:r>
+      <w:r>
+        <w:rPr>
+          <w:i/>
+          <w:iCs/>
+          <w:color w:val="000000" w:themeColor="text1"/>
+          <w:vertAlign w:val="subscript"/>
+        </w:rPr>
+        <w:t>ij</w:t>
+      </w:r>
+      <w:proofErr w:type="spellEnd"/>
+      <w:r>
+        <w:rPr>
+          <w:color w:val="000000" w:themeColor="text1"/>
+        </w:rPr>
+        <w:t xml:space="preserve"> </w:t>
+      </w:r>
+      <w:r>
+        <w:rPr>
+          <w:color w:val="000000" w:themeColor="text1"/>
+        </w:rPr>
+        <w:t xml:space="preserve">+ </w:t>
+      </w:r>
+      <w:r>
+        <w:rPr>
+          <w:color w:val="000000" w:themeColor="text1"/>
+        </w:rPr>
+        <w:sym w:font="Symbol" w:char="F065"/>
+      </w:r>
+      <w:proofErr w:type="spellStart"/>
+      <w:r>
+        <w:rPr>
+          <w:i/>
+          <w:iCs/>
+          <w:color w:val="000000" w:themeColor="text1"/>
+          <w:vertAlign w:val="subscript"/>
+        </w:rPr>
+        <w:t>ij</w:t>
+      </w:r>
+      <w:proofErr w:type="spellEnd"/>
+    </w:p>
+    <w:p>
+      <w:pPr>
+        <w:pStyle w:val="NormalWeb"/>
+        <w:contextualSpacing/>
+        <w:rPr>
+          <w:color w:val="000000" w:themeColor="text1"/>
+        </w:rPr>
+      </w:pPr>
+    </w:p>
+    <w:p>
+      <w:pPr>
+        <w:pStyle w:val="NormalWeb"/>
+        <w:contextualSpacing/>
+        <w:rPr>
+          <w:color w:val="000000" w:themeColor="text1"/>
+        </w:rPr>
+      </w:pPr>
+      <w:r>
+        <w:rPr>
+          <w:color w:val="000000" w:themeColor="text1"/>
+        </w:rPr>
+        <w:t>w</w:t>
+      </w:r>
+      <w:r>
+        <w:rPr>
+          <w:color w:val="000000" w:themeColor="text1"/>
+        </w:rPr>
+        <w:t xml:space="preserve">here the null hypothesis stated that </w:t>
+      </w:r>
+      <w:r>
+        <w:rPr>
+          <w:color w:val="000000" w:themeColor="text1"/>
+        </w:rPr>
+        <w:sym w:font="Symbol" w:char="F062"/>
+      </w:r>
+      <w:r>
+        <w:rPr>
+          <w:color w:val="000000" w:themeColor="text1"/>
+          <w:vertAlign w:val="subscript"/>
+        </w:rPr>
+        <w:t>2</w:t>
+      </w:r>
+      <w:r>
+        <w:rPr>
+          <w:color w:val="000000" w:themeColor="text1"/>
+          <w:vertAlign w:val="subscript"/>
+        </w:rPr>
+        <w:t xml:space="preserve"> </w:t>
+      </w:r>
+      <w:r>
+        <w:rPr>
+          <w:color w:val="000000" w:themeColor="text1"/>
+        </w:rPr>
+        <w:t>= 0, representing that th</w:t>
+      </w:r>
+      <w:r>
+        <w:rPr>
+          <w:color w:val="000000" w:themeColor="text1"/>
+        </w:rPr>
+        <w:t xml:space="preserve">ere is no </w:t>
+      </w:r>
+      <w:r>
+        <w:rPr>
+          <w:color w:val="000000" w:themeColor="text1"/>
+        </w:rPr>
+        <w:t xml:space="preserve">significant effect of the interaction of </w:t>
+      </w:r>
+      <w:r>
+        <w:rPr>
+          <w:color w:val="000000" w:themeColor="text1"/>
+        </w:rPr>
+        <w:t>instructional format</w:t>
+      </w:r>
+      <w:r>
+        <w:rPr>
+          <w:color w:val="000000" w:themeColor="text1"/>
+        </w:rPr>
+        <w:t xml:space="preserve"> (</w:t>
+      </w:r>
+      <w:r>
+        <w:rPr>
+          <w:color w:val="000000" w:themeColor="text1"/>
+        </w:rPr>
+        <w:sym w:font="Symbol" w:char="F061"/>
+      </w:r>
+      <w:r>
+        <w:rPr>
+          <w:i/>
+          <w:iCs/>
+          <w:color w:val="000000" w:themeColor="text1"/>
+          <w:vertAlign w:val="subscript"/>
+        </w:rPr>
+        <w:t>j</w:t>
+      </w:r>
+      <w:r>
+        <w:rPr>
+          <w:color w:val="000000" w:themeColor="text1"/>
+        </w:rPr>
+        <w:t>) and prior GPA (</w:t>
+      </w:r>
+      <w:proofErr w:type="spellStart"/>
+      <w:r>
+        <w:rPr>
+          <w:i/>
+          <w:iCs/>
+          <w:color w:val="000000" w:themeColor="text1"/>
+        </w:rPr>
+        <w:t>X</w:t>
+      </w:r>
+      <w:r>
+        <w:rPr>
+          <w:color w:val="000000" w:themeColor="text1"/>
+          <w:vertAlign w:val="subscript"/>
+        </w:rPr>
+        <w:t>i</w:t>
+      </w:r>
+      <w:r>
+        <w:rPr>
+          <w:i/>
+          <w:iCs/>
+          <w:color w:val="000000" w:themeColor="text1"/>
+          <w:vertAlign w:val="subscript"/>
+        </w:rPr>
+        <w:t>j</w:t>
+      </w:r>
+      <w:proofErr w:type="spellEnd"/>
+      <w:r>
+        <w:rPr>
+          <w:color w:val="000000" w:themeColor="text1"/>
+        </w:rPr>
+        <w:t xml:space="preserve">) on final course grade for the </w:t>
+      </w:r>
+      <w:proofErr w:type="spellStart"/>
+      <w:r>
+        <w:rPr>
+          <w:i/>
+          <w:iCs/>
+          <w:color w:val="000000" w:themeColor="text1"/>
+        </w:rPr>
+        <w:t>i</w:t>
+      </w:r>
+      <w:r>
+        <w:rPr>
+          <w:color w:val="000000" w:themeColor="text1"/>
+        </w:rPr>
+        <w:t>th</w:t>
+      </w:r>
+      <w:proofErr w:type="spellEnd"/>
+      <w:r>
+        <w:rPr>
+          <w:color w:val="000000" w:themeColor="text1"/>
+        </w:rPr>
+        <w:t xml:space="preserve"> student in the </w:t>
+      </w:r>
+      <w:proofErr w:type="spellStart"/>
+      <w:r>
+        <w:rPr>
+          <w:i/>
+          <w:iCs/>
+          <w:color w:val="000000" w:themeColor="text1"/>
+        </w:rPr>
+        <w:t>j</w:t>
+      </w:r>
+      <w:r>
+        <w:rPr>
+          <w:color w:val="000000" w:themeColor="text1"/>
+        </w:rPr>
+        <w:t>th</w:t>
+      </w:r>
+      <w:proofErr w:type="spellEnd"/>
+      <w:r>
+        <w:rPr>
+          <w:color w:val="000000" w:themeColor="text1"/>
+        </w:rPr>
+        <w:t xml:space="preserve"> group.  </w:t>
+      </w:r>
+    </w:p>
+    <w:p>
+      <w:pPr>
+        <w:pStyle w:val="NormalWeb"/>
+        <w:ind w:firstLine="360"/>
+        <w:contextualSpacing/>
+        <w:rPr>
+          <w:color w:val="000000" w:themeColor="text1"/>
+        </w:rPr>
+      </w:pPr>
+      <w:r>
+        <w:rPr>
+          <w:color w:val="000000" w:themeColor="text1"/>
+        </w:rPr>
+        <w:t>After checking assumptions for the inclusion of prior GPA as a covariate, a one-way ANCOVA was conducted to examine the effect of instructional format on final course grade while controlling for prior GPA.</w:t>
+      </w:r>
+      <w:r>
+        <w:rPr>
+          <w:color w:val="000000" w:themeColor="text1"/>
+        </w:rPr>
+        <w:t xml:space="preserve"> </w:t>
+      </w:r>
+      <w:r>
+        <w:rPr>
+          <w:color w:val="000000" w:themeColor="text1"/>
+        </w:rPr>
+        <w:t>The following full and restricted models were compared for the one-way ANCOVA omnibus null hypothesis</w:t>
+      </w:r>
+      <w:r>
+        <w:rPr>
+          <w:color w:val="000000" w:themeColor="text1"/>
+        </w:rPr>
+        <w:t xml:space="preserve">: </w:t>
+      </w:r>
+      <w:r>
+        <w:rPr>
+          <w:color w:val="000000" w:themeColor="text1"/>
+        </w:rPr>
+        <w:t xml:space="preserve"> </w:t>
+      </w:r>
+    </w:p>
+    <w:p>
+      <w:pPr>
+        <w:pStyle w:val="NormalWeb"/>
+        <w:ind w:firstLine="360"/>
+        <w:contextualSpacing/>
+        <w:rPr>
+          <w:color w:val="000000" w:themeColor="text1"/>
+        </w:rPr>
+      </w:pPr>
+    </w:p>
+    <w:p>
+      <w:pPr>
+        <w:pStyle w:val="NormalWeb"/>
+        <w:ind w:left="1440"/>
+        <w:contextualSpacing/>
+        <w:rPr>
+          <w:color w:val="000000" w:themeColor="text1"/>
+        </w:rPr>
+      </w:pPr>
+      <w:r>
+        <w:rPr>
+          <w:color w:val="000000" w:themeColor="text1"/>
+        </w:rPr>
+        <w:t xml:space="preserve">Full: </w:t>
+      </w:r>
+      <w:r>
+        <w:rPr>
+          <w:i/>
+          <w:iCs/>
+          <w:color w:val="000000" w:themeColor="text1"/>
+        </w:rPr>
+        <w:t>Y</w:t>
+      </w:r>
+      <w:r>
+        <w:rPr>
+          <w:i/>
+          <w:iCs/>
+          <w:color w:val="000000" w:themeColor="text1"/>
+          <w:vertAlign w:val="subscript"/>
+        </w:rPr>
+        <w:t>i</w:t>
+      </w:r>
+      <w:r>
+        <w:rPr>
+          <w:color w:val="000000" w:themeColor="text1"/>
+        </w:rPr>
+        <w:t xml:space="preserve"> = </w:t>
+      </w:r>
+      <w:r>
+        <w:rPr>
+          <w:color w:val="000000" w:themeColor="text1"/>
+        </w:rPr>
+        <w:sym w:font="Symbol" w:char="F06D"/>
+      </w:r>
+      <w:r>
+        <w:rPr>
+          <w:color w:val="000000" w:themeColor="text1"/>
+        </w:rPr>
+        <w:t xml:space="preserve"> + </w:t>
+      </w:r>
+      <w:r>
+        <w:rPr>
+          <w:color w:val="000000" w:themeColor="text1"/>
+        </w:rPr>
+        <w:sym w:font="Symbol" w:char="F061"/>
+      </w:r>
+      <w:r>
+        <w:rPr>
+          <w:i/>
+          <w:iCs/>
+          <w:color w:val="000000" w:themeColor="text1"/>
+          <w:vertAlign w:val="subscript"/>
+        </w:rPr>
+        <w:t>j</w:t>
+      </w:r>
+      <w:r>
+        <w:rPr>
+          <w:color w:val="000000" w:themeColor="text1"/>
+        </w:rPr>
+        <w:t xml:space="preserve"> +</w:t>
+      </w:r>
+      <w:r>
+        <w:rPr>
+          <w:color w:val="000000" w:themeColor="text1"/>
+        </w:rPr>
+        <w:t xml:space="preserve"> </w:t>
+      </w:r>
+      <w:r>
+        <w:rPr>
+          <w:color w:val="000000" w:themeColor="text1"/>
+        </w:rPr>
+        <w:sym w:font="Symbol" w:char="F062"/>
+      </w:r>
+      <w:proofErr w:type="spellStart"/>
+      <w:r>
+        <w:rPr>
+          <w:i/>
+          <w:iCs/>
+          <w:color w:val="000000" w:themeColor="text1"/>
+        </w:rPr>
+        <w:t>X</w:t>
+      </w:r>
+      <w:r>
+        <w:rPr>
+          <w:color w:val="000000" w:themeColor="text1"/>
+          <w:vertAlign w:val="subscript"/>
+        </w:rPr>
+        <w:t>ij</w:t>
+      </w:r>
+      <w:proofErr w:type="spellEnd"/>
+      <w:r>
+        <w:rPr>
+          <w:color w:val="000000" w:themeColor="text1"/>
+        </w:rPr>
+        <w:t xml:space="preserve"> </w:t>
+      </w:r>
+      <w:r>
+        <w:rPr>
+          <w:color w:val="000000" w:themeColor="text1"/>
+        </w:rPr>
+        <w:t xml:space="preserve">+ </w:t>
+      </w:r>
+      <w:r>
+        <w:rPr>
+          <w:color w:val="000000" w:themeColor="text1"/>
+        </w:rPr>
+        <w:sym w:font="Symbol" w:char="F065"/>
+      </w:r>
+      <w:proofErr w:type="spellStart"/>
+      <w:r>
+        <w:rPr>
+          <w:i/>
+          <w:iCs/>
+          <w:color w:val="000000" w:themeColor="text1"/>
+          <w:vertAlign w:val="subscript"/>
+        </w:rPr>
+        <w:t>ij</w:t>
+      </w:r>
+      <w:proofErr w:type="spellEnd"/>
+      <w:r>
+        <w:rPr>
+          <w:color w:val="000000" w:themeColor="text1"/>
+        </w:rPr>
+        <w:t xml:space="preserve"> </w:t>
+      </w:r>
+    </w:p>
+    <w:p>
+      <w:pPr>
+        <w:pStyle w:val="NormalWeb"/>
+        <w:ind w:left="1440"/>
+        <w:contextualSpacing/>
+        <w:rPr>
+          <w:i/>
+          <w:iCs/>
+          <w:color w:val="000000" w:themeColor="text1"/>
+          <w:vertAlign w:val="subscript"/>
+        </w:rPr>
+      </w:pPr>
+      <w:r>
+        <w:rPr>
+          <w:color w:val="000000" w:themeColor="text1"/>
+        </w:rPr>
+        <w:t xml:space="preserve">Restricted: </w:t>
+      </w:r>
+      <w:r>
+        <w:rPr>
+          <w:i/>
+          <w:iCs/>
+          <w:color w:val="000000" w:themeColor="text1"/>
+        </w:rPr>
+        <w:t>Y</w:t>
+      </w:r>
+      <w:r>
+        <w:rPr>
+          <w:i/>
+          <w:iCs/>
+          <w:color w:val="000000" w:themeColor="text1"/>
+          <w:vertAlign w:val="subscript"/>
+        </w:rPr>
+        <w:t>i</w:t>
+      </w:r>
+      <w:r>
+        <w:rPr>
+          <w:color w:val="000000" w:themeColor="text1"/>
+        </w:rPr>
+        <w:t xml:space="preserve"> = </w:t>
+      </w:r>
+      <w:r>
+        <w:rPr>
+          <w:color w:val="000000" w:themeColor="text1"/>
+        </w:rPr>
+        <w:sym w:font="Symbol" w:char="F06D"/>
+      </w:r>
+      <w:r>
+        <w:rPr>
+          <w:color w:val="000000" w:themeColor="text1"/>
+        </w:rPr>
+        <w:t xml:space="preserve"> +</w:t>
+      </w:r>
+      <w:r>
+        <w:rPr>
+          <w:color w:val="000000" w:themeColor="text1"/>
+        </w:rPr>
+        <w:t xml:space="preserve"> </w:t>
+      </w:r>
+      <w:r>
+        <w:rPr>
+          <w:color w:val="000000" w:themeColor="text1"/>
+        </w:rPr>
+        <w:sym w:font="Symbol" w:char="F062"/>
+      </w:r>
+      <w:proofErr w:type="spellStart"/>
+      <w:r>
+        <w:rPr>
+          <w:i/>
+          <w:iCs/>
+          <w:color w:val="000000" w:themeColor="text1"/>
+        </w:rPr>
+        <w:t>X</w:t>
+      </w:r>
+      <w:r>
+        <w:rPr>
+          <w:i/>
+          <w:iCs/>
+          <w:color w:val="000000" w:themeColor="text1"/>
+          <w:vertAlign w:val="subscript"/>
+        </w:rPr>
+        <w:t>ij</w:t>
+      </w:r>
+      <w:proofErr w:type="spellEnd"/>
+      <w:r>
+        <w:rPr>
+          <w:color w:val="000000" w:themeColor="text1"/>
+        </w:rPr>
+        <w:t xml:space="preserve"> </w:t>
+      </w:r>
+      <w:r>
+        <w:rPr>
+          <w:color w:val="000000" w:themeColor="text1"/>
+        </w:rPr>
+        <w:t xml:space="preserve">+ </w:t>
+      </w:r>
+      <w:r>
+        <w:rPr>
+          <w:color w:val="000000" w:themeColor="text1"/>
+        </w:rPr>
+        <w:sym w:font="Symbol" w:char="F065"/>
+      </w:r>
+      <w:proofErr w:type="spellStart"/>
+      <w:r>
+        <w:rPr>
+          <w:i/>
+          <w:iCs/>
+          <w:color w:val="000000" w:themeColor="text1"/>
+          <w:vertAlign w:val="subscript"/>
+        </w:rPr>
+        <w:t>ij</w:t>
+      </w:r>
+      <w:proofErr w:type="spellEnd"/>
+    </w:p>
+    <w:p>
+      <w:pPr>
+        <w:pStyle w:val="NormalWeb"/>
+        <w:ind w:left="1440"/>
+        <w:contextualSpacing/>
+        <w:rPr>
+          <w:color w:val="000000" w:themeColor="text1"/>
+        </w:rPr>
+      </w:pPr>
+    </w:p>
+    <w:p>
+      <w:pPr>
+        <w:pStyle w:val="NormalWeb"/>
+        <w:contextualSpacing/>
+        <w:rPr>
+          <w:color w:val="000000" w:themeColor="text1"/>
+        </w:rPr>
+      </w:pPr>
+      <w:r>
+        <w:rPr>
+          <w:color w:val="000000" w:themeColor="text1"/>
+        </w:rPr>
+        <w:t>w</w:t>
+      </w:r>
+      <w:r>
+        <w:rPr>
+          <w:color w:val="000000" w:themeColor="text1"/>
+        </w:rPr>
+        <w:t xml:space="preserve">here </w:t>
+      </w:r>
+      <w:proofErr w:type="spellStart"/>
+      <w:r>
+        <w:rPr>
+          <w:color w:val="000000" w:themeColor="text1"/>
+        </w:rPr>
+        <w:t>Y</w:t>
+      </w:r>
+      <w:r>
+        <w:rPr>
+          <w:i/>
+          <w:iCs/>
+          <w:color w:val="000000" w:themeColor="text1"/>
+          <w:vertAlign w:val="subscript"/>
+        </w:rPr>
+        <w:t>ij</w:t>
+      </w:r>
+      <w:proofErr w:type="spellEnd"/>
+      <w:r>
+        <w:rPr>
+          <w:color w:val="000000" w:themeColor="text1"/>
+        </w:rPr>
+        <w:t xml:space="preserve"> represents student final course grade for the </w:t>
+      </w:r>
+      <w:proofErr w:type="spellStart"/>
+      <w:r>
+        <w:rPr>
+          <w:i/>
+          <w:iCs/>
+          <w:color w:val="000000" w:themeColor="text1"/>
+        </w:rPr>
+        <w:t>i</w:t>
+      </w:r>
+      <w:r>
+        <w:rPr>
+          <w:color w:val="000000" w:themeColor="text1"/>
+        </w:rPr>
+        <w:t>th</w:t>
+      </w:r>
+      <w:proofErr w:type="spellEnd"/>
+      <w:r>
+        <w:rPr>
+          <w:color w:val="000000" w:themeColor="text1"/>
+        </w:rPr>
+        <w:t xml:space="preserve"> participant in the </w:t>
+      </w:r>
+      <w:proofErr w:type="spellStart"/>
+      <w:r>
+        <w:rPr>
+          <w:i/>
+          <w:iCs/>
+          <w:color w:val="000000" w:themeColor="text1"/>
+        </w:rPr>
+        <w:t>j</w:t>
+      </w:r>
+      <w:r>
+        <w:rPr>
+          <w:color w:val="000000" w:themeColor="text1"/>
+        </w:rPr>
+        <w:t>th</w:t>
+      </w:r>
+      <w:proofErr w:type="spellEnd"/>
+      <w:r>
+        <w:rPr>
+          <w:color w:val="000000" w:themeColor="text1"/>
+        </w:rPr>
+        <w:t xml:space="preserve"> group, </w:t>
+      </w:r>
+      <w:r>
+        <w:rPr>
+          <w:color w:val="000000" w:themeColor="text1"/>
+        </w:rPr>
+        <w:sym w:font="Symbol" w:char="F06D"/>
+      </w:r>
+      <w:r>
+        <w:rPr>
+          <w:color w:val="000000" w:themeColor="text1"/>
+        </w:rPr>
+        <w:t xml:space="preserve"> represents the grand mean, </w:t>
+      </w:r>
+      <w:r>
+        <w:rPr>
+          <w:color w:val="000000" w:themeColor="text1"/>
+        </w:rPr>
+        <w:sym w:font="Symbol" w:char="F061"/>
+      </w:r>
+      <w:r>
+        <w:rPr>
+          <w:i/>
+          <w:iCs/>
+          <w:color w:val="000000" w:themeColor="text1"/>
+          <w:vertAlign w:val="subscript"/>
+        </w:rPr>
+        <w:t>j</w:t>
+      </w:r>
+      <w:r>
+        <w:rPr>
+          <w:color w:val="000000" w:themeColor="text1"/>
+        </w:rPr>
+        <w:t xml:space="preserve"> </w:t>
+      </w:r>
+      <w:r>
+        <w:rPr>
+          <w:color w:val="000000" w:themeColor="text1"/>
+        </w:rPr>
+        <w:t xml:space="preserve"> represents the group mean of the treatment variable, instructional format, for the </w:t>
+      </w:r>
+      <w:proofErr w:type="spellStart"/>
+      <w:r>
+        <w:rPr>
+          <w:i/>
+          <w:iCs/>
+          <w:color w:val="000000" w:themeColor="text1"/>
+        </w:rPr>
+        <w:t>j</w:t>
+      </w:r>
+      <w:r>
+        <w:rPr>
+          <w:color w:val="000000" w:themeColor="text1"/>
+        </w:rPr>
+        <w:t>th</w:t>
+      </w:r>
+      <w:proofErr w:type="spellEnd"/>
+      <w:r>
+        <w:rPr>
+          <w:color w:val="000000" w:themeColor="text1"/>
+        </w:rPr>
+        <w:t xml:space="preserve"> group </w:t>
+      </w:r>
+      <w:r>
+        <w:rPr>
+          <w:color w:val="000000" w:themeColor="text1"/>
+        </w:rPr>
+        <w:sym w:font="Symbol" w:char="F062"/>
+      </w:r>
+      <w:r>
+        <w:rPr>
+          <w:color w:val="000000" w:themeColor="text1"/>
+        </w:rPr>
+        <w:t xml:space="preserve"> represents the population regression coefficient for prior GPA, </w:t>
+      </w:r>
+      <w:proofErr w:type="spellStart"/>
+      <w:r>
+        <w:rPr>
+          <w:color w:val="000000" w:themeColor="text1"/>
+        </w:rPr>
+        <w:t>X</w:t>
+      </w:r>
+      <w:r>
+        <w:rPr>
+          <w:i/>
+          <w:iCs/>
+          <w:color w:val="000000" w:themeColor="text1"/>
+          <w:vertAlign w:val="subscript"/>
+        </w:rPr>
+        <w:t>ij</w:t>
+      </w:r>
+      <w:proofErr w:type="spellEnd"/>
+      <w:r>
+        <w:rPr>
+          <w:i/>
+          <w:iCs/>
+          <w:color w:val="000000" w:themeColor="text1"/>
+          <w:vertAlign w:val="subscript"/>
+        </w:rPr>
+        <w:t xml:space="preserve"> </w:t>
+      </w:r>
+      <w:r>
+        <w:rPr>
+          <w:color w:val="000000" w:themeColor="text1"/>
+        </w:rPr>
+        <w:t xml:space="preserve">represents prior GPA for the </w:t>
+      </w:r>
+      <w:proofErr w:type="spellStart"/>
+      <w:r>
+        <w:rPr>
+          <w:i/>
+          <w:iCs/>
+          <w:color w:val="000000" w:themeColor="text1"/>
+        </w:rPr>
+        <w:t>i</w:t>
+      </w:r>
+      <w:r>
+        <w:rPr>
+          <w:color w:val="000000" w:themeColor="text1"/>
+        </w:rPr>
+        <w:t>th</w:t>
+      </w:r>
+      <w:proofErr w:type="spellEnd"/>
+      <w:r>
+        <w:rPr>
+          <w:color w:val="000000" w:themeColor="text1"/>
+        </w:rPr>
+        <w:t xml:space="preserve"> participant in the </w:t>
+      </w:r>
+      <w:proofErr w:type="spellStart"/>
+      <w:r>
+        <w:rPr>
+          <w:i/>
+          <w:iCs/>
+          <w:color w:val="000000" w:themeColor="text1"/>
+        </w:rPr>
+        <w:t>j</w:t>
+      </w:r>
+      <w:r>
+        <w:rPr>
+          <w:color w:val="000000" w:themeColor="text1"/>
+        </w:rPr>
+        <w:t>th</w:t>
+      </w:r>
+      <w:proofErr w:type="spellEnd"/>
+      <w:r>
+        <w:rPr>
+          <w:color w:val="000000" w:themeColor="text1"/>
+        </w:rPr>
+        <w:t xml:space="preserve"> group, and</w:t>
+      </w:r>
+      <w:r>
+        <w:rPr>
+          <w:color w:val="000000" w:themeColor="text1"/>
+        </w:rPr>
+        <w:t xml:space="preserve"> </w:t>
+      </w:r>
+      <w:r>
+        <w:rPr>
+          <w:color w:val="000000" w:themeColor="text1"/>
+        </w:rPr>
+        <w:sym w:font="Symbol" w:char="F065"/>
+      </w:r>
+      <w:proofErr w:type="spellStart"/>
+      <w:r>
+        <w:rPr>
+          <w:color w:val="000000" w:themeColor="text1"/>
+          <w:vertAlign w:val="subscript"/>
+        </w:rPr>
+        <w:t>ij</w:t>
+      </w:r>
+      <w:proofErr w:type="spellEnd"/>
+      <w:r>
+        <w:rPr>
+          <w:color w:val="000000" w:themeColor="text1"/>
+        </w:rPr>
+        <w:t xml:space="preserve">  represents the error term for the same participant.</w:t>
+      </w:r>
+      <w:r>
+        <w:rPr>
+          <w:color w:val="000000" w:themeColor="text1"/>
+        </w:rPr>
+        <w:t xml:space="preserve"> </w:t>
+      </w:r>
+      <w:r>
+        <w:rPr>
+          <w:color w:val="000000" w:themeColor="text1"/>
+        </w:rPr>
+        <w:t>After the one-way ANCOVA omnibus test of the null hypothesis was conducted, pairwise comparisons of adjusted group means were conducted to examine all possible contrasts, or differences in adjusted group means, for each level of instructional format. For example, the equation for the pairwise comparison of the adjusted group means of virtual and hybrid instructional formats while conditioning on prior GPA is as follows:</w:t>
+      </w:r>
+    </w:p>
+    <w:p>
+      <w:pPr>
+        <w:pStyle w:val="NormalWeb"/>
+        <w:ind w:left="720"/>
+        <w:contextualSpacing/>
+        <w:rPr>
+          <w:color w:val="000000" w:themeColor="text1"/>
+        </w:rPr>
+      </w:pPr>
+    </w:p>
+    <w:p>
+      <w:pPr>
+        <w:pStyle w:val="NormalWeb"/>
+        <w:ind w:left="720"/>
+        <w:contextualSpacing/>
+        <w:rPr>
+          <w:color w:val="000000" w:themeColor="text1"/>
+        </w:rPr>
+      </w:pPr>
+      <w:r>
+        <w:rPr>
+          <w:color w:val="000000" w:themeColor="text1"/>
+        </w:rPr>
+        <w:t>ψ</w:t>
+      </w:r>
+      <w:r>
+        <w:rPr>
+          <w:color w:val="000000" w:themeColor="text1"/>
+          <w:vertAlign w:val="subscript"/>
+        </w:rPr>
+        <w:t>1</w:t>
+      </w:r>
+      <w:r>
+        <w:rPr>
+          <w:color w:val="000000" w:themeColor="text1"/>
+        </w:rPr>
+        <w:t xml:space="preserve"> =1μ</w:t>
+      </w:r>
+      <w:r>
+        <w:rPr>
+          <w:color w:val="000000" w:themeColor="text1"/>
+          <w:vertAlign w:val="subscript"/>
+        </w:rPr>
+        <w:t>virtual</w:t>
+      </w:r>
+      <w:r>
+        <w:rPr>
+          <w:color w:val="000000" w:themeColor="text1"/>
+        </w:rPr>
+        <w:t xml:space="preserve"> −1μ</w:t>
+      </w:r>
+      <w:r>
+        <w:rPr>
+          <w:color w:val="000000" w:themeColor="text1"/>
+          <w:vertAlign w:val="subscript"/>
+        </w:rPr>
+        <w:t>hybrid</w:t>
+      </w:r>
+      <w:r>
+        <w:rPr>
+          <w:color w:val="000000" w:themeColor="text1"/>
+        </w:rPr>
+        <w:t xml:space="preserve"> + 0</w:t>
+      </w:r>
+      <w:r>
+        <w:rPr>
+          <w:color w:val="000000" w:themeColor="text1"/>
+        </w:rPr>
+        <w:t>μ</w:t>
+      </w:r>
+      <w:r>
+        <w:rPr>
+          <w:color w:val="000000" w:themeColor="text1"/>
+          <w:vertAlign w:val="subscript"/>
+        </w:rPr>
+        <w:t>traditional</w:t>
+      </w:r>
+    </w:p>
+    <w:p>
+      <w:pPr>
+        <w:pStyle w:val="NormalWeb"/>
+        <w:ind w:left="720"/>
+        <w:contextualSpacing/>
+        <w:rPr>
+          <w:color w:val="000000" w:themeColor="text1"/>
+        </w:rPr>
+      </w:pPr>
+    </w:p>
+    <w:p>
+      <w:pPr>
+        <w:pStyle w:val="NormalWeb"/>
+        <w:contextualSpacing/>
+        <w:rPr>
+          <w:color w:val="000000" w:themeColor="text1"/>
+        </w:rPr>
+      </w:pPr>
+      <w:r>
+        <w:rPr>
+          <w:color w:val="000000" w:themeColor="text1"/>
+        </w:rPr>
+        <w:t>w</w:t>
+      </w:r>
+      <w:r>
+        <w:rPr>
+          <w:color w:val="000000" w:themeColor="text1"/>
+        </w:rPr>
+        <w:t xml:space="preserve">here </w:t>
+      </w:r>
+      <w:r>
+        <w:rPr>
+          <w:color w:val="000000" w:themeColor="text1"/>
+        </w:rPr>
+        <w:t>ψ</w:t>
+      </w:r>
+      <w:r>
+        <w:rPr>
+          <w:color w:val="000000" w:themeColor="text1"/>
+          <w:vertAlign w:val="subscript"/>
+        </w:rPr>
+        <w:t>1</w:t>
+      </w:r>
+      <w:r>
+        <w:rPr>
+          <w:color w:val="000000" w:themeColor="text1"/>
+        </w:rPr>
+        <w:t xml:space="preserve"> represents the difference in adjust group means in students’ final course grades between the virtual and hybrid instructional formats,</w:t>
+      </w:r>
+      <w:r>
+        <w:rPr>
+          <w:color w:val="000000" w:themeColor="text1"/>
+        </w:rPr>
+        <w:t xml:space="preserve"> </w:t>
+      </w:r>
+      <w:r>
+        <w:rPr>
+          <w:color w:val="000000" w:themeColor="text1"/>
+        </w:rPr>
+        <w:t>1μ</w:t>
+      </w:r>
+      <w:r>
+        <w:rPr>
+          <w:color w:val="000000" w:themeColor="text1"/>
+          <w:vertAlign w:val="subscript"/>
+        </w:rPr>
+        <w:t>virtual</w:t>
+      </w:r>
+      <w:r>
+        <w:rPr>
+          <w:color w:val="000000" w:themeColor="text1"/>
+        </w:rPr>
+        <w:t xml:space="preserve"> </w:t>
+      </w:r>
+      <w:r>
+        <w:rPr>
+          <w:color w:val="000000" w:themeColor="text1"/>
+        </w:rPr>
+        <w:t xml:space="preserve"> represents the adjusted group mean of final course grade conditioned on prior GPA for participants in the virtual </w:t>
+      </w:r>
+      <w:r>
+        <w:rPr>
+          <w:color w:val="000000" w:themeColor="text1"/>
+        </w:rPr>
+        <w:t xml:space="preserve">instructional format, and </w:t>
+      </w:r>
+      <w:r>
+        <w:rPr>
+          <w:color w:val="000000" w:themeColor="text1"/>
+        </w:rPr>
+        <w:t>1μ</w:t>
+      </w:r>
+      <w:r>
+        <w:rPr>
+          <w:color w:val="000000" w:themeColor="text1"/>
+          <w:vertAlign w:val="subscript"/>
+        </w:rPr>
+        <w:t>hybrid</w:t>
+      </w:r>
+      <w:r>
+        <w:rPr>
+          <w:color w:val="000000" w:themeColor="text1"/>
+        </w:rPr>
+        <w:t xml:space="preserve"> </w:t>
+      </w:r>
+      <w:r>
+        <w:rPr>
+          <w:color w:val="000000" w:themeColor="text1"/>
+        </w:rPr>
+        <w:t xml:space="preserve">represents the adjusted group mean of final course grade conditioned on prior GPA for participants in the </w:t>
+      </w:r>
+      <w:r>
+        <w:rPr>
+          <w:color w:val="000000" w:themeColor="text1"/>
+        </w:rPr>
+        <w:t>hybrid</w:t>
+      </w:r>
+      <w:r>
+        <w:rPr>
+          <w:color w:val="000000" w:themeColor="text1"/>
+        </w:rPr>
+        <w:t xml:space="preserve"> instructional format</w:t>
+      </w:r>
+      <w:r>
+        <w:rPr>
+          <w:color w:val="000000" w:themeColor="text1"/>
+        </w:rPr>
+        <w:t>.</w:t>
+      </w:r>
+    </w:p>
+    <w:p>
+      <w:pPr>
+        <w:pStyle w:val="NormalWeb"/>
+        <w:ind w:left="360"/>
+        <w:contextualSpacing/>
+        <w:rPr>
+          <w:color w:val="FF0000"/>
+        </w:rPr>
+      </w:pPr>
+    </w:p>
+    <w:p>
+      <w:pPr>
+        <w:pStyle w:val="NormalWeb"/>
         <w:numPr>
           <w:ilvl w:val="0"/>
           <w:numId w:val="8"/>
@@ -937,174 +3153,86 @@
       </w:pPr>
       <w:r>
         <w:rPr>
-          <w:color w:val="000000" w:themeColor="text1"/>
-        </w:rPr>
-        <w:t xml:space="preserve">The first research question that was tested was the effect of instructional format on students’ final course grades. </w:t>
-      </w:r>
-    </w:p>
-    <w:p>
-      <w:pPr>
-        <w:pStyle w:val="NormalWeb"/>
-        <w:numPr>
-          <w:ilvl w:val="0"/>
-          <w:numId w:val="8"/>
-        </w:numPr>
+          <w:color w:val="FF0000"/>
+        </w:rPr>
+        <w:t xml:space="preserve">describe how Type I error rate will be managed (these latter two parts should be more </w:t>
+      </w:r>
+      <w:r>
+        <w:rPr>
+          <w:color w:val="FF0000"/>
+        </w:rPr>
+        <w:t xml:space="preserve"> </w:t>
+      </w:r>
+      <w:r>
+        <w:rPr>
+          <w:color w:val="FF0000"/>
+        </w:rPr>
+        <w:t xml:space="preserve">technical in this project than they would be in, say, a typical research paper, because the focus of this course is on the methods, per se) </w:t>
+      </w:r>
+    </w:p>
+    <w:p>
+      <w:pPr>
+        <w:pStyle w:val="NormalWeb"/>
         <w:contextualSpacing/>
         <w:rPr>
-          <w:color w:val="FF0000"/>
-        </w:rPr>
-      </w:pPr>
-      <w:r>
-        <w:rPr>
-          <w:color w:val="000000" w:themeColor="text1"/>
-        </w:rPr>
-        <w:t>To test th</w:t>
-      </w:r>
-      <w:r>
-        <w:rPr>
-          <w:color w:val="000000" w:themeColor="text1"/>
-        </w:rPr>
-        <w:t xml:space="preserve">is research question, a one-way ANOVA </w:t>
-      </w:r>
-      <w:r>
-        <w:rPr>
-          <w:color w:val="000000" w:themeColor="text1"/>
-        </w:rPr>
-        <w:t xml:space="preserve">was conducted to </w:t>
-      </w:r>
-      <w:r>
-        <w:rPr>
-          <w:color w:val="000000" w:themeColor="text1"/>
-        </w:rPr>
-        <w:t>test the null hypothesis that there is no effect of instructional format type on students’ final grades in the course.</w:t>
-      </w:r>
-      <w:r>
-        <w:rPr>
-          <w:color w:val="FF0000"/>
-        </w:rPr>
-        <w:t xml:space="preserve"> </w:t>
-      </w:r>
-    </w:p>
-    <w:p>
-      <w:pPr>
-        <w:pStyle w:val="NormalWeb"/>
-        <w:numPr>
-          <w:ilvl w:val="0"/>
-          <w:numId w:val="8"/>
-        </w:numPr>
+          <w:color w:val="000000" w:themeColor="text1"/>
+        </w:rPr>
+      </w:pPr>
+      <w:r>
+        <w:rPr>
+          <w:color w:val="000000" w:themeColor="text1"/>
+        </w:rPr>
+        <w:lastRenderedPageBreak/>
+        <w:t xml:space="preserve">Finally, the following considerations were made in order to control the Type I error rate at </w:t>
+      </w:r>
+      <w:r>
+        <w:rPr>
+          <w:color w:val="000000" w:themeColor="text1"/>
+        </w:rPr>
+        <w:sym w:font="Symbol" w:char="F061"/>
+      </w:r>
+      <w:r>
+        <w:rPr>
+          <w:color w:val="000000" w:themeColor="text1"/>
+        </w:rPr>
+        <w:t xml:space="preserve"> = .05. First, with regards to the tenability of the assumption of constant variance, a Welch-Satterthwaite correction was utilized to correct for inverse pairings… Additionally, for pairwise comparisons of adjusted group means, </w:t>
+      </w:r>
+      <w:r>
+        <w:rPr>
+          <w:color w:val="000000" w:themeColor="text1"/>
+        </w:rPr>
+        <w:t xml:space="preserve">Tukey’s HSD correction was applied to maintain the familywise Type I error rate at </w:t>
+      </w:r>
+      <w:r>
+        <w:rPr>
+          <w:color w:val="000000" w:themeColor="text1"/>
+        </w:rPr>
+        <w:sym w:font="Symbol" w:char="F061"/>
+      </w:r>
+      <w:r>
+        <w:rPr>
+          <w:color w:val="000000" w:themeColor="text1"/>
+        </w:rPr>
+        <w:t xml:space="preserve"> = .05.  </w:t>
+      </w:r>
+    </w:p>
+    <w:p>
+      <w:pPr>
+        <w:pStyle w:val="NormalWeb"/>
         <w:contextualSpacing/>
         <w:rPr>
-          <w:color w:val="FF0000"/>
-        </w:rPr>
-      </w:pPr>
-      <w:commentRangeStart w:id="2"/>
-      <w:r>
-        <w:rPr>
-          <w:color w:val="000000" w:themeColor="text1"/>
-        </w:rPr>
-        <w:t xml:space="preserve">Before </w:t>
-      </w:r>
-      <w:commentRangeEnd w:id="2"/>
-      <w:r>
-        <w:rPr>
-          <w:rStyle w:val="CommentReference"/>
-          <w:rFonts w:asciiTheme="minorHAnsi" w:eastAsiaTheme="minorHAnsi" w:hAnsiTheme="minorHAnsi" w:cstheme="minorBidi"/>
-        </w:rPr>
-        <w:commentReference w:id="2"/>
-      </w:r>
-      <w:r>
-        <w:rPr>
-          <w:color w:val="000000" w:themeColor="text1"/>
-        </w:rPr>
-        <w:t xml:space="preserve">the one-way ANOVA was conducted </w:t>
-      </w:r>
-      <w:r>
-        <w:rPr>
-          <w:color w:val="000000" w:themeColor="text1"/>
-        </w:rPr>
-        <w:t xml:space="preserve">, assumptions for </w:t>
-      </w:r>
-      <w:r>
-        <w:rPr>
-          <w:color w:val="000000" w:themeColor="text1"/>
-        </w:rPr>
-        <w:t>analysis of variance</w:t>
-      </w:r>
-      <w:r>
-        <w:rPr>
-          <w:color w:val="000000" w:themeColor="text1"/>
-        </w:rPr>
-        <w:t xml:space="preserve"> w</w:t>
-      </w:r>
-      <w:r>
-        <w:rPr>
-          <w:color w:val="000000" w:themeColor="text1"/>
-        </w:rPr>
-        <w:t>ere</w:t>
-      </w:r>
-      <w:r>
-        <w:rPr>
-          <w:color w:val="000000" w:themeColor="text1"/>
-        </w:rPr>
-        <w:t xml:space="preserve"> evaluated. </w:t>
-      </w:r>
-      <w:r>
-        <w:rPr>
-          <w:color w:val="000000" w:themeColor="text1"/>
-        </w:rPr>
-        <w:t xml:space="preserve">First, examining </w:t>
-      </w:r>
-      <w:r>
-        <w:rPr>
-          <w:color w:val="000000" w:themeColor="text1"/>
-        </w:rPr>
-        <w:t>the assumption of constant variance</w:t>
-      </w:r>
-      <w:r>
-        <w:rPr>
-          <w:color w:val="000000" w:themeColor="text1"/>
-        </w:rPr>
-        <w:t>,</w:t>
-      </w:r>
-      <w:r>
-        <w:rPr>
-          <w:color w:val="000000" w:themeColor="text1"/>
-        </w:rPr>
-        <w:t xml:space="preserve"> the variance of </w:t>
-      </w:r>
-      <w:r>
-        <w:rPr>
-          <w:color w:val="000000" w:themeColor="text1"/>
-        </w:rPr>
-        <w:t>student</w:t>
-      </w:r>
-      <w:r>
-        <w:rPr>
-          <w:color w:val="000000" w:themeColor="text1"/>
-        </w:rPr>
-        <w:t xml:space="preserve">s’ final course scores were examined at all levels of instructional format (Table 1). In addition, the assumption of constant variance was evaluated with </w:t>
-      </w:r>
-      <w:proofErr w:type="spellStart"/>
-      <w:r>
-        <w:rPr>
-          <w:color w:val="000000" w:themeColor="text1"/>
-        </w:rPr>
-        <w:t>Levene’s</w:t>
-      </w:r>
-      <w:proofErr w:type="spellEnd"/>
-      <w:r>
-        <w:rPr>
-          <w:color w:val="000000" w:themeColor="text1"/>
-        </w:rPr>
-        <w:t xml:space="preserve"> test, which evaluated the null hypothesis that the group variances are identical. Next, to assess the assumption of normality, a QQ-plot of the residuals was plotted to inspect whether the sample data were normally distributed. Following visual inspection of the QQ-plot, a Shapiro-Wilk test was also conducted to test the null hypothesis that the data in each group were normally distributed. Finally</w:t>
-      </w:r>
+          <w:b/>
+          <w:bCs/>
+        </w:rPr>
+      </w:pPr>
     </w:p>
     <w:p>
       <w:pPr>
         <w:pStyle w:val="NormalWeb"/>
         <w:contextualSpacing/>
         <w:rPr>
-          <w:color w:val="000000" w:themeColor="text1"/>
+          <w:b/>
+          <w:bCs/>
         </w:rPr>
       </w:pPr>
     </w:p>
@@ -1113,115 +3241,27 @@
         <w:pStyle w:val="NormalWeb"/>
         <w:contextualSpacing/>
         <w:rPr>
-          <w:color w:val="FF0000"/>
-        </w:rPr>
-      </w:pPr>
-    </w:p>
-    <w:p>
-      <w:pPr>
-        <w:pStyle w:val="NormalWeb"/>
-        <w:numPr>
-          <w:ilvl w:val="0"/>
-          <w:numId w:val="8"/>
-        </w:numPr>
+          <w:b/>
+          <w:bCs/>
+        </w:rPr>
+      </w:pPr>
+      <w:r>
+        <w:rPr>
+          <w:b/>
+          <w:bCs/>
+        </w:rPr>
+        <w:t xml:space="preserve">Results </w:t>
+      </w:r>
+    </w:p>
+    <w:p>
+      <w:pPr>
+        <w:pStyle w:val="NormalWeb"/>
         <w:contextualSpacing/>
         <w:rPr>
-          <w:color w:val="FF0000"/>
-        </w:rPr>
-      </w:pPr>
-      <w:r>
-        <w:rPr>
-          <w:color w:val="000000" w:themeColor="text1"/>
-        </w:rPr>
-        <w:t xml:space="preserve">The following equation represents the one-way omnibus test of the null hypothesis. </w:t>
-      </w:r>
-    </w:p>
-    <w:p>
-      <w:pPr>
-        <w:pStyle w:val="NormalWeb"/>
-        <w:numPr>
-          <w:ilvl w:val="0"/>
-          <w:numId w:val="8"/>
-        </w:numPr>
-        <w:contextualSpacing/>
-        <w:rPr>
-          <w:color w:val="FF0000"/>
-        </w:rPr>
-      </w:pPr>
-      <w:r>
-        <w:rPr>
-          <w:color w:val="000000" w:themeColor="text1"/>
-        </w:rPr>
-        <w:t xml:space="preserve">After conducting an omnibus test of the null hypothesis by conducting a one-way ANOVA omnibus, an one-way ANCOVA was conducted to examine the effect of instructional format on final course grades when controlling for prior GPA. Prior to running an ANCOVA, assumptions for analysis of covariances were evaluated. First, students’ prior GPA was compared across all three instructional format conditions. In addition, </w:t>
-      </w:r>
-    </w:p>
-    <w:p>
-      <w:pPr>
-        <w:pStyle w:val="NormalWeb"/>
-        <w:numPr>
-          <w:ilvl w:val="0"/>
-          <w:numId w:val="8"/>
-        </w:numPr>
-        <w:contextualSpacing/>
-        <w:rPr>
-          <w:color w:val="FF0000"/>
-        </w:rPr>
-      </w:pPr>
-      <w:r>
-        <w:rPr>
-          <w:color w:val="FF0000"/>
-        </w:rPr>
-        <w:t xml:space="preserve">describe how Type I error rate will be managed (these latter two parts should be more </w:t>
-      </w:r>
-      <w:r>
-        <w:rPr>
-          <w:color w:val="FF0000"/>
-        </w:rPr>
-        <w:t xml:space="preserve"> </w:t>
-      </w:r>
-      <w:r>
-        <w:rPr>
-          <w:color w:val="FF0000"/>
-        </w:rPr>
-        <w:t xml:space="preserve">technical in this project than they would be in, say, a typical research paper, because the focus of this course is on the methods, per se) </w:t>
-      </w:r>
-    </w:p>
-    <w:p>
-      <w:pPr>
-        <w:pStyle w:val="NormalWeb"/>
-        <w:contextualSpacing/>
-        <w:rPr>
-          <w:b/>
-          <w:bCs/>
-        </w:rPr>
-      </w:pPr>
-    </w:p>
-    <w:p>
-      <w:pPr>
-        <w:pStyle w:val="NormalWeb"/>
-        <w:contextualSpacing/>
-        <w:rPr>
-          <w:b/>
-          <w:bCs/>
-        </w:rPr>
-      </w:pPr>
-    </w:p>
-    <w:p>
-      <w:pPr>
-        <w:pStyle w:val="NormalWeb"/>
-        <w:contextualSpacing/>
-        <w:rPr>
-          <w:b/>
-          <w:bCs/>
-        </w:rPr>
-      </w:pPr>
-      <w:r>
-        <w:rPr>
-          <w:b/>
-          <w:bCs/>
-        </w:rPr>
-        <w:t xml:space="preserve">Results </w:t>
-      </w:r>
+          <w:b/>
+          <w:bCs/>
+        </w:rPr>
+      </w:pPr>
     </w:p>
     <w:p>
       <w:pPr>
@@ -1241,10 +3281,25 @@
           <w:numId w:val="9"/>
         </w:numPr>
         <w:contextualSpacing/>
-      </w:pPr>
-      <w:r>
-        <w:t xml:space="preserve">discuss tenability of assumptions with evidence including plots and/or statistical tests, </w:t>
-      </w:r>
+        <w:rPr>
+          <w:color w:val="FF0000"/>
+        </w:rPr>
+      </w:pPr>
+      <w:r>
+        <w:rPr>
+          <w:color w:val="FF0000"/>
+        </w:rPr>
+        <w:t>discuss tenability of assumptions with evidence including plots and/or statistical tests,</w:t>
+      </w:r>
+    </w:p>
+    <w:p>
+      <w:pPr>
+        <w:pStyle w:val="NormalWeb"/>
+        <w:contextualSpacing/>
+        <w:rPr>
+          <w:color w:val="000000" w:themeColor="text1"/>
+        </w:rPr>
+      </w:pPr>
     </w:p>
     <w:p>
       <w:pPr>
@@ -1254,14 +3309,152 @@
           <w:numId w:val="9"/>
         </w:numPr>
         <w:contextualSpacing/>
-      </w:pPr>
-      <w:r>
+        <w:rPr>
+          <w:color w:val="000000" w:themeColor="text1"/>
+        </w:rPr>
+      </w:pPr>
+      <w:r>
+        <w:rPr>
+          <w:color w:val="000000" w:themeColor="text1"/>
+        </w:rPr>
+        <w:t>To test the assumption of constant variance</w:t>
+      </w:r>
+      <w:r>
+        <w:rPr>
+          <w:color w:val="000000" w:themeColor="text1"/>
+        </w:rPr>
+        <w:t xml:space="preserve"> of final course grades</w:t>
+      </w:r>
+      <w:r>
+        <w:rPr>
+          <w:color w:val="000000" w:themeColor="text1"/>
+        </w:rPr>
+        <w:t xml:space="preserve"> for one-way ANOVA</w:t>
+      </w:r>
+      <w:r>
+        <w:rPr>
+          <w:color w:val="000000" w:themeColor="text1"/>
+        </w:rPr>
+        <w:t xml:space="preserve"> with unequal-n size</w:t>
+      </w:r>
+      <w:r>
+        <w:rPr>
+          <w:color w:val="000000" w:themeColor="text1"/>
+        </w:rPr>
+        <w:t xml:space="preserve">, </w:t>
+      </w:r>
+      <w:r>
+        <w:rPr>
+          <w:color w:val="000000" w:themeColor="text1"/>
+        </w:rPr>
+        <w:t xml:space="preserve">Maxwell et al. (2017)’s variance ratio was computed. Specifically, the product of the largest </w:t>
+      </w:r>
+      <w:proofErr w:type="spellStart"/>
+      <w:r>
+        <w:rPr>
+          <w:color w:val="000000" w:themeColor="text1"/>
+        </w:rPr>
+        <w:t xml:space="preserve">ratio </w:t>
+      </w:r>
+      <w:proofErr w:type="spellEnd"/>
+      <w:r>
+        <w:rPr>
+          <w:color w:val="000000" w:themeColor="text1"/>
+        </w:rPr>
+        <w:t xml:space="preserve">of variances and the ratio of the largest group size to the smallest group size was calculated and observed to be less than 4, providing evidence for heterogeneity of variance. Additionally, the ANOVA assumption of constant variance was evaluated with </w:t>
+      </w:r>
+      <w:proofErr w:type="spellStart"/>
+      <w:r>
+        <w:rPr>
+          <w:color w:val="000000" w:themeColor="text1"/>
+        </w:rPr>
+        <w:t>Levene’s</w:t>
+      </w:r>
+      <w:proofErr w:type="spellEnd"/>
+      <w:r>
+        <w:rPr>
+          <w:color w:val="000000" w:themeColor="text1"/>
+        </w:rPr>
+        <w:t xml:space="preserve"> test of homogeneity of variance. The results were not significant, </w:t>
+      </w:r>
+      <w:r>
+        <w:rPr>
+          <w:i/>
+          <w:iCs/>
+          <w:color w:val="000000" w:themeColor="text1"/>
+        </w:rPr>
+        <w:t>F</w:t>
+      </w:r>
+      <w:r>
+        <w:rPr>
+          <w:color w:val="000000" w:themeColor="text1"/>
+        </w:rPr>
+        <w:t xml:space="preserve">(1,272) = 1.99, </w:t>
+      </w:r>
+      <w:r>
+        <w:rPr>
+          <w:i/>
+          <w:iCs/>
+          <w:color w:val="000000" w:themeColor="text1"/>
+        </w:rPr>
+        <w:t>p</w:t>
+      </w:r>
+      <w:r>
+        <w:rPr>
+          <w:color w:val="000000" w:themeColor="text1"/>
+        </w:rPr>
+        <w:t xml:space="preserve"> = .14), indicating that there</w:t>
+      </w:r>
+      <w:r>
+        <w:rPr>
+          <w:color w:val="000000" w:themeColor="text1"/>
+        </w:rPr>
+        <w:t xml:space="preserve"> was insufficient evidence to reject the null hypothesis of constant variance. Next, to test the assumption of normality, a QQ plot of residuals of students’ final course grade was generated (Figure 1). Visual inspection of the Figure 1 revealed that </w:t>
+      </w:r>
+    </w:p>
+    <w:p>
+      <w:pPr>
+        <w:pStyle w:val="NormalWeb"/>
+        <w:contextualSpacing/>
+        <w:rPr>
+          <w:color w:val="FF0000"/>
+        </w:rPr>
+      </w:pPr>
+      <w:r>
+        <w:rPr>
+          <w:color w:val="FF0000"/>
+        </w:rPr>
+        <w:t xml:space="preserve"> </w:t>
+      </w:r>
+    </w:p>
+    <w:p>
+      <w:pPr>
+        <w:pStyle w:val="NormalWeb"/>
+        <w:numPr>
+          <w:ilvl w:val="0"/>
+          <w:numId w:val="9"/>
+        </w:numPr>
+        <w:contextualSpacing/>
+        <w:rPr>
+          <w:color w:val="FF0000"/>
+        </w:rPr>
+      </w:pPr>
+      <w:r>
+        <w:rPr>
+          <w:color w:val="FF0000"/>
+        </w:rPr>
         <w:t>discuss results in text and with tables and plots (see APA Publication Manual</w:t>
       </w:r>
       <w:r>
+        <w:rPr>
+          <w:color w:val="FF0000"/>
+        </w:rPr>
         <w:t xml:space="preserve"> </w:t>
       </w:r>
       <w:r>
+        <w:rPr>
+          <w:color w:val="FF0000"/>
+        </w:rPr>
         <w:t xml:space="preserve">checklists for formatting), </w:t>
       </w:r>
     </w:p>
@@ -1501,6 +3694,7 @@
           <w:b/>
           <w:bCs/>
         </w:rPr>
+        <w:lastRenderedPageBreak/>
         <w:t xml:space="preserve">Variables </w:t>
       </w:r>
     </w:p>
@@ -1805,11 +3999,7 @@
         <w:t xml:space="preserve"> </w:t>
       </w:r>
       <w:r>
-        <w:t xml:space="preserve">Descriptive statistics for measures </w:t>
-      </w:r>
-      <w:r>
-        <w:lastRenderedPageBreak/>
-        <w:t xml:space="preserve">of attrition, “Did Not Enroll” and “Dropped Course”, are presented in Table 1 along with the total group sample size randomly assigned to each condition </w:t>
+        <w:t xml:space="preserve">Descriptive statistics for measures of attrition, “Did Not Enroll” and “Dropped Course”, are presented in Table 1 along with the total group sample size randomly assigned to each condition </w:t>
       </w:r>
       <w:r>
         <w:t>as well as</w:t>
@@ -1858,7 +4048,7 @@
         </w:rPr>
         <w:t xml:space="preserve"> Attrition by </w:t>
       </w:r>
-      <w:commentRangeStart w:id="3"/>
+      <w:commentRangeStart w:id="2"/>
       <w:r>
         <w:rPr>
           <w:i/>
@@ -1866,13 +4056,13 @@
         </w:rPr>
         <w:t xml:space="preserve">Group </w:t>
       </w:r>
-      <w:commentRangeEnd w:id="3"/>
+      <w:commentRangeEnd w:id="2"/>
       <w:r>
         <w:rPr>
           <w:rStyle w:val="CommentReference"/>
           <w:rFonts w:asciiTheme="minorHAnsi" w:eastAsiaTheme="minorHAnsi" w:hAnsiTheme="minorHAnsi" w:cstheme="minorBidi"/>
         </w:rPr>
-        <w:commentReference w:id="3"/>
+        <w:commentReference w:id="2"/>
       </w:r>
     </w:p>
     <w:p>
@@ -1933,6 +4123,7 @@
         <w:contextualSpacing/>
       </w:pPr>
       <w:r>
+        <w:lastRenderedPageBreak/>
         <w:t xml:space="preserve">The </w:t>
       </w:r>
       <w:r>
@@ -2080,7 +4271,6 @@
         <w:rPr>
           <w:noProof/>
         </w:rPr>
-        <w:lastRenderedPageBreak/>
         <w:drawing>
           <wp:inline distT="0" distB="0" distL="0" distR="0" wp14:anchorId="6BBF19F7" wp14:editId="169166EA">
             <wp:extent cx="3596640" cy="1428331"/>
@@ -2255,7 +4445,7 @@
         </w:rPr>
         <w:t xml:space="preserve">Boxplot of Final Course </w:t>
       </w:r>
-      <w:commentRangeStart w:id="4"/>
+      <w:commentRangeStart w:id="3"/>
       <w:r>
         <w:rPr>
           <w:rFonts w:ascii="TimesNewRomanPSMT" w:hAnsi="TimesNewRomanPSMT"/>
@@ -2264,13 +4454,13 @@
         </w:rPr>
         <w:t xml:space="preserve">Grade </w:t>
       </w:r>
-      <w:commentRangeEnd w:id="4"/>
+      <w:commentRangeEnd w:id="3"/>
       <w:r>
         <w:rPr>
           <w:rStyle w:val="CommentReference"/>
           <w:rFonts w:asciiTheme="minorHAnsi" w:eastAsiaTheme="minorHAnsi" w:hAnsiTheme="minorHAnsi" w:cstheme="minorBidi"/>
         </w:rPr>
-        <w:commentReference w:id="4"/>
+        <w:commentReference w:id="3"/>
       </w:r>
       <w:r>
         <w:rPr>
@@ -4395,10 +6585,7 @@
         <w:annotationRef/>
       </w:r>
       <w:r>
-        <w:t xml:space="preserve">1. state theoretical background </w:t>
-      </w:r>
-      <w:r>
-        <w:t xml:space="preserve">(re-arrange current text starting with background on the research context for this replication study) </w:t>
+        <w:t xml:space="preserve">1. state theoretical background (re-arrange current text starting with background on the research context for this replication study) </w:t>
       </w:r>
     </w:p>
     <w:p>
@@ -4410,7 +6597,7 @@
       </w:r>
     </w:p>
   </w:comment>
-  <w:comment w:id="2" w:author="gmz2108" w:date="2021-12-11T15:32:00Z" w:initials="g">
+  <w:comment w:id="2" w:author="gmz2108" w:date="2021-12-11T13:21:00Z" w:initials="g">
     <w:p>
       <w:pPr>
         <w:pStyle w:val="CommentText"/>
@@ -4422,35 +6609,11 @@
         <w:annotationRef/>
       </w:r>
       <w:r>
-        <w:t xml:space="preserve">The details with in-line </w:t>
-      </w:r>
-      <w:proofErr w:type="spellStart"/>
-      <w:r>
-        <w:t xml:space="preserve">figures </w:t>
-      </w:r>
-      <w:proofErr w:type="spellEnd"/>
-      <w:r>
-        <w:t>should likely go in Results section but can retain some of this here; perhaps an overview, whereas all of this detail is better in Results section</w:t>
+        <w:t xml:space="preserve">Update table Times New Roman </w:t>
       </w:r>
     </w:p>
   </w:comment>
-  <w:comment w:id="3" w:author="gmz2108" w:date="2021-12-11T13:21:00Z" w:initials="g">
-    <w:p>
-      <w:pPr>
-        <w:pStyle w:val="CommentText"/>
-      </w:pPr>
-      <w:r>
-        <w:rPr>
-          <w:rStyle w:val="CommentReference"/>
-        </w:rPr>
-        <w:annotationRef/>
-      </w:r>
-      <w:r>
-        <w:t xml:space="preserve">Update table Times New Roman </w:t>
-      </w:r>
-    </w:p>
-  </w:comment>
-  <w:comment w:id="4" w:author="gmz2108" w:date="2021-12-11T12:09:00Z" w:initials="g">
+  <w:comment w:id="3" w:author="gmz2108" w:date="2021-12-11T12:09:00Z" w:initials="g">
     <w:p>
       <w:pPr>
         <w:pStyle w:val="CommentText"/>
@@ -4473,7 +6636,6 @@
 <w15:commentsEx xmlns:wpc="http://schemas.microsoft.com/office/word/2010/wordprocessingCanvas" xmlns:cx="http://schemas.microsoft.com/office/drawing/2014/chartex" xmlns:cx1="http://schemas.microsoft.com/office/drawing/2015/9/8/chartex" xmlns:cx2="http://schemas.microsoft.com/office/drawing/2015/10/21/chartex" xmlns:cx3="http://schemas.microsoft.com/office/drawing/2016/5/9/chartex" xmlns:cx4="http://schemas.microsoft.com/office/drawing/2016/5/10/chartex" xmlns:cx5="http://schemas.microsoft.com/office/drawing/2016/5/11/chartex" xmlns:cx6="http://schemas.microsoft.com/office/drawing/2016/5/12/chartex" xmlns:cx7="http://schemas.microsoft.com/office/drawing/2016/5/13/chartex" xmlns:cx8="http://schemas.microsoft.com/office/drawing/2016/5/14/chartex" xmlns:mc="http://schemas.openxmlformats.org/markup-compatibility/2006" xmlns:aink="http://schemas.microsoft.com/office/drawing/2016/ink" xmlns:am3d="http://schemas.microsoft.com/office/drawing/2017/model3d" xmlns:o="urn:schemas-microsoft-com:office:office" xmlns:r="http://schemas.openxmlformats.org/officeDocument/2006/relationships" xmlns:m="http://schemas.openxmlformats.org/officeDocument/2006/math" xmlns:v="urn:schemas-microsoft-com:vml" xmlns:wp14="http://schemas.microsoft.com/office/word/2010/wordprocessingDrawing" xmlns:wp="http://schemas.openxmlformats.org/drawingml/2006/wordprocessingDrawing" xmlns:w10="urn:schemas-microsoft-com:office:word" xmlns:w="http://schemas.openxmlformats.org/wordprocessingml/2006/main" xmlns:w14="http://schemas.microsoft.com/office/word/2010/wordml" xmlns:w15="http://schemas.microsoft.com/office/word/2012/wordml" xmlns:w16cex="http://schemas.microsoft.com/office/word/2018/wordml/cex" xmlns:w16cid="http://schemas.microsoft.com/office/word/2016/wordml/cid" xmlns:w16="http://schemas.microsoft.com/office/word/2018/wordml" xmlns:w16se="http://schemas.microsoft.com/office/word/2015/wordml/symex" xmlns:wpg="http://schemas.microsoft.com/office/word/2010/wordprocessingGroup" xmlns:wpi="http://schemas.microsoft.com/office/word/2010/wordprocessingInk" xmlns:wne="http://schemas.microsoft.com/office/word/2006/wordml" xmlns:wps="http://schemas.microsoft.com/office/word/2010/wordprocessingShape" mc:Ignorable="w14 w15 w16se w16cid w16 w16cex wp14">
   <w15:commentEx w15:paraId="08F932D8" w15:done="0"/>
   <w15:commentEx w15:paraId="1F6AC40F" w15:done="0"/>
-  <w15:commentEx w15:paraId="556A408B" w15:done="0"/>
   <w15:commentEx w15:paraId="5445708E" w15:done="0"/>
   <w15:commentEx w15:paraId="365D22E0" w15:done="0"/>
 </w15:commentsEx>
@@ -4483,7 +6645,6 @@
 <w16cex:commentsExtensible xmlns:wpc="http://schemas.microsoft.com/office/word/2010/wordprocessingCanvas" xmlns:cx="http://schemas.microsoft.com/office/drawing/2014/chartex" xmlns:cx1="http://schemas.microsoft.com/office/drawing/2015/9/8/chartex" xmlns:cx2="http://schemas.microsoft.com/office/drawing/2015/10/21/chartex" xmlns:cx3="http://schemas.microsoft.com/office/drawing/2016/5/9/chartex" xmlns:cx4="http://schemas.microsoft.com/office/drawing/2016/5/10/chartex" xmlns:cx5="http://schemas.microsoft.com/office/drawing/2016/5/11/chartex" xmlns:cx6="http://schemas.microsoft.com/office/drawing/2016/5/12/chartex" xmlns:cx7="http://schemas.microsoft.com/office/drawing/2016/5/13/chartex" xmlns:cx8="http://schemas.microsoft.com/office/drawing/2016/5/14/chartex" xmlns:mc="http://schemas.openxmlformats.org/markup-compatibility/2006" xmlns:aink="http://schemas.microsoft.com/office/drawing/2016/ink" xmlns:am3d="http://schemas.microsoft.com/office/drawing/2017/model3d" xmlns:o="urn:schemas-microsoft-com:office:office" xmlns:r="http://schemas.openxmlformats.org/officeDocument/2006/relationships" xmlns:m="http://schemas.openxmlformats.org/officeDocument/2006/math" xmlns:v="urn:schemas-microsoft-com:vml" xmlns:wp14="http://schemas.microsoft.com/office/word/2010/wordprocessingDrawing" xmlns:wp="http://schemas.openxmlformats.org/drawingml/2006/wordprocessingDrawing" xmlns:w10="urn:schemas-microsoft-com:office:word" xmlns:w="http://schemas.openxmlformats.org/wordprocessingml/2006/main" xmlns:w14="http://schemas.microsoft.com/office/word/2010/wordml" xmlns:w15="http://schemas.microsoft.com/office/word/2012/wordml" xmlns:w16cex="http://schemas.microsoft.com/office/word/2018/wordml/cex" xmlns:w16cid="http://schemas.microsoft.com/office/word/2016/wordml/cid" xmlns:w16="http://schemas.microsoft.com/office/word/2018/wordml" xmlns:w16se="http://schemas.microsoft.com/office/word/2015/wordml/symex" xmlns:wpg="http://schemas.microsoft.com/office/word/2010/wordprocessingGroup" xmlns:wpi="http://schemas.microsoft.com/office/word/2010/wordprocessingInk" xmlns:wne="http://schemas.microsoft.com/office/word/2006/wordml" xmlns:wps="http://schemas.microsoft.com/office/word/2010/wordprocessingShape" mc:Ignorable="w14 w15 w16se w16cid w16 w16cex wp14">
   <w16cex:commentExtensible w16cex:durableId="2558A530" w16cex:dateUtc="2021-12-06T20:05:00Z"/>
   <w16cex:commentExtensible w16cex:durableId="255F1707" w16cex:dateUtc="2021-12-11T17:24:00Z"/>
-  <w16cex:commentExtensible w16cex:durableId="255F42F9" w16cex:dateUtc="2021-12-11T20:32:00Z"/>
   <w16cex:commentExtensible w16cex:durableId="255F2453" w16cex:dateUtc="2021-12-11T18:21:00Z"/>
   <w16cex:commentExtensible w16cex:durableId="255F1396" w16cex:dateUtc="2021-12-11T17:09:00Z"/>
 </w16cex:commentsExtensible>
@@ -4493,7 +6654,6 @@
 <w16cid:commentsIds xmlns:wpc="http://schemas.microsoft.com/office/word/2010/wordprocessingCanvas" xmlns:cx="http://schemas.microsoft.com/office/drawing/2014/chartex" xmlns:cx1="http://schemas.microsoft.com/office/drawing/2015/9/8/chartex" xmlns:cx2="http://schemas.microsoft.com/office/drawing/2015/10/21/chartex" xmlns:cx3="http://schemas.microsoft.com/office/drawing/2016/5/9/chartex" xmlns:cx4="http://schemas.microsoft.com/office/drawing/2016/5/10/chartex" xmlns:cx5="http://schemas.microsoft.com/office/drawing/2016/5/11/chartex" xmlns:cx6="http://schemas.microsoft.com/office/drawing/2016/5/12/chartex" xmlns:cx7="http://schemas.microsoft.com/office/drawing/2016/5/13/chartex" xmlns:cx8="http://schemas.microsoft.com/office/drawing/2016/5/14/chartex" xmlns:mc="http://schemas.openxmlformats.org/markup-compatibility/2006" xmlns:aink="http://schemas.microsoft.com/office/drawing/2016/ink" xmlns:am3d="http://schemas.microsoft.com/office/drawing/2017/model3d" xmlns:o="urn:schemas-microsoft-com:office:office" xmlns:r="http://schemas.openxmlformats.org/officeDocument/2006/relationships" xmlns:m="http://schemas.openxmlformats.org/officeDocument/2006/math" xmlns:v="urn:schemas-microsoft-com:vml" xmlns:wp14="http://schemas.microsoft.com/office/word/2010/wordprocessingDrawing" xmlns:wp="http://schemas.openxmlformats.org/drawingml/2006/wordprocessingDrawing" xmlns:w10="urn:schemas-microsoft-com:office:word" xmlns:w="http://schemas.openxmlformats.org/wordprocessingml/2006/main" xmlns:w14="http://schemas.microsoft.com/office/word/2010/wordml" xmlns:w15="http://schemas.microsoft.com/office/word/2012/wordml" xmlns:w16cex="http://schemas.microsoft.com/office/word/2018/wordml/cex" xmlns:w16cid="http://schemas.microsoft.com/office/word/2016/wordml/cid" xmlns:w16="http://schemas.microsoft.com/office/word/2018/wordml" xmlns:w16se="http://schemas.microsoft.com/office/word/2015/wordml/symex" xmlns:wpg="http://schemas.microsoft.com/office/word/2010/wordprocessingGroup" xmlns:wpi="http://schemas.microsoft.com/office/word/2010/wordprocessingInk" xmlns:wne="http://schemas.microsoft.com/office/word/2006/wordml" xmlns:wps="http://schemas.microsoft.com/office/word/2010/wordprocessingShape" mc:Ignorable="w14 w15 w16se w16cid w16 w16cex wp14">
   <w16cid:commentId w16cid:paraId="08F932D8" w16cid:durableId="2558A530"/>
   <w16cid:commentId w16cid:paraId="1F6AC40F" w16cid:durableId="255F1707"/>
-  <w16cid:commentId w16cid:paraId="556A408B" w16cid:durableId="255F42F9"/>
   <w16cid:commentId w16cid:paraId="5445708E" w16cid:durableId="255F2453"/>
   <w16cid:commentId w16cid:paraId="365D22E0" w16cid:durableId="255F1396"/>
 </w16cid:commentsIds>
@@ -4531,11 +6691,6 @@
         <w:docPartUnique/>
       </w:docPartObj>
     </w:sdtPr>
-    <w:sdtEndPr>
-      <w:rPr>
-        <w:rStyle w:val="PageNumber"/>
-      </w:rPr>
-    </w:sdtEndPr>
     <w:sdtContent>
       <w:p>
         <w:pPr>
@@ -4588,11 +6743,6 @@
         <w:docPartUnique/>
       </w:docPartObj>
     </w:sdtPr>
-    <w:sdtEndPr>
-      <w:rPr>
-        <w:rStyle w:val="PageNumber"/>
-      </w:rPr>
-    </w:sdtEndPr>
     <w:sdtContent>
       <w:p>
         <w:pPr>
@@ -5722,7 +7872,7 @@
   <w:abstractNum w:abstractNumId="9" w15:restartNumberingAfterBreak="0">
     <w:nsid w:val="68D9190A"/>
     <w:multiLevelType w:val="hybridMultilevel"/>
-    <w:tmpl w:val="984E8A5E"/>
+    <w:tmpl w:val="823EE99E"/>
     <w:lvl w:ilvl="0" w:tplc="04090001">
       <w:start w:val="1"/>
       <w:numFmt w:val="bullet"/>
@@ -5948,7 +8098,7 @@
   <w:abstractNum w:abstractNumId="11" w15:restartNumberingAfterBreak="0">
     <w:nsid w:val="7DB716CB"/>
     <w:multiLevelType w:val="hybridMultilevel"/>
-    <w:tmpl w:val="26B8E084"/>
+    <w:tmpl w:val="BBA41598"/>
     <w:lvl w:ilvl="0" w:tplc="04090001">
       <w:start w:val="1"/>
       <w:numFmt w:val="bullet"/>
@@ -5973,7 +8123,7 @@
         <w:rFonts w:ascii="Courier New" w:hAnsi="Courier New" w:cs="Courier New" w:hint="default"/>
       </w:rPr>
     </w:lvl>
-    <w:lvl w:ilvl="2" w:tplc="04090005" w:tentative="1">
+    <w:lvl w:ilvl="2" w:tplc="04090005">
       <w:start w:val="1"/>
       <w:numFmt w:val="bullet"/>
       <w:lvlText w:val=""/>
@@ -6707,6 +8857,16 @@
     <w:unhideWhenUsed/>
     <w:rsid w:val="00136FFC"/>
   </w:style>
+  <w:style w:type="character" w:styleId="PlaceholderText">
+    <w:name w:val="Placeholder Text"/>
+    <w:basedOn w:val="DefaultParagraphFont"/>
+    <w:uiPriority w:val="99"/>
+    <w:semiHidden/>
+    <w:rsid w:val="00F55B66"/>
+    <w:rPr>
+      <w:color w:val="808080"/>
+    </w:rPr>
+  </w:style>
 </w:styles>
 </file>
 

</xml_diff>

<commit_message>
now testing ANCOVA assumptions
</commit_message>
<xml_diff>
--- a/Online_Learning_Study/documents/HUDM 5123 Gian Zlupko Data Analysis Project.docx
+++ b/Online_Learning_Study/documents/HUDM 5123 Gian Zlupko Data Analysis Project.docx
@@ -3361,7 +3361,19 @@
         <w:rPr>
           <w:color w:val="000000" w:themeColor="text1"/>
         </w:rPr>
-        <w:t xml:space="preserve">of variances and the ratio of the largest group size to the smallest group size was calculated and observed to be less than 4, providing evidence for heterogeneity of variance. Additionally, the ANOVA assumption of constant variance was evaluated with </w:t>
+        <w:t xml:space="preserve">of variances and the ratio of the largest group size to the smallest group size was calculated and observed to be less than 4, providing evidence for heterogeneity of variance. </w:t>
+      </w:r>
+      <w:r>
+        <w:rPr>
+          <w:color w:val="000000" w:themeColor="text1"/>
+        </w:rPr>
+        <w:t>In addition</w:t>
+      </w:r>
+      <w:r>
+        <w:rPr>
+          <w:color w:val="000000" w:themeColor="text1"/>
+        </w:rPr>
+        <w:t xml:space="preserve">, the ANOVA assumption of constant variance was evaluated with </w:t>
       </w:r>
       <w:proofErr w:type="spellStart"/>
       <w:r>
@@ -3409,7 +3421,442 @@
         <w:rPr>
           <w:color w:val="000000" w:themeColor="text1"/>
         </w:rPr>
-        <w:t xml:space="preserve"> was insufficient evidence to reject the null hypothesis of constant variance. Next, to test the assumption of normality, a QQ plot of residuals of students’ final course grade was generated (Figure 1). Visual inspection of the Figure 1 revealed that </w:t>
+        <w:t xml:space="preserve"> was insufficient evidence to reject the null hypothesis of constant variance.</w:t>
+      </w:r>
+      <w:r>
+        <w:rPr>
+          <w:color w:val="000000" w:themeColor="text1"/>
+        </w:rPr>
+        <w:t xml:space="preserve"> As a third indicator of group variances, a boxplot of students’ final course grade by experimental condition were visualized in Figure </w:t>
+      </w:r>
+      <w:r>
+        <w:rPr>
+          <w:color w:val="000000" w:themeColor="text1"/>
+        </w:rPr>
+        <w:t>1</w:t>
+      </w:r>
+      <w:r>
+        <w:rPr>
+          <w:color w:val="000000" w:themeColor="text1"/>
+        </w:rPr>
+        <w:t xml:space="preserve">. Similar to the outcome of the variance ratio statistic and </w:t>
+      </w:r>
+      <w:proofErr w:type="spellStart"/>
+      <w:r>
+        <w:rPr>
+          <w:color w:val="000000" w:themeColor="text1"/>
+        </w:rPr>
+        <w:t>Levene’s</w:t>
+      </w:r>
+      <w:proofErr w:type="spellEnd"/>
+      <w:r>
+        <w:rPr>
+          <w:color w:val="000000" w:themeColor="text1"/>
+        </w:rPr>
+        <w:t xml:space="preserve"> test, visual inspection of Figure </w:t>
+      </w:r>
+      <w:r>
+        <w:rPr>
+          <w:color w:val="000000" w:themeColor="text1"/>
+        </w:rPr>
+        <w:t>1</w:t>
+      </w:r>
+      <w:r>
+        <w:rPr>
+          <w:color w:val="000000" w:themeColor="text1"/>
+        </w:rPr>
+        <w:t xml:space="preserve"> suggested similar group variances across all three treatment levels. </w:t>
+      </w:r>
+    </w:p>
+    <w:p>
+      <w:pPr>
+        <w:pStyle w:val="NormalWeb"/>
+        <w:contextualSpacing/>
+        <w:rPr>
+          <w:color w:val="000000" w:themeColor="text1"/>
+        </w:rPr>
+      </w:pPr>
+    </w:p>
+    <w:p>
+      <w:pPr>
+        <w:pStyle w:val="NormalWeb"/>
+        <w:contextualSpacing/>
+        <w:rPr>
+          <w:i/>
+          <w:iCs/>
+          <w:color w:val="000000" w:themeColor="text1"/>
+        </w:rPr>
+      </w:pPr>
+      <w:r>
+        <w:rPr>
+          <w:b/>
+          <w:bCs/>
+          <w:color w:val="000000" w:themeColor="text1"/>
+        </w:rPr>
+        <w:t xml:space="preserve">Figure </w:t>
+      </w:r>
+      <w:r>
+        <w:rPr>
+          <w:b/>
+          <w:bCs/>
+          <w:color w:val="000000" w:themeColor="text1"/>
+        </w:rPr>
+        <w:t>1</w:t>
+      </w:r>
+      <w:r>
+        <w:rPr>
+          <w:b/>
+          <w:bCs/>
+          <w:color w:val="000000" w:themeColor="text1"/>
+        </w:rPr>
+        <w:br/>
+      </w:r>
+    </w:p>
+    <w:p>
+      <w:pPr>
+        <w:pStyle w:val="NormalWeb"/>
+        <w:contextualSpacing/>
+        <w:rPr>
+          <w:i/>
+          <w:iCs/>
+          <w:color w:val="000000" w:themeColor="text1"/>
+        </w:rPr>
+      </w:pPr>
+      <w:r>
+        <w:rPr>
+          <w:i/>
+          <w:iCs/>
+          <w:color w:val="000000" w:themeColor="text1"/>
+        </w:rPr>
+        <w:t>Boxplot of Final Course Grade by Instructional Format</w:t>
+      </w:r>
+    </w:p>
+    <w:p>
+      <w:pPr>
+        <w:pStyle w:val="NormalWeb"/>
+        <w:contextualSpacing/>
+        <w:rPr>
+          <w:color w:val="000000" w:themeColor="text1"/>
+        </w:rPr>
+      </w:pPr>
+    </w:p>
+    <w:p>
+      <w:pPr>
+        <w:pStyle w:val="NormalWeb"/>
+        <w:contextualSpacing/>
+        <w:rPr>
+          <w:color w:val="000000" w:themeColor="text1"/>
+        </w:rPr>
+      </w:pPr>
+      <w:r>
+        <w:rPr>
+          <w:noProof/>
+          <w:color w:val="000000" w:themeColor="text1"/>
+        </w:rPr>
+        <w:drawing>
+          <wp:anchor distT="0" distB="0" distL="114300" distR="114300" simplePos="0" relativeHeight="251660288" behindDoc="1" locked="0" layoutInCell="1" allowOverlap="1" wp14:anchorId="4C2D6794" wp14:editId="117A3873">
+            <wp:simplePos x="0" y="0"/>
+            <wp:positionH relativeFrom="margin">
+              <wp:align>center</wp:align>
+            </wp:positionH>
+            <wp:positionV relativeFrom="paragraph">
+              <wp:posOffset>0</wp:posOffset>
+            </wp:positionV>
+            <wp:extent cx="3442145" cy="2540053"/>
+            <wp:effectExtent l="0" t="0" r="0" b="0"/>
+            <wp:wrapTight wrapText="bothSides">
+              <wp:wrapPolygon edited="0">
+                <wp:start x="0" y="0"/>
+                <wp:lineTo x="0" y="21492"/>
+                <wp:lineTo x="21520" y="21492"/>
+                <wp:lineTo x="21520" y="0"/>
+                <wp:lineTo x="0" y="0"/>
+              </wp:wrapPolygon>
+            </wp:wrapTight>
+            <wp:docPr id="2" name="Picture 2" descr="Chart, box and whisker chart&#10;&#10;Description automatically generated"/>
+            <wp:cNvGraphicFramePr>
+              <a:graphicFrameLocks xmlns:a="http://schemas.openxmlformats.org/drawingml/2006/main" noChangeAspect="1"/>
+            </wp:cNvGraphicFramePr>
+            <a:graphic xmlns:a="http://schemas.openxmlformats.org/drawingml/2006/main">
+              <a:graphicData uri="http://schemas.openxmlformats.org/drawingml/2006/picture">
+                <pic:pic xmlns:pic="http://schemas.openxmlformats.org/drawingml/2006/picture">
+                  <pic:nvPicPr>
+                    <pic:cNvPr id="2" name="Picture 2" descr="Chart, box and whisker chart&#10;&#10;Description automatically generated"/>
+                    <pic:cNvPicPr/>
+                  </pic:nvPicPr>
+                  <pic:blipFill>
+                    <a:blip r:embed="rId12">
+                      <a:extLst>
+                        <a:ext uri="{28A0092B-C50C-407E-A947-70E740481C1C}">
+                          <a14:useLocalDpi xmlns:a14="http://schemas.microsoft.com/office/drawing/2010/main" val="0"/>
+                        </a:ext>
+                      </a:extLst>
+                    </a:blip>
+                    <a:stretch>
+                      <a:fillRect/>
+                    </a:stretch>
+                  </pic:blipFill>
+                  <pic:spPr>
+                    <a:xfrm>
+                      <a:off x="0" y="0"/>
+                      <a:ext cx="3442145" cy="2540053"/>
+                    </a:xfrm>
+                    <a:prstGeom prst="rect">
+                      <a:avLst/>
+                    </a:prstGeom>
+                  </pic:spPr>
+                </pic:pic>
+              </a:graphicData>
+            </a:graphic>
+            <wp14:sizeRelH relativeFrom="page">
+              <wp14:pctWidth>0</wp14:pctWidth>
+            </wp14:sizeRelH>
+            <wp14:sizeRelV relativeFrom="page">
+              <wp14:pctHeight>0</wp14:pctHeight>
+            </wp14:sizeRelV>
+          </wp:anchor>
+        </w:drawing>
+      </w:r>
+    </w:p>
+    <w:p>
+      <w:pPr>
+        <w:pStyle w:val="NormalWeb"/>
+        <w:contextualSpacing/>
+        <w:rPr>
+          <w:color w:val="000000" w:themeColor="text1"/>
+        </w:rPr>
+      </w:pPr>
+    </w:p>
+    <w:p>
+      <w:pPr>
+        <w:pStyle w:val="NormalWeb"/>
+        <w:contextualSpacing/>
+        <w:rPr>
+          <w:color w:val="000000" w:themeColor="text1"/>
+        </w:rPr>
+      </w:pPr>
+    </w:p>
+    <w:p>
+      <w:pPr>
+        <w:pStyle w:val="NormalWeb"/>
+        <w:contextualSpacing/>
+        <w:rPr>
+          <w:color w:val="000000" w:themeColor="text1"/>
+        </w:rPr>
+      </w:pPr>
+    </w:p>
+    <w:p>
+      <w:pPr>
+        <w:pStyle w:val="NormalWeb"/>
+        <w:contextualSpacing/>
+        <w:rPr>
+          <w:color w:val="000000" w:themeColor="text1"/>
+        </w:rPr>
+      </w:pPr>
+    </w:p>
+    <w:p>
+      <w:pPr>
+        <w:pStyle w:val="NormalWeb"/>
+        <w:contextualSpacing/>
+        <w:rPr>
+          <w:color w:val="000000" w:themeColor="text1"/>
+        </w:rPr>
+      </w:pPr>
+    </w:p>
+    <w:p>
+      <w:pPr>
+        <w:pStyle w:val="NormalWeb"/>
+        <w:contextualSpacing/>
+        <w:rPr>
+          <w:color w:val="000000" w:themeColor="text1"/>
+        </w:rPr>
+      </w:pPr>
+    </w:p>
+    <w:p>
+      <w:pPr>
+        <w:pStyle w:val="NormalWeb"/>
+        <w:contextualSpacing/>
+        <w:rPr>
+          <w:color w:val="000000" w:themeColor="text1"/>
+        </w:rPr>
+      </w:pPr>
+    </w:p>
+    <w:p>
+      <w:pPr>
+        <w:pStyle w:val="NormalWeb"/>
+        <w:contextualSpacing/>
+        <w:rPr>
+          <w:color w:val="000000" w:themeColor="text1"/>
+        </w:rPr>
+      </w:pPr>
+    </w:p>
+    <w:p>
+      <w:pPr>
+        <w:pStyle w:val="NormalWeb"/>
+        <w:contextualSpacing/>
+        <w:rPr>
+          <w:color w:val="000000" w:themeColor="text1"/>
+        </w:rPr>
+      </w:pPr>
+    </w:p>
+    <w:p>
+      <w:pPr>
+        <w:pStyle w:val="NormalWeb"/>
+        <w:contextualSpacing/>
+        <w:rPr>
+          <w:color w:val="000000" w:themeColor="text1"/>
+        </w:rPr>
+      </w:pPr>
+    </w:p>
+    <w:p>
+      <w:pPr>
+        <w:pStyle w:val="NormalWeb"/>
+        <w:contextualSpacing/>
+        <w:rPr>
+          <w:color w:val="000000" w:themeColor="text1"/>
+        </w:rPr>
+      </w:pPr>
+    </w:p>
+    <w:p>
+      <w:pPr>
+        <w:pStyle w:val="NormalWeb"/>
+        <w:contextualSpacing/>
+        <w:rPr>
+          <w:color w:val="000000" w:themeColor="text1"/>
+        </w:rPr>
+      </w:pPr>
+    </w:p>
+    <w:p>
+      <w:pPr>
+        <w:pStyle w:val="NormalWeb"/>
+        <w:contextualSpacing/>
+        <w:rPr>
+          <w:color w:val="000000" w:themeColor="text1"/>
+        </w:rPr>
+      </w:pPr>
+    </w:p>
+    <w:p>
+      <w:pPr>
+        <w:pStyle w:val="NormalWeb"/>
+        <w:contextualSpacing/>
+        <w:rPr>
+          <w:color w:val="000000" w:themeColor="text1"/>
+        </w:rPr>
+      </w:pPr>
+    </w:p>
+    <w:p>
+      <w:pPr>
+        <w:pStyle w:val="NormalWeb"/>
+        <w:contextualSpacing/>
+        <w:rPr>
+          <w:color w:val="000000" w:themeColor="text1"/>
+        </w:rPr>
+      </w:pPr>
+    </w:p>
+    <w:p>
+      <w:pPr>
+        <w:pStyle w:val="NormalWeb"/>
+        <w:numPr>
+          <w:ilvl w:val="0"/>
+          <w:numId w:val="9"/>
+        </w:numPr>
+        <w:contextualSpacing/>
+        <w:rPr>
+          <w:color w:val="000000" w:themeColor="text1"/>
+        </w:rPr>
+      </w:pPr>
+      <w:r>
+        <w:rPr>
+          <w:color w:val="000000" w:themeColor="text1"/>
+        </w:rPr>
+        <w:lastRenderedPageBreak/>
+        <w:t xml:space="preserve">Next, to test the assumption of normality, a QQ plot of residuals of students’ final course grade was generated (Figure </w:t>
+      </w:r>
+      <w:r>
+        <w:rPr>
+          <w:color w:val="000000" w:themeColor="text1"/>
+        </w:rPr>
+        <w:t>2</w:t>
+      </w:r>
+      <w:r>
+        <w:rPr>
+          <w:color w:val="000000" w:themeColor="text1"/>
+        </w:rPr>
+        <w:t xml:space="preserve">). Visual inspection of the Figure </w:t>
+      </w:r>
+      <w:r>
+        <w:rPr>
+          <w:color w:val="000000" w:themeColor="text1"/>
+        </w:rPr>
+        <w:t>2</w:t>
+      </w:r>
+      <w:r>
+        <w:rPr>
+          <w:color w:val="000000" w:themeColor="text1"/>
+        </w:rPr>
+        <w:t xml:space="preserve"> revealed tha</w:t>
+      </w:r>
+      <w:r>
+        <w:rPr>
+          <w:color w:val="000000" w:themeColor="text1"/>
+        </w:rPr>
+        <w:t>t the sample data appears to be normally distributed with a few outliers in the lowest quantiles</w:t>
+      </w:r>
+    </w:p>
+    <w:p>
+      <w:pPr>
+        <w:pStyle w:val="NormalWeb"/>
+        <w:contextualSpacing/>
+        <w:rPr>
+          <w:color w:val="000000" w:themeColor="text1"/>
+        </w:rPr>
+      </w:pPr>
+    </w:p>
+    <w:p>
+      <w:pPr>
+        <w:pStyle w:val="NormalWeb"/>
+        <w:contextualSpacing/>
+        <w:rPr>
+          <w:b/>
+          <w:bCs/>
+          <w:color w:val="000000" w:themeColor="text1"/>
+        </w:rPr>
+      </w:pPr>
+      <w:r>
+        <w:rPr>
+          <w:b/>
+          <w:bCs/>
+          <w:color w:val="000000" w:themeColor="text1"/>
+        </w:rPr>
+        <w:t>Figure 2</w:t>
+      </w:r>
+    </w:p>
+    <w:p>
+      <w:pPr>
+        <w:pStyle w:val="NormalWeb"/>
+        <w:contextualSpacing/>
+        <w:rPr>
+          <w:color w:val="000000" w:themeColor="text1"/>
+        </w:rPr>
+      </w:pPr>
+    </w:p>
+    <w:p>
+      <w:pPr>
+        <w:pStyle w:val="NormalWeb"/>
+        <w:contextualSpacing/>
+        <w:rPr>
+          <w:i/>
+          <w:iCs/>
+          <w:color w:val="000000" w:themeColor="text1"/>
+        </w:rPr>
+      </w:pPr>
+      <w:r>
+        <w:rPr>
+          <w:i/>
+          <w:iCs/>
+          <w:color w:val="000000" w:themeColor="text1"/>
+        </w:rPr>
+        <w:t xml:space="preserve">QQ Plot of Residuals for Final Course Grade </w:t>
       </w:r>
     </w:p>
     <w:p>
@@ -3420,12 +3867,2159 @@
           <w:color w:val="FF0000"/>
         </w:rPr>
       </w:pPr>
-      <w:r>
+    </w:p>
+    <w:p>
+      <w:pPr>
+        <w:pStyle w:val="NormalWeb"/>
+        <w:contextualSpacing/>
         <w:rPr>
           <w:color w:val="FF0000"/>
         </w:rPr>
+      </w:pPr>
+      <w:r>
+        <w:rPr>
+          <w:noProof/>
+          <w:color w:val="FF0000"/>
+        </w:rPr>
+        <w:drawing>
+          <wp:anchor distT="0" distB="0" distL="114300" distR="114300" simplePos="0" relativeHeight="251663360" behindDoc="1" locked="0" layoutInCell="1" allowOverlap="1" wp14:anchorId="2F09690F" wp14:editId="6052E6AE">
+            <wp:simplePos x="0" y="0"/>
+            <wp:positionH relativeFrom="margin">
+              <wp:align>center</wp:align>
+            </wp:positionH>
+            <wp:positionV relativeFrom="paragraph">
+              <wp:posOffset>176930</wp:posOffset>
+            </wp:positionV>
+            <wp:extent cx="4178893" cy="2821305"/>
+            <wp:effectExtent l="0" t="0" r="0" b="0"/>
+            <wp:wrapTight wrapText="bothSides">
+              <wp:wrapPolygon edited="0">
+                <wp:start x="0" y="0"/>
+                <wp:lineTo x="0" y="21488"/>
+                <wp:lineTo x="21534" y="21488"/>
+                <wp:lineTo x="21534" y="0"/>
+                <wp:lineTo x="0" y="0"/>
+              </wp:wrapPolygon>
+            </wp:wrapTight>
+            <wp:docPr id="5" name="Picture 5" descr="Chart, line chart&#10;&#10;Description automatically generated"/>
+            <wp:cNvGraphicFramePr>
+              <a:graphicFrameLocks xmlns:a="http://schemas.openxmlformats.org/drawingml/2006/main" noChangeAspect="1"/>
+            </wp:cNvGraphicFramePr>
+            <a:graphic xmlns:a="http://schemas.openxmlformats.org/drawingml/2006/main">
+              <a:graphicData uri="http://schemas.openxmlformats.org/drawingml/2006/picture">
+                <pic:pic xmlns:pic="http://schemas.openxmlformats.org/drawingml/2006/picture">
+                  <pic:nvPicPr>
+                    <pic:cNvPr id="3" name="Picture 3" descr="Chart, line chart&#10;&#10;Description automatically generated"/>
+                    <pic:cNvPicPr/>
+                  </pic:nvPicPr>
+                  <pic:blipFill rotWithShape="1">
+                    <a:blip r:embed="rId13">
+                      <a:extLst>
+                        <a:ext uri="{28A0092B-C50C-407E-A947-70E740481C1C}">
+                          <a14:useLocalDpi xmlns:a14="http://schemas.microsoft.com/office/drawing/2010/main" val="0"/>
+                        </a:ext>
+                      </a:extLst>
+                    </a:blip>
+                    <a:srcRect t="13151" r="5073"/>
+                    <a:stretch/>
+                  </pic:blipFill>
+                  <pic:spPr bwMode="auto">
+                    <a:xfrm>
+                      <a:off x="0" y="0"/>
+                      <a:ext cx="4178893" cy="2821305"/>
+                    </a:xfrm>
+                    <a:prstGeom prst="rect">
+                      <a:avLst/>
+                    </a:prstGeom>
+                    <a:ln>
+                      <a:noFill/>
+                    </a:ln>
+                    <a:extLst>
+                      <a:ext uri="{53640926-AAD7-44D8-BBD7-CCE9431645EC}">
+                        <a14:shadowObscured xmlns:a14="http://schemas.microsoft.com/office/drawing/2010/main"/>
+                      </a:ext>
+                    </a:extLst>
+                  </pic:spPr>
+                </pic:pic>
+              </a:graphicData>
+            </a:graphic>
+            <wp14:sizeRelH relativeFrom="page">
+              <wp14:pctWidth>0</wp14:pctWidth>
+            </wp14:sizeRelH>
+            <wp14:sizeRelV relativeFrom="page">
+              <wp14:pctHeight>0</wp14:pctHeight>
+            </wp14:sizeRelV>
+          </wp:anchor>
+        </w:drawing>
+      </w:r>
+    </w:p>
+    <w:p>
+      <w:pPr>
+        <w:pStyle w:val="NormalWeb"/>
+        <w:contextualSpacing/>
+        <w:rPr>
+          <w:color w:val="FF0000"/>
+        </w:rPr>
+      </w:pPr>
+    </w:p>
+    <w:p>
+      <w:pPr>
+        <w:pStyle w:val="NormalWeb"/>
+        <w:contextualSpacing/>
+        <w:rPr>
+          <w:color w:val="FF0000"/>
+        </w:rPr>
+      </w:pPr>
+    </w:p>
+    <w:p>
+      <w:pPr>
+        <w:pStyle w:val="NormalWeb"/>
+        <w:contextualSpacing/>
+        <w:rPr>
+          <w:color w:val="FF0000"/>
+        </w:rPr>
+      </w:pPr>
+    </w:p>
+    <w:p>
+      <w:pPr>
+        <w:pStyle w:val="NormalWeb"/>
+        <w:contextualSpacing/>
+        <w:rPr>
+          <w:color w:val="FF0000"/>
+        </w:rPr>
+      </w:pPr>
+      <w:r>
+        <w:rPr>
+          <w:color w:val="FF0000"/>
+        </w:rPr>
         <w:t xml:space="preserve"> </w:t>
       </w:r>
+    </w:p>
+    <w:p>
+      <w:pPr>
+        <w:pStyle w:val="NormalWeb"/>
+        <w:contextualSpacing/>
+        <w:rPr>
+          <w:color w:val="FF0000"/>
+        </w:rPr>
+      </w:pPr>
+    </w:p>
+    <w:p>
+      <w:pPr>
+        <w:pStyle w:val="NormalWeb"/>
+        <w:contextualSpacing/>
+        <w:rPr>
+          <w:color w:val="FF0000"/>
+        </w:rPr>
+      </w:pPr>
+    </w:p>
+    <w:p>
+      <w:pPr>
+        <w:pStyle w:val="NormalWeb"/>
+        <w:contextualSpacing/>
+        <w:rPr>
+          <w:color w:val="FF0000"/>
+        </w:rPr>
+      </w:pPr>
+    </w:p>
+    <w:p>
+      <w:pPr>
+        <w:pStyle w:val="NormalWeb"/>
+        <w:contextualSpacing/>
+        <w:rPr>
+          <w:color w:val="FF0000"/>
+        </w:rPr>
+      </w:pPr>
+    </w:p>
+    <w:p>
+      <w:pPr>
+        <w:pStyle w:val="NormalWeb"/>
+        <w:contextualSpacing/>
+        <w:rPr>
+          <w:color w:val="FF0000"/>
+        </w:rPr>
+      </w:pPr>
+    </w:p>
+    <w:p>
+      <w:pPr>
+        <w:pStyle w:val="NormalWeb"/>
+        <w:contextualSpacing/>
+        <w:rPr>
+          <w:color w:val="FF0000"/>
+        </w:rPr>
+      </w:pPr>
+    </w:p>
+    <w:p>
+      <w:pPr>
+        <w:pStyle w:val="NormalWeb"/>
+        <w:contextualSpacing/>
+        <w:rPr>
+          <w:color w:val="FF0000"/>
+        </w:rPr>
+      </w:pPr>
+    </w:p>
+    <w:p>
+      <w:pPr>
+        <w:pStyle w:val="NormalWeb"/>
+        <w:contextualSpacing/>
+        <w:rPr>
+          <w:color w:val="FF0000"/>
+        </w:rPr>
+      </w:pPr>
+    </w:p>
+    <w:p>
+      <w:pPr>
+        <w:pStyle w:val="NormalWeb"/>
+        <w:contextualSpacing/>
+        <w:rPr>
+          <w:color w:val="FF0000"/>
+        </w:rPr>
+      </w:pPr>
+    </w:p>
+    <w:p>
+      <w:pPr>
+        <w:pStyle w:val="NormalWeb"/>
+        <w:contextualSpacing/>
+        <w:rPr>
+          <w:color w:val="FF0000"/>
+        </w:rPr>
+      </w:pPr>
+    </w:p>
+    <w:p>
+      <w:pPr>
+        <w:pStyle w:val="NormalWeb"/>
+        <w:contextualSpacing/>
+        <w:rPr>
+          <w:color w:val="FF0000"/>
+        </w:rPr>
+      </w:pPr>
+    </w:p>
+    <w:p>
+      <w:pPr>
+        <w:pStyle w:val="NormalWeb"/>
+        <w:contextualSpacing/>
+        <w:rPr>
+          <w:color w:val="FF0000"/>
+        </w:rPr>
+      </w:pPr>
+    </w:p>
+    <w:p>
+      <w:pPr>
+        <w:pStyle w:val="NormalWeb"/>
+        <w:contextualSpacing/>
+        <w:rPr>
+          <w:color w:val="FF0000"/>
+        </w:rPr>
+      </w:pPr>
+    </w:p>
+    <w:p>
+      <w:pPr>
+        <w:pStyle w:val="NormalWeb"/>
+        <w:numPr>
+          <w:ilvl w:val="0"/>
+          <w:numId w:val="9"/>
+        </w:numPr>
+        <w:contextualSpacing/>
+        <w:rPr>
+          <w:color w:val="000000" w:themeColor="text1"/>
+        </w:rPr>
+      </w:pPr>
+      <w:r>
+        <w:rPr>
+          <w:color w:val="000000" w:themeColor="text1"/>
+        </w:rPr>
+        <w:t>In addition</w:t>
+      </w:r>
+      <w:r>
+        <w:rPr>
+          <w:color w:val="000000" w:themeColor="text1"/>
+        </w:rPr>
+        <w:t xml:space="preserve">, a </w:t>
+      </w:r>
+      <w:r>
+        <w:rPr>
+          <w:color w:val="000000" w:themeColor="text1"/>
+        </w:rPr>
+        <w:t>density</w:t>
+      </w:r>
+      <w:r>
+        <w:rPr>
+          <w:color w:val="000000" w:themeColor="text1"/>
+        </w:rPr>
+        <w:t xml:space="preserve"> plot of</w:t>
+      </w:r>
+      <w:r>
+        <w:rPr>
+          <w:color w:val="000000" w:themeColor="text1"/>
+        </w:rPr>
+        <w:t xml:space="preserve"> final course grade</w:t>
+      </w:r>
+      <w:r>
+        <w:rPr>
+          <w:color w:val="000000" w:themeColor="text1"/>
+        </w:rPr>
+        <w:t xml:space="preserve"> by instructional format</w:t>
+      </w:r>
+      <w:r>
+        <w:rPr>
+          <w:color w:val="000000" w:themeColor="text1"/>
+        </w:rPr>
+        <w:t xml:space="preserve"> (Figure 3) also </w:t>
+      </w:r>
+      <w:r>
+        <w:rPr>
+          <w:color w:val="000000" w:themeColor="text1"/>
+        </w:rPr>
+        <w:t xml:space="preserve">provided evidence that grades were normally distributed. </w:t>
+      </w:r>
+    </w:p>
+    <w:p>
+      <w:pPr>
+        <w:pStyle w:val="NormalWeb"/>
+        <w:contextualSpacing/>
+        <w:rPr>
+          <w:color w:val="000000" w:themeColor="text1"/>
+        </w:rPr>
+      </w:pPr>
+    </w:p>
+    <w:p>
+      <w:pPr>
+        <w:pStyle w:val="NormalWeb"/>
+        <w:contextualSpacing/>
+        <w:rPr>
+          <w:b/>
+          <w:bCs/>
+          <w:color w:val="000000" w:themeColor="text1"/>
+        </w:rPr>
+      </w:pPr>
+      <w:r>
+        <w:rPr>
+          <w:b/>
+          <w:bCs/>
+          <w:color w:val="000000" w:themeColor="text1"/>
+        </w:rPr>
+        <w:t>Figure 3</w:t>
+      </w:r>
+    </w:p>
+    <w:p>
+      <w:pPr>
+        <w:pStyle w:val="NormalWeb"/>
+        <w:contextualSpacing/>
+        <w:rPr>
+          <w:color w:val="000000" w:themeColor="text1"/>
+        </w:rPr>
+      </w:pPr>
+    </w:p>
+    <w:p>
+      <w:pPr>
+        <w:pStyle w:val="NormalWeb"/>
+        <w:contextualSpacing/>
+        <w:rPr>
+          <w:i/>
+          <w:iCs/>
+          <w:color w:val="000000" w:themeColor="text1"/>
+        </w:rPr>
+      </w:pPr>
+      <w:r>
+        <w:rPr>
+          <w:i/>
+          <w:iCs/>
+          <w:color w:val="000000" w:themeColor="text1"/>
+        </w:rPr>
+        <w:t xml:space="preserve">Density Plot of Final Course Grade by Instructional Format </w:t>
+      </w:r>
+    </w:p>
+    <w:p>
+      <w:pPr>
+        <w:pStyle w:val="NormalWeb"/>
+        <w:contextualSpacing/>
+        <w:rPr>
+          <w:i/>
+          <w:iCs/>
+          <w:color w:val="000000" w:themeColor="text1"/>
+        </w:rPr>
+      </w:pPr>
+    </w:p>
+    <w:p>
+      <w:pPr>
+        <w:pStyle w:val="NormalWeb"/>
+        <w:contextualSpacing/>
+        <w:rPr>
+          <w:i/>
+          <w:iCs/>
+          <w:color w:val="000000" w:themeColor="text1"/>
+        </w:rPr>
+      </w:pPr>
+    </w:p>
+    <w:p>
+      <w:pPr>
+        <w:pStyle w:val="NormalWeb"/>
+        <w:contextualSpacing/>
+        <w:rPr>
+          <w:color w:val="000000" w:themeColor="text1"/>
+        </w:rPr>
+      </w:pPr>
+    </w:p>
+    <w:p>
+      <w:pPr>
+        <w:pStyle w:val="NormalWeb"/>
+        <w:contextualSpacing/>
+        <w:rPr>
+          <w:color w:val="000000" w:themeColor="text1"/>
+        </w:rPr>
+      </w:pPr>
+      <w:r>
+        <w:rPr>
+          <w:noProof/>
+          <w:color w:val="000000" w:themeColor="text1"/>
+        </w:rPr>
+        <w:lastRenderedPageBreak/>
+        <w:drawing>
+          <wp:anchor distT="0" distB="0" distL="114300" distR="114300" simplePos="0" relativeHeight="251664384" behindDoc="1" locked="0" layoutInCell="1" allowOverlap="1" wp14:anchorId="089A22E7" wp14:editId="6BD79DAA">
+            <wp:simplePos x="0" y="0"/>
+            <wp:positionH relativeFrom="margin">
+              <wp:align>center</wp:align>
+            </wp:positionH>
+            <wp:positionV relativeFrom="paragraph">
+              <wp:posOffset>0</wp:posOffset>
+            </wp:positionV>
+            <wp:extent cx="3500049" cy="2582782"/>
+            <wp:effectExtent l="0" t="0" r="5715" b="0"/>
+            <wp:wrapTight wrapText="bothSides">
+              <wp:wrapPolygon edited="0">
+                <wp:start x="0" y="0"/>
+                <wp:lineTo x="0" y="21457"/>
+                <wp:lineTo x="21557" y="21457"/>
+                <wp:lineTo x="21557" y="0"/>
+                <wp:lineTo x="0" y="0"/>
+              </wp:wrapPolygon>
+            </wp:wrapTight>
+            <wp:docPr id="16" name="Picture 16" descr="Chart&#10;&#10;Description automatically generated"/>
+            <wp:cNvGraphicFramePr>
+              <a:graphicFrameLocks xmlns:a="http://schemas.openxmlformats.org/drawingml/2006/main" noChangeAspect="1"/>
+            </wp:cNvGraphicFramePr>
+            <a:graphic xmlns:a="http://schemas.openxmlformats.org/drawingml/2006/main">
+              <a:graphicData uri="http://schemas.openxmlformats.org/drawingml/2006/picture">
+                <pic:pic xmlns:pic="http://schemas.openxmlformats.org/drawingml/2006/picture">
+                  <pic:nvPicPr>
+                    <pic:cNvPr id="16" name="Picture 16" descr="Chart&#10;&#10;Description automatically generated"/>
+                    <pic:cNvPicPr/>
+                  </pic:nvPicPr>
+                  <pic:blipFill>
+                    <a:blip r:embed="rId14">
+                      <a:extLst>
+                        <a:ext uri="{28A0092B-C50C-407E-A947-70E740481C1C}">
+                          <a14:useLocalDpi xmlns:a14="http://schemas.microsoft.com/office/drawing/2010/main" val="0"/>
+                        </a:ext>
+                      </a:extLst>
+                    </a:blip>
+                    <a:stretch>
+                      <a:fillRect/>
+                    </a:stretch>
+                  </pic:blipFill>
+                  <pic:spPr>
+                    <a:xfrm>
+                      <a:off x="0" y="0"/>
+                      <a:ext cx="3500049" cy="2582782"/>
+                    </a:xfrm>
+                    <a:prstGeom prst="rect">
+                      <a:avLst/>
+                    </a:prstGeom>
+                  </pic:spPr>
+                </pic:pic>
+              </a:graphicData>
+            </a:graphic>
+            <wp14:sizeRelH relativeFrom="page">
+              <wp14:pctWidth>0</wp14:pctWidth>
+            </wp14:sizeRelH>
+            <wp14:sizeRelV relativeFrom="page">
+              <wp14:pctHeight>0</wp14:pctHeight>
+            </wp14:sizeRelV>
+          </wp:anchor>
+        </w:drawing>
+      </w:r>
+    </w:p>
+    <w:p>
+      <w:pPr>
+        <w:pStyle w:val="NormalWeb"/>
+        <w:contextualSpacing/>
+        <w:rPr>
+          <w:color w:val="000000" w:themeColor="text1"/>
+        </w:rPr>
+      </w:pPr>
+    </w:p>
+    <w:p>
+      <w:pPr>
+        <w:pStyle w:val="NormalWeb"/>
+        <w:contextualSpacing/>
+        <w:rPr>
+          <w:color w:val="000000" w:themeColor="text1"/>
+        </w:rPr>
+      </w:pPr>
+    </w:p>
+    <w:p>
+      <w:pPr>
+        <w:pStyle w:val="NormalWeb"/>
+        <w:contextualSpacing/>
+        <w:rPr>
+          <w:color w:val="FF0000"/>
+        </w:rPr>
+      </w:pPr>
+    </w:p>
+    <w:p>
+      <w:pPr>
+        <w:pStyle w:val="NormalWeb"/>
+        <w:contextualSpacing/>
+        <w:rPr>
+          <w:color w:val="FF0000"/>
+        </w:rPr>
+      </w:pPr>
+    </w:p>
+    <w:p>
+      <w:pPr>
+        <w:pStyle w:val="NormalWeb"/>
+        <w:contextualSpacing/>
+        <w:rPr>
+          <w:color w:val="FF0000"/>
+        </w:rPr>
+      </w:pPr>
+    </w:p>
+    <w:p>
+      <w:pPr>
+        <w:pStyle w:val="NormalWeb"/>
+        <w:contextualSpacing/>
+        <w:rPr>
+          <w:color w:val="FF0000"/>
+        </w:rPr>
+      </w:pPr>
+    </w:p>
+    <w:p>
+      <w:pPr>
+        <w:pStyle w:val="NormalWeb"/>
+        <w:contextualSpacing/>
+        <w:rPr>
+          <w:color w:val="FF0000"/>
+        </w:rPr>
+      </w:pPr>
+    </w:p>
+    <w:p>
+      <w:pPr>
+        <w:pStyle w:val="NormalWeb"/>
+        <w:contextualSpacing/>
+        <w:rPr>
+          <w:color w:val="FF0000"/>
+        </w:rPr>
+      </w:pPr>
+    </w:p>
+    <w:p>
+      <w:pPr>
+        <w:pStyle w:val="NormalWeb"/>
+        <w:contextualSpacing/>
+        <w:rPr>
+          <w:color w:val="FF0000"/>
+        </w:rPr>
+      </w:pPr>
+    </w:p>
+    <w:p>
+      <w:pPr>
+        <w:pStyle w:val="NormalWeb"/>
+        <w:contextualSpacing/>
+        <w:rPr>
+          <w:color w:val="FF0000"/>
+        </w:rPr>
+      </w:pPr>
+    </w:p>
+    <w:p>
+      <w:pPr>
+        <w:pStyle w:val="NormalWeb"/>
+        <w:contextualSpacing/>
+        <w:rPr>
+          <w:color w:val="FF0000"/>
+        </w:rPr>
+      </w:pPr>
+    </w:p>
+    <w:p>
+      <w:pPr>
+        <w:pStyle w:val="NormalWeb"/>
+        <w:contextualSpacing/>
+        <w:rPr>
+          <w:color w:val="FF0000"/>
+        </w:rPr>
+      </w:pPr>
+    </w:p>
+    <w:p>
+      <w:pPr>
+        <w:pStyle w:val="NormalWeb"/>
+        <w:contextualSpacing/>
+        <w:rPr>
+          <w:color w:val="FF0000"/>
+        </w:rPr>
+      </w:pPr>
+    </w:p>
+    <w:p>
+      <w:pPr>
+        <w:pStyle w:val="NormalWeb"/>
+        <w:contextualSpacing/>
+        <w:rPr>
+          <w:color w:val="FF0000"/>
+        </w:rPr>
+      </w:pPr>
+    </w:p>
+    <w:p>
+      <w:pPr>
+        <w:pStyle w:val="NormalWeb"/>
+        <w:contextualSpacing/>
+        <w:rPr>
+          <w:color w:val="FF0000"/>
+        </w:rPr>
+      </w:pPr>
+    </w:p>
+    <w:p>
+      <w:pPr>
+        <w:pStyle w:val="NormalWeb"/>
+        <w:numPr>
+          <w:ilvl w:val="0"/>
+          <w:numId w:val="9"/>
+        </w:numPr>
+        <w:contextualSpacing/>
+        <w:rPr>
+          <w:color w:val="000000" w:themeColor="text1"/>
+        </w:rPr>
+      </w:pPr>
+      <w:r>
+        <w:rPr>
+          <w:color w:val="000000" w:themeColor="text1"/>
+        </w:rPr>
+        <w:t xml:space="preserve">Following assumption tests, </w:t>
+      </w:r>
+      <w:r>
+        <w:rPr>
+          <w:color w:val="000000" w:themeColor="text1"/>
+        </w:rPr>
+        <w:t>a</w:t>
+      </w:r>
+      <w:r>
+        <w:rPr>
+          <w:color w:val="000000" w:themeColor="text1"/>
+        </w:rPr>
+        <w:t xml:space="preserve"> one-way ANOVA was conducted to test the null hypothesis that there is no effect of instructional format on final course grades.</w:t>
+      </w:r>
+      <w:r>
+        <w:rPr>
+          <w:color w:val="000000" w:themeColor="text1"/>
+        </w:rPr>
+        <w:t xml:space="preserve"> Results from the one-way ANOVA  reported in Table 1 indicated tha</w:t>
+      </w:r>
+      <w:r>
+        <w:rPr>
+          <w:color w:val="000000" w:themeColor="text1"/>
+        </w:rPr>
+        <w:t xml:space="preserve">t the effect of instructional format was significant, </w:t>
+      </w:r>
+      <w:r>
+        <w:rPr>
+          <w:i/>
+          <w:iCs/>
+          <w:color w:val="000000" w:themeColor="text1"/>
+        </w:rPr>
+        <w:t>F</w:t>
+      </w:r>
+      <w:r>
+        <w:rPr>
+          <w:color w:val="000000" w:themeColor="text1"/>
+        </w:rPr>
+        <w:t xml:space="preserve"> (1,272) = 5.61., </w:t>
+      </w:r>
+      <w:r>
+        <w:rPr>
+          <w:i/>
+          <w:iCs/>
+          <w:color w:val="000000" w:themeColor="text1"/>
+        </w:rPr>
+        <w:t>p</w:t>
+      </w:r>
+      <w:r>
+        <w:rPr>
+          <w:color w:val="000000" w:themeColor="text1"/>
+        </w:rPr>
+        <w:t xml:space="preserve"> &lt; .01)</w:t>
+      </w:r>
+      <w:r>
+        <w:rPr>
+          <w:color w:val="000000" w:themeColor="text1"/>
+        </w:rPr>
+        <w:t xml:space="preserve">. These results suggest that students’ final course grades were significantly different across instructional format, providing evidence to reject the null hypothesis. </w:t>
+      </w:r>
+    </w:p>
+    <w:p>
+      <w:pPr>
+        <w:pStyle w:val="NormalWeb"/>
+        <w:contextualSpacing/>
+        <w:rPr>
+          <w:color w:val="FF0000"/>
+        </w:rPr>
+      </w:pPr>
+    </w:p>
+    <w:p>
+      <w:pPr>
+        <w:pStyle w:val="NormalWeb"/>
+        <w:contextualSpacing/>
+        <w:rPr>
+          <w:b/>
+          <w:bCs/>
+          <w:color w:val="000000" w:themeColor="text1"/>
+        </w:rPr>
+      </w:pPr>
+      <w:r>
+        <w:rPr>
+          <w:b/>
+          <w:bCs/>
+          <w:color w:val="000000" w:themeColor="text1"/>
+        </w:rPr>
+        <w:t xml:space="preserve">Table 1 </w:t>
+      </w:r>
+    </w:p>
+    <w:p>
+      <w:pPr>
+        <w:pStyle w:val="NormalWeb"/>
+        <w:contextualSpacing/>
+        <w:rPr>
+          <w:color w:val="000000" w:themeColor="text1"/>
+        </w:rPr>
+      </w:pPr>
+    </w:p>
+    <w:p>
+      <w:pPr>
+        <w:pStyle w:val="NormalWeb"/>
+        <w:contextualSpacing/>
+        <w:rPr>
+          <w:i/>
+          <w:iCs/>
+          <w:color w:val="000000" w:themeColor="text1"/>
+        </w:rPr>
+      </w:pPr>
+      <w:r>
+        <w:rPr>
+          <w:i/>
+          <w:iCs/>
+          <w:color w:val="000000" w:themeColor="text1"/>
+        </w:rPr>
+        <w:t xml:space="preserve">Fixed-Effects ANOVA </w:t>
+      </w:r>
+      <w:r>
+        <w:rPr>
+          <w:i/>
+          <w:iCs/>
+          <w:color w:val="000000" w:themeColor="text1"/>
+        </w:rPr>
+        <w:t>with</w:t>
+      </w:r>
+      <w:r>
+        <w:rPr>
+          <w:i/>
+          <w:iCs/>
+          <w:color w:val="000000" w:themeColor="text1"/>
+        </w:rPr>
+        <w:t xml:space="preserve"> Final Course Grade as Criterion</w:t>
+      </w:r>
+      <w:r>
+        <w:t xml:space="preserve"> </w:t>
+      </w:r>
+    </w:p>
+    <w:tbl>
+      <w:tblPr>
+        <w:tblW w:w="0" w:type="auto"/>
+        <w:tblLayout w:type="fixed"/>
+        <w:tblCellMar>
+          <w:left w:w="100" w:type="dxa"/>
+          <w:right w:w="100" w:type="dxa"/>
+        </w:tblCellMar>
+        <w:tblLook w:val="0000" w:firstRow="0" w:lastRow="0" w:firstColumn="0" w:lastColumn="0" w:noHBand="0" w:noVBand="0"/>
+      </w:tblPr>
+      <w:tblGrid>
+        <w:gridCol w:w="1368"/>
+        <w:gridCol w:w="1296"/>
+        <w:gridCol w:w="691"/>
+        <w:gridCol w:w="1296"/>
+        <w:gridCol w:w="1555"/>
+        <w:gridCol w:w="864"/>
+        <w:gridCol w:w="1368"/>
+        <w:gridCol w:w="1368"/>
+      </w:tblGrid>
+      <w:tr>
+        <w:tblPrEx>
+          <w:tblCellMar>
+            <w:top w:w="0" w:type="dxa"/>
+            <w:bottom w:w="0" w:type="dxa"/>
+          </w:tblCellMar>
+        </w:tblPrEx>
+        <w:tc>
+          <w:tcPr>
+            <w:tcW w:w="1368" w:type="dxa"/>
+            <w:tcBorders>
+              <w:top w:val="single" w:sz="6" w:space="0" w:color="auto"/>
+              <w:left w:val="nil"/>
+              <w:bottom w:val="nil"/>
+              <w:right w:val="nil"/>
+            </w:tcBorders>
+            <w:vAlign w:val="center"/>
+          </w:tcPr>
+          <w:p>
+            <w:pPr>
+              <w:widowControl w:val="0"/>
+              <w:autoSpaceDE w:val="0"/>
+              <w:autoSpaceDN w:val="0"/>
+              <w:adjustRightInd w:val="0"/>
+              <w:jc w:val="right"/>
+              <w:rPr>
+                <w:rFonts w:ascii="Times New Roman" w:hAnsi="Times New Roman" w:cs="Times New Roman"/>
+              </w:rPr>
+            </w:pPr>
+            <w:r>
+              <w:rPr>
+                <w:rFonts w:ascii="Times New Roman" w:hAnsi="Times New Roman" w:cs="Times New Roman"/>
+              </w:rPr>
+              <w:t>Predictor</w:t>
+            </w:r>
+          </w:p>
+        </w:tc>
+        <w:tc>
+          <w:tcPr>
+            <w:tcW w:w="1296" w:type="dxa"/>
+            <w:tcBorders>
+              <w:top w:val="single" w:sz="6" w:space="0" w:color="auto"/>
+              <w:left w:val="nil"/>
+              <w:bottom w:val="nil"/>
+              <w:right w:val="nil"/>
+            </w:tcBorders>
+            <w:vAlign w:val="center"/>
+          </w:tcPr>
+          <w:p>
+            <w:pPr>
+              <w:widowControl w:val="0"/>
+              <w:autoSpaceDE w:val="0"/>
+              <w:autoSpaceDN w:val="0"/>
+              <w:adjustRightInd w:val="0"/>
+              <w:jc w:val="center"/>
+              <w:rPr>
+                <w:rFonts w:ascii="Times New Roman" w:hAnsi="Times New Roman" w:cs="Times New Roman"/>
+              </w:rPr>
+            </w:pPr>
+            <w:r>
+              <w:rPr>
+                <w:rFonts w:ascii="Times New Roman" w:hAnsi="Times New Roman" w:cs="Times New Roman"/>
+              </w:rPr>
+              <w:t>Sum</w:t>
+            </w:r>
+          </w:p>
+          <w:p>
+            <w:pPr>
+              <w:widowControl w:val="0"/>
+              <w:autoSpaceDE w:val="0"/>
+              <w:autoSpaceDN w:val="0"/>
+              <w:adjustRightInd w:val="0"/>
+              <w:jc w:val="center"/>
+              <w:rPr>
+                <w:rFonts w:ascii="Times New Roman" w:hAnsi="Times New Roman" w:cs="Times New Roman"/>
+              </w:rPr>
+            </w:pPr>
+            <w:r>
+              <w:rPr>
+                <w:rFonts w:ascii="Times New Roman" w:hAnsi="Times New Roman" w:cs="Times New Roman"/>
+              </w:rPr>
+              <w:t>of</w:t>
+            </w:r>
+          </w:p>
+          <w:p>
+            <w:pPr>
+              <w:widowControl w:val="0"/>
+              <w:autoSpaceDE w:val="0"/>
+              <w:autoSpaceDN w:val="0"/>
+              <w:adjustRightInd w:val="0"/>
+              <w:jc w:val="center"/>
+              <w:rPr>
+                <w:rFonts w:ascii="Times New Roman" w:hAnsi="Times New Roman" w:cs="Times New Roman"/>
+              </w:rPr>
+            </w:pPr>
+            <w:r>
+              <w:rPr>
+                <w:rFonts w:ascii="Times New Roman" w:hAnsi="Times New Roman" w:cs="Times New Roman"/>
+              </w:rPr>
+              <w:t>Squares</w:t>
+            </w:r>
+          </w:p>
+        </w:tc>
+        <w:tc>
+          <w:tcPr>
+            <w:tcW w:w="691" w:type="dxa"/>
+            <w:tcBorders>
+              <w:top w:val="single" w:sz="6" w:space="0" w:color="auto"/>
+              <w:left w:val="nil"/>
+              <w:bottom w:val="nil"/>
+              <w:right w:val="nil"/>
+            </w:tcBorders>
+            <w:vAlign w:val="center"/>
+          </w:tcPr>
+          <w:p>
+            <w:pPr>
+              <w:widowControl w:val="0"/>
+              <w:autoSpaceDE w:val="0"/>
+              <w:autoSpaceDN w:val="0"/>
+              <w:adjustRightInd w:val="0"/>
+              <w:jc w:val="center"/>
+              <w:rPr>
+                <w:rFonts w:ascii="Times New Roman" w:hAnsi="Times New Roman" w:cs="Times New Roman"/>
+              </w:rPr>
+            </w:pPr>
+            <w:r>
+              <w:rPr>
+                <w:rFonts w:ascii="Times New Roman" w:hAnsi="Times New Roman" w:cs="Times New Roman"/>
+                <w:i/>
+                <w:iCs/>
+              </w:rPr>
+              <w:t>df</w:t>
+            </w:r>
+          </w:p>
+        </w:tc>
+        <w:tc>
+          <w:tcPr>
+            <w:tcW w:w="1296" w:type="dxa"/>
+            <w:tcBorders>
+              <w:top w:val="single" w:sz="6" w:space="0" w:color="auto"/>
+              <w:left w:val="nil"/>
+              <w:bottom w:val="nil"/>
+              <w:right w:val="nil"/>
+            </w:tcBorders>
+            <w:vAlign w:val="center"/>
+          </w:tcPr>
+          <w:p>
+            <w:pPr>
+              <w:widowControl w:val="0"/>
+              <w:autoSpaceDE w:val="0"/>
+              <w:autoSpaceDN w:val="0"/>
+              <w:adjustRightInd w:val="0"/>
+              <w:jc w:val="center"/>
+              <w:rPr>
+                <w:rFonts w:ascii="Times New Roman" w:hAnsi="Times New Roman" w:cs="Times New Roman"/>
+              </w:rPr>
+            </w:pPr>
+            <w:r>
+              <w:rPr>
+                <w:rFonts w:ascii="Times New Roman" w:hAnsi="Times New Roman" w:cs="Times New Roman"/>
+              </w:rPr>
+              <w:t>Mean</w:t>
+            </w:r>
+          </w:p>
+          <w:p>
+            <w:pPr>
+              <w:widowControl w:val="0"/>
+              <w:autoSpaceDE w:val="0"/>
+              <w:autoSpaceDN w:val="0"/>
+              <w:adjustRightInd w:val="0"/>
+              <w:jc w:val="center"/>
+              <w:rPr>
+                <w:rFonts w:ascii="Times New Roman" w:hAnsi="Times New Roman" w:cs="Times New Roman"/>
+              </w:rPr>
+            </w:pPr>
+            <w:r>
+              <w:rPr>
+                <w:rFonts w:ascii="Times New Roman" w:hAnsi="Times New Roman" w:cs="Times New Roman"/>
+              </w:rPr>
+              <w:t>Square</w:t>
+            </w:r>
+          </w:p>
+        </w:tc>
+        <w:tc>
+          <w:tcPr>
+            <w:tcW w:w="1555" w:type="dxa"/>
+            <w:tcBorders>
+              <w:top w:val="single" w:sz="6" w:space="0" w:color="auto"/>
+              <w:left w:val="nil"/>
+              <w:bottom w:val="nil"/>
+              <w:right w:val="nil"/>
+            </w:tcBorders>
+            <w:vAlign w:val="center"/>
+          </w:tcPr>
+          <w:p>
+            <w:pPr>
+              <w:widowControl w:val="0"/>
+              <w:autoSpaceDE w:val="0"/>
+              <w:autoSpaceDN w:val="0"/>
+              <w:adjustRightInd w:val="0"/>
+              <w:jc w:val="center"/>
+              <w:rPr>
+                <w:rFonts w:ascii="Times New Roman" w:hAnsi="Times New Roman" w:cs="Times New Roman"/>
+              </w:rPr>
+            </w:pPr>
+            <w:r>
+              <w:rPr>
+                <w:rFonts w:ascii="Times New Roman" w:hAnsi="Times New Roman" w:cs="Times New Roman"/>
+                <w:i/>
+                <w:iCs/>
+              </w:rPr>
+              <w:t>F</w:t>
+            </w:r>
+          </w:p>
+        </w:tc>
+        <w:tc>
+          <w:tcPr>
+            <w:tcW w:w="864" w:type="dxa"/>
+            <w:tcBorders>
+              <w:top w:val="single" w:sz="6" w:space="0" w:color="auto"/>
+              <w:left w:val="nil"/>
+              <w:bottom w:val="nil"/>
+              <w:right w:val="nil"/>
+            </w:tcBorders>
+            <w:vAlign w:val="center"/>
+          </w:tcPr>
+          <w:p>
+            <w:pPr>
+              <w:widowControl w:val="0"/>
+              <w:autoSpaceDE w:val="0"/>
+              <w:autoSpaceDN w:val="0"/>
+              <w:adjustRightInd w:val="0"/>
+              <w:jc w:val="center"/>
+              <w:rPr>
+                <w:rFonts w:ascii="Times New Roman" w:hAnsi="Times New Roman" w:cs="Times New Roman"/>
+              </w:rPr>
+            </w:pPr>
+            <w:r>
+              <w:rPr>
+                <w:rFonts w:ascii="Times New Roman" w:hAnsi="Times New Roman" w:cs="Times New Roman"/>
+                <w:i/>
+                <w:iCs/>
+              </w:rPr>
+              <w:t>p</w:t>
+            </w:r>
+          </w:p>
+        </w:tc>
+        <w:tc>
+          <w:tcPr>
+            <w:tcW w:w="1368" w:type="dxa"/>
+            <w:tcBorders>
+              <w:top w:val="single" w:sz="6" w:space="0" w:color="auto"/>
+              <w:left w:val="nil"/>
+              <w:bottom w:val="nil"/>
+              <w:right w:val="nil"/>
+            </w:tcBorders>
+            <w:vAlign w:val="center"/>
+          </w:tcPr>
+          <w:p>
+            <w:pPr>
+              <w:widowControl w:val="0"/>
+              <w:autoSpaceDE w:val="0"/>
+              <w:autoSpaceDN w:val="0"/>
+              <w:adjustRightInd w:val="0"/>
+              <w:jc w:val="center"/>
+              <w:rPr>
+                <w:rFonts w:ascii="Times New Roman" w:hAnsi="Times New Roman" w:cs="Times New Roman"/>
+              </w:rPr>
+            </w:pPr>
+            <w:r>
+              <w:rPr>
+                <w:rFonts w:ascii="Times New Roman" w:hAnsi="Times New Roman" w:cs="Times New Roman"/>
+                <w:vertAlign w:val="subscript"/>
+              </w:rPr>
+              <w:t xml:space="preserve">partial </w:t>
+            </w:r>
+            <w:r>
+              <w:rPr>
+                <w:rFonts w:ascii="Times New Roman" w:hAnsi="Times New Roman" w:cs="Times New Roman"/>
+              </w:rPr>
+              <w:t>η</w:t>
+            </w:r>
+            <w:r>
+              <w:rPr>
+                <w:rFonts w:ascii="Times New Roman" w:hAnsi="Times New Roman" w:cs="Times New Roman"/>
+                <w:vertAlign w:val="superscript"/>
+              </w:rPr>
+              <w:t>2</w:t>
+            </w:r>
+          </w:p>
+        </w:tc>
+        <w:tc>
+          <w:tcPr>
+            <w:tcW w:w="1368" w:type="dxa"/>
+            <w:tcBorders>
+              <w:top w:val="single" w:sz="6" w:space="0" w:color="auto"/>
+              <w:left w:val="nil"/>
+              <w:bottom w:val="nil"/>
+              <w:right w:val="nil"/>
+            </w:tcBorders>
+            <w:vAlign w:val="center"/>
+          </w:tcPr>
+          <w:p>
+            <w:pPr>
+              <w:widowControl w:val="0"/>
+              <w:autoSpaceDE w:val="0"/>
+              <w:autoSpaceDN w:val="0"/>
+              <w:adjustRightInd w:val="0"/>
+              <w:jc w:val="center"/>
+              <w:rPr>
+                <w:rFonts w:ascii="Times New Roman" w:hAnsi="Times New Roman" w:cs="Times New Roman"/>
+                <w:lang w:val="pl-PL"/>
+              </w:rPr>
+            </w:pPr>
+            <w:proofErr w:type="spellStart"/>
+            <w:r>
+              <w:rPr>
+                <w:rFonts w:ascii="Times New Roman" w:hAnsi="Times New Roman" w:cs="Times New Roman"/>
+                <w:vertAlign w:val="subscript"/>
+                <w:lang w:val="pl-PL"/>
+              </w:rPr>
+              <w:t>partial</w:t>
+            </w:r>
+            <w:proofErr w:type="spellEnd"/>
+            <w:r>
+              <w:rPr>
+                <w:rFonts w:ascii="Times New Roman" w:hAnsi="Times New Roman" w:cs="Times New Roman"/>
+                <w:vertAlign w:val="subscript"/>
+                <w:lang w:val="pl-PL"/>
+              </w:rPr>
+              <w:t xml:space="preserve"> </w:t>
+            </w:r>
+            <w:r>
+              <w:rPr>
+                <w:rFonts w:ascii="Times New Roman" w:hAnsi="Times New Roman" w:cs="Times New Roman"/>
+              </w:rPr>
+              <w:t>η</w:t>
+            </w:r>
+            <w:r>
+              <w:rPr>
+                <w:rFonts w:ascii="Times New Roman" w:hAnsi="Times New Roman" w:cs="Times New Roman"/>
+                <w:vertAlign w:val="superscript"/>
+                <w:lang w:val="pl-PL"/>
+              </w:rPr>
+              <w:t xml:space="preserve">2 </w:t>
+            </w:r>
+          </w:p>
+          <w:p>
+            <w:pPr>
+              <w:widowControl w:val="0"/>
+              <w:autoSpaceDE w:val="0"/>
+              <w:autoSpaceDN w:val="0"/>
+              <w:adjustRightInd w:val="0"/>
+              <w:jc w:val="center"/>
+              <w:rPr>
+                <w:rFonts w:ascii="Times New Roman" w:hAnsi="Times New Roman" w:cs="Times New Roman"/>
+                <w:lang w:val="pl-PL"/>
+              </w:rPr>
+            </w:pPr>
+            <w:r>
+              <w:rPr>
+                <w:rFonts w:ascii="Times New Roman" w:hAnsi="Times New Roman" w:cs="Times New Roman"/>
+                <w:lang w:val="pl-PL"/>
+              </w:rPr>
+              <w:t>90% CI</w:t>
+            </w:r>
+          </w:p>
+          <w:p>
+            <w:pPr>
+              <w:widowControl w:val="0"/>
+              <w:autoSpaceDE w:val="0"/>
+              <w:autoSpaceDN w:val="0"/>
+              <w:adjustRightInd w:val="0"/>
+              <w:jc w:val="center"/>
+              <w:rPr>
+                <w:rFonts w:ascii="Times New Roman" w:hAnsi="Times New Roman" w:cs="Times New Roman"/>
+                <w:lang w:val="pl-PL"/>
+              </w:rPr>
+            </w:pPr>
+            <w:r>
+              <w:rPr>
+                <w:rFonts w:ascii="Times New Roman" w:hAnsi="Times New Roman" w:cs="Times New Roman"/>
+                <w:lang w:val="pl-PL"/>
+              </w:rPr>
+              <w:t>[LL, UL]</w:t>
+            </w:r>
+          </w:p>
+        </w:tc>
+      </w:tr>
+      <w:tr>
+        <w:tblPrEx>
+          <w:tblCellMar>
+            <w:top w:w="0" w:type="dxa"/>
+            <w:bottom w:w="0" w:type="dxa"/>
+          </w:tblCellMar>
+        </w:tblPrEx>
+        <w:tc>
+          <w:tcPr>
+            <w:tcW w:w="1368" w:type="dxa"/>
+            <w:tcBorders>
+              <w:top w:val="single" w:sz="6" w:space="0" w:color="auto"/>
+              <w:left w:val="nil"/>
+              <w:bottom w:val="nil"/>
+              <w:right w:val="nil"/>
+            </w:tcBorders>
+            <w:vAlign w:val="center"/>
+          </w:tcPr>
+          <w:p>
+            <w:pPr>
+              <w:widowControl w:val="0"/>
+              <w:autoSpaceDE w:val="0"/>
+              <w:autoSpaceDN w:val="0"/>
+              <w:adjustRightInd w:val="0"/>
+              <w:jc w:val="right"/>
+              <w:rPr>
+                <w:rFonts w:ascii="Times New Roman" w:hAnsi="Times New Roman" w:cs="Times New Roman"/>
+              </w:rPr>
+            </w:pPr>
+            <w:r>
+              <w:rPr>
+                <w:rFonts w:ascii="Times New Roman" w:hAnsi="Times New Roman" w:cs="Times New Roman"/>
+              </w:rPr>
+              <w:t>(Intercept)</w:t>
+            </w:r>
+          </w:p>
+        </w:tc>
+        <w:tc>
+          <w:tcPr>
+            <w:tcW w:w="1296" w:type="dxa"/>
+            <w:tcBorders>
+              <w:top w:val="single" w:sz="6" w:space="0" w:color="auto"/>
+              <w:left w:val="nil"/>
+              <w:bottom w:val="nil"/>
+              <w:right w:val="nil"/>
+            </w:tcBorders>
+            <w:vAlign w:val="center"/>
+          </w:tcPr>
+          <w:p>
+            <w:pPr>
+              <w:widowControl w:val="0"/>
+              <w:tabs>
+                <w:tab w:val="decimal" w:leader="dot" w:pos="778"/>
+              </w:tabs>
+              <w:autoSpaceDE w:val="0"/>
+              <w:autoSpaceDN w:val="0"/>
+              <w:adjustRightInd w:val="0"/>
+              <w:rPr>
+                <w:rFonts w:ascii="Times New Roman" w:hAnsi="Times New Roman" w:cs="Times New Roman"/>
+              </w:rPr>
+            </w:pPr>
+            <w:r>
+              <w:rPr>
+                <w:rFonts w:ascii="Times New Roman" w:hAnsi="Times New Roman" w:cs="Times New Roman"/>
+              </w:rPr>
+              <w:t>572704.92</w:t>
+            </w:r>
+          </w:p>
+        </w:tc>
+        <w:tc>
+          <w:tcPr>
+            <w:tcW w:w="691" w:type="dxa"/>
+            <w:tcBorders>
+              <w:top w:val="single" w:sz="6" w:space="0" w:color="auto"/>
+              <w:left w:val="nil"/>
+              <w:bottom w:val="nil"/>
+              <w:right w:val="nil"/>
+            </w:tcBorders>
+            <w:vAlign w:val="center"/>
+          </w:tcPr>
+          <w:p>
+            <w:pPr>
+              <w:widowControl w:val="0"/>
+              <w:autoSpaceDE w:val="0"/>
+              <w:autoSpaceDN w:val="0"/>
+              <w:adjustRightInd w:val="0"/>
+              <w:jc w:val="center"/>
+              <w:rPr>
+                <w:rFonts w:ascii="Times New Roman" w:hAnsi="Times New Roman" w:cs="Times New Roman"/>
+              </w:rPr>
+            </w:pPr>
+            <w:r>
+              <w:rPr>
+                <w:rFonts w:ascii="Times New Roman" w:hAnsi="Times New Roman" w:cs="Times New Roman"/>
+              </w:rPr>
+              <w:t>1</w:t>
+            </w:r>
+          </w:p>
+        </w:tc>
+        <w:tc>
+          <w:tcPr>
+            <w:tcW w:w="1296" w:type="dxa"/>
+            <w:tcBorders>
+              <w:top w:val="single" w:sz="6" w:space="0" w:color="auto"/>
+              <w:left w:val="nil"/>
+              <w:bottom w:val="nil"/>
+              <w:right w:val="nil"/>
+            </w:tcBorders>
+            <w:vAlign w:val="center"/>
+          </w:tcPr>
+          <w:p>
+            <w:pPr>
+              <w:widowControl w:val="0"/>
+              <w:tabs>
+                <w:tab w:val="decimal" w:leader="dot" w:pos="778"/>
+              </w:tabs>
+              <w:autoSpaceDE w:val="0"/>
+              <w:autoSpaceDN w:val="0"/>
+              <w:adjustRightInd w:val="0"/>
+              <w:rPr>
+                <w:rFonts w:ascii="Times New Roman" w:hAnsi="Times New Roman" w:cs="Times New Roman"/>
+              </w:rPr>
+            </w:pPr>
+            <w:r>
+              <w:rPr>
+                <w:rFonts w:ascii="Times New Roman" w:hAnsi="Times New Roman" w:cs="Times New Roman"/>
+              </w:rPr>
+              <w:t>572704.92</w:t>
+            </w:r>
+          </w:p>
+        </w:tc>
+        <w:tc>
+          <w:tcPr>
+            <w:tcW w:w="1555" w:type="dxa"/>
+            <w:tcBorders>
+              <w:top w:val="single" w:sz="6" w:space="0" w:color="auto"/>
+              <w:left w:val="nil"/>
+              <w:bottom w:val="nil"/>
+              <w:right w:val="nil"/>
+            </w:tcBorders>
+            <w:vAlign w:val="center"/>
+          </w:tcPr>
+          <w:p>
+            <w:pPr>
+              <w:widowControl w:val="0"/>
+              <w:tabs>
+                <w:tab w:val="decimal" w:leader="dot" w:pos="622"/>
+              </w:tabs>
+              <w:autoSpaceDE w:val="0"/>
+              <w:autoSpaceDN w:val="0"/>
+              <w:adjustRightInd w:val="0"/>
+              <w:rPr>
+                <w:rFonts w:ascii="Times New Roman" w:hAnsi="Times New Roman" w:cs="Times New Roman"/>
+              </w:rPr>
+            </w:pPr>
+            <w:r>
+              <w:rPr>
+                <w:rFonts w:ascii="Times New Roman" w:hAnsi="Times New Roman" w:cs="Times New Roman"/>
+              </w:rPr>
+              <w:t>4336.00</w:t>
+            </w:r>
+          </w:p>
+        </w:tc>
+        <w:tc>
+          <w:tcPr>
+            <w:tcW w:w="864" w:type="dxa"/>
+            <w:tcBorders>
+              <w:top w:val="single" w:sz="6" w:space="0" w:color="auto"/>
+              <w:left w:val="nil"/>
+              <w:bottom w:val="nil"/>
+              <w:right w:val="nil"/>
+            </w:tcBorders>
+            <w:vAlign w:val="center"/>
+          </w:tcPr>
+          <w:p>
+            <w:pPr>
+              <w:widowControl w:val="0"/>
+              <w:autoSpaceDE w:val="0"/>
+              <w:autoSpaceDN w:val="0"/>
+              <w:adjustRightInd w:val="0"/>
+              <w:jc w:val="center"/>
+              <w:rPr>
+                <w:rFonts w:ascii="Times New Roman" w:hAnsi="Times New Roman" w:cs="Times New Roman"/>
+              </w:rPr>
+            </w:pPr>
+            <w:r>
+              <w:rPr>
+                <w:rFonts w:ascii="Times New Roman" w:hAnsi="Times New Roman" w:cs="Times New Roman"/>
+              </w:rPr>
+              <w:t>.000</w:t>
+            </w:r>
+          </w:p>
+        </w:tc>
+        <w:tc>
+          <w:tcPr>
+            <w:tcW w:w="1368" w:type="dxa"/>
+            <w:tcBorders>
+              <w:top w:val="single" w:sz="6" w:space="0" w:color="auto"/>
+              <w:left w:val="nil"/>
+              <w:bottom w:val="nil"/>
+              <w:right w:val="nil"/>
+            </w:tcBorders>
+            <w:vAlign w:val="center"/>
+          </w:tcPr>
+          <w:p>
+            <w:pPr>
+              <w:widowControl w:val="0"/>
+              <w:autoSpaceDE w:val="0"/>
+              <w:autoSpaceDN w:val="0"/>
+              <w:adjustRightInd w:val="0"/>
+              <w:jc w:val="center"/>
+              <w:rPr>
+                <w:rFonts w:ascii="Times New Roman" w:hAnsi="Times New Roman" w:cs="Times New Roman"/>
+              </w:rPr>
+            </w:pPr>
+          </w:p>
+        </w:tc>
+        <w:tc>
+          <w:tcPr>
+            <w:tcW w:w="1368" w:type="dxa"/>
+            <w:tcBorders>
+              <w:top w:val="single" w:sz="6" w:space="0" w:color="auto"/>
+              <w:left w:val="nil"/>
+              <w:bottom w:val="nil"/>
+              <w:right w:val="nil"/>
+            </w:tcBorders>
+            <w:vAlign w:val="center"/>
+          </w:tcPr>
+          <w:p>
+            <w:pPr>
+              <w:widowControl w:val="0"/>
+              <w:autoSpaceDE w:val="0"/>
+              <w:autoSpaceDN w:val="0"/>
+              <w:adjustRightInd w:val="0"/>
+              <w:jc w:val="center"/>
+              <w:rPr>
+                <w:rFonts w:ascii="Times New Roman" w:hAnsi="Times New Roman" w:cs="Times New Roman"/>
+              </w:rPr>
+            </w:pPr>
+          </w:p>
+        </w:tc>
+      </w:tr>
+      <w:tr>
+        <w:tblPrEx>
+          <w:tblCellMar>
+            <w:top w:w="0" w:type="dxa"/>
+            <w:bottom w:w="0" w:type="dxa"/>
+          </w:tblCellMar>
+        </w:tblPrEx>
+        <w:tc>
+          <w:tcPr>
+            <w:tcW w:w="1368" w:type="dxa"/>
+            <w:tcBorders>
+              <w:top w:val="nil"/>
+              <w:left w:val="nil"/>
+              <w:bottom w:val="nil"/>
+              <w:right w:val="nil"/>
+            </w:tcBorders>
+            <w:vAlign w:val="center"/>
+          </w:tcPr>
+          <w:p>
+            <w:pPr>
+              <w:widowControl w:val="0"/>
+              <w:autoSpaceDE w:val="0"/>
+              <w:autoSpaceDN w:val="0"/>
+              <w:adjustRightInd w:val="0"/>
+              <w:jc w:val="right"/>
+              <w:rPr>
+                <w:rFonts w:ascii="Times New Roman" w:hAnsi="Times New Roman" w:cs="Times New Roman"/>
+              </w:rPr>
+            </w:pPr>
+            <w:r>
+              <w:rPr>
+                <w:rFonts w:ascii="Times New Roman" w:hAnsi="Times New Roman" w:cs="Times New Roman"/>
+              </w:rPr>
+              <w:t>F</w:t>
+            </w:r>
+            <w:r>
+              <w:rPr>
+                <w:rFonts w:ascii="Times New Roman" w:hAnsi="Times New Roman" w:cs="Times New Roman"/>
+              </w:rPr>
+              <w:t>ormat</w:t>
+            </w:r>
+          </w:p>
+        </w:tc>
+        <w:tc>
+          <w:tcPr>
+            <w:tcW w:w="1296" w:type="dxa"/>
+            <w:tcBorders>
+              <w:top w:val="nil"/>
+              <w:left w:val="nil"/>
+              <w:bottom w:val="nil"/>
+              <w:right w:val="nil"/>
+            </w:tcBorders>
+            <w:vAlign w:val="center"/>
+          </w:tcPr>
+          <w:p>
+            <w:pPr>
+              <w:widowControl w:val="0"/>
+              <w:tabs>
+                <w:tab w:val="decimal" w:leader="dot" w:pos="778"/>
+              </w:tabs>
+              <w:autoSpaceDE w:val="0"/>
+              <w:autoSpaceDN w:val="0"/>
+              <w:adjustRightInd w:val="0"/>
+              <w:rPr>
+                <w:rFonts w:ascii="Times New Roman" w:hAnsi="Times New Roman" w:cs="Times New Roman"/>
+              </w:rPr>
+            </w:pPr>
+            <w:r>
+              <w:rPr>
+                <w:rFonts w:ascii="Times New Roman" w:hAnsi="Times New Roman" w:cs="Times New Roman"/>
+              </w:rPr>
+              <w:t>1482.41</w:t>
+            </w:r>
+          </w:p>
+        </w:tc>
+        <w:tc>
+          <w:tcPr>
+            <w:tcW w:w="691" w:type="dxa"/>
+            <w:tcBorders>
+              <w:top w:val="nil"/>
+              <w:left w:val="nil"/>
+              <w:bottom w:val="nil"/>
+              <w:right w:val="nil"/>
+            </w:tcBorders>
+            <w:vAlign w:val="center"/>
+          </w:tcPr>
+          <w:p>
+            <w:pPr>
+              <w:widowControl w:val="0"/>
+              <w:autoSpaceDE w:val="0"/>
+              <w:autoSpaceDN w:val="0"/>
+              <w:adjustRightInd w:val="0"/>
+              <w:jc w:val="center"/>
+              <w:rPr>
+                <w:rFonts w:ascii="Times New Roman" w:hAnsi="Times New Roman" w:cs="Times New Roman"/>
+              </w:rPr>
+            </w:pPr>
+            <w:r>
+              <w:rPr>
+                <w:rFonts w:ascii="Times New Roman" w:hAnsi="Times New Roman" w:cs="Times New Roman"/>
+              </w:rPr>
+              <w:t>2</w:t>
+            </w:r>
+          </w:p>
+        </w:tc>
+        <w:tc>
+          <w:tcPr>
+            <w:tcW w:w="1296" w:type="dxa"/>
+            <w:tcBorders>
+              <w:top w:val="nil"/>
+              <w:left w:val="nil"/>
+              <w:bottom w:val="nil"/>
+              <w:right w:val="nil"/>
+            </w:tcBorders>
+            <w:vAlign w:val="center"/>
+          </w:tcPr>
+          <w:p>
+            <w:pPr>
+              <w:widowControl w:val="0"/>
+              <w:tabs>
+                <w:tab w:val="decimal" w:leader="dot" w:pos="778"/>
+              </w:tabs>
+              <w:autoSpaceDE w:val="0"/>
+              <w:autoSpaceDN w:val="0"/>
+              <w:adjustRightInd w:val="0"/>
+              <w:rPr>
+                <w:rFonts w:ascii="Times New Roman" w:hAnsi="Times New Roman" w:cs="Times New Roman"/>
+              </w:rPr>
+            </w:pPr>
+            <w:r>
+              <w:rPr>
+                <w:rFonts w:ascii="Times New Roman" w:hAnsi="Times New Roman" w:cs="Times New Roman"/>
+              </w:rPr>
+              <w:t>741.21</w:t>
+            </w:r>
+          </w:p>
+        </w:tc>
+        <w:tc>
+          <w:tcPr>
+            <w:tcW w:w="1555" w:type="dxa"/>
+            <w:tcBorders>
+              <w:top w:val="nil"/>
+              <w:left w:val="nil"/>
+              <w:bottom w:val="nil"/>
+              <w:right w:val="nil"/>
+            </w:tcBorders>
+            <w:vAlign w:val="center"/>
+          </w:tcPr>
+          <w:p>
+            <w:pPr>
+              <w:widowControl w:val="0"/>
+              <w:tabs>
+                <w:tab w:val="decimal" w:leader="dot" w:pos="622"/>
+              </w:tabs>
+              <w:autoSpaceDE w:val="0"/>
+              <w:autoSpaceDN w:val="0"/>
+              <w:adjustRightInd w:val="0"/>
+              <w:rPr>
+                <w:rFonts w:ascii="Times New Roman" w:hAnsi="Times New Roman" w:cs="Times New Roman"/>
+              </w:rPr>
+            </w:pPr>
+            <w:r>
+              <w:rPr>
+                <w:rFonts w:ascii="Times New Roman" w:hAnsi="Times New Roman" w:cs="Times New Roman"/>
+              </w:rPr>
+              <w:t>5.61</w:t>
+            </w:r>
+          </w:p>
+        </w:tc>
+        <w:tc>
+          <w:tcPr>
+            <w:tcW w:w="864" w:type="dxa"/>
+            <w:tcBorders>
+              <w:top w:val="nil"/>
+              <w:left w:val="nil"/>
+              <w:bottom w:val="nil"/>
+              <w:right w:val="nil"/>
+            </w:tcBorders>
+            <w:vAlign w:val="center"/>
+          </w:tcPr>
+          <w:p>
+            <w:pPr>
+              <w:widowControl w:val="0"/>
+              <w:autoSpaceDE w:val="0"/>
+              <w:autoSpaceDN w:val="0"/>
+              <w:adjustRightInd w:val="0"/>
+              <w:jc w:val="center"/>
+              <w:rPr>
+                <w:rFonts w:ascii="Times New Roman" w:hAnsi="Times New Roman" w:cs="Times New Roman"/>
+              </w:rPr>
+            </w:pPr>
+            <w:r>
+              <w:rPr>
+                <w:rFonts w:ascii="Times New Roman" w:hAnsi="Times New Roman" w:cs="Times New Roman"/>
+              </w:rPr>
+              <w:t>.004</w:t>
+            </w:r>
+          </w:p>
+        </w:tc>
+        <w:tc>
+          <w:tcPr>
+            <w:tcW w:w="1368" w:type="dxa"/>
+            <w:tcBorders>
+              <w:top w:val="nil"/>
+              <w:left w:val="nil"/>
+              <w:bottom w:val="nil"/>
+              <w:right w:val="nil"/>
+            </w:tcBorders>
+            <w:vAlign w:val="center"/>
+          </w:tcPr>
+          <w:p>
+            <w:pPr>
+              <w:widowControl w:val="0"/>
+              <w:autoSpaceDE w:val="0"/>
+              <w:autoSpaceDN w:val="0"/>
+              <w:adjustRightInd w:val="0"/>
+              <w:jc w:val="center"/>
+              <w:rPr>
+                <w:rFonts w:ascii="Times New Roman" w:hAnsi="Times New Roman" w:cs="Times New Roman"/>
+              </w:rPr>
+            </w:pPr>
+            <w:r>
+              <w:rPr>
+                <w:rFonts w:ascii="Times New Roman" w:hAnsi="Times New Roman" w:cs="Times New Roman"/>
+              </w:rPr>
+              <w:t>.04</w:t>
+            </w:r>
+          </w:p>
+        </w:tc>
+        <w:tc>
+          <w:tcPr>
+            <w:tcW w:w="1368" w:type="dxa"/>
+            <w:tcBorders>
+              <w:top w:val="nil"/>
+              <w:left w:val="nil"/>
+              <w:bottom w:val="nil"/>
+              <w:right w:val="nil"/>
+            </w:tcBorders>
+            <w:vAlign w:val="center"/>
+          </w:tcPr>
+          <w:p>
+            <w:pPr>
+              <w:widowControl w:val="0"/>
+              <w:autoSpaceDE w:val="0"/>
+              <w:autoSpaceDN w:val="0"/>
+              <w:adjustRightInd w:val="0"/>
+              <w:jc w:val="center"/>
+              <w:rPr>
+                <w:rFonts w:ascii="Times New Roman" w:hAnsi="Times New Roman" w:cs="Times New Roman"/>
+              </w:rPr>
+            </w:pPr>
+            <w:r>
+              <w:rPr>
+                <w:rFonts w:ascii="Times New Roman" w:hAnsi="Times New Roman" w:cs="Times New Roman"/>
+              </w:rPr>
+              <w:t>[.01, .08]</w:t>
+            </w:r>
+          </w:p>
+        </w:tc>
+      </w:tr>
+      <w:tr>
+        <w:tblPrEx>
+          <w:tblCellMar>
+            <w:top w:w="0" w:type="dxa"/>
+            <w:bottom w:w="0" w:type="dxa"/>
+          </w:tblCellMar>
+        </w:tblPrEx>
+        <w:tc>
+          <w:tcPr>
+            <w:tcW w:w="1368" w:type="dxa"/>
+            <w:tcBorders>
+              <w:top w:val="nil"/>
+              <w:left w:val="nil"/>
+              <w:bottom w:val="single" w:sz="6" w:space="0" w:color="auto"/>
+              <w:right w:val="nil"/>
+            </w:tcBorders>
+            <w:vAlign w:val="center"/>
+          </w:tcPr>
+          <w:p>
+            <w:pPr>
+              <w:widowControl w:val="0"/>
+              <w:autoSpaceDE w:val="0"/>
+              <w:autoSpaceDN w:val="0"/>
+              <w:adjustRightInd w:val="0"/>
+              <w:jc w:val="right"/>
+              <w:rPr>
+                <w:rFonts w:ascii="Times New Roman" w:hAnsi="Times New Roman" w:cs="Times New Roman"/>
+              </w:rPr>
+            </w:pPr>
+            <w:r>
+              <w:rPr>
+                <w:rFonts w:ascii="Times New Roman" w:hAnsi="Times New Roman" w:cs="Times New Roman"/>
+              </w:rPr>
+              <w:t>Error</w:t>
+            </w:r>
+          </w:p>
+        </w:tc>
+        <w:tc>
+          <w:tcPr>
+            <w:tcW w:w="1296" w:type="dxa"/>
+            <w:tcBorders>
+              <w:top w:val="nil"/>
+              <w:left w:val="nil"/>
+              <w:bottom w:val="single" w:sz="6" w:space="0" w:color="auto"/>
+              <w:right w:val="nil"/>
+            </w:tcBorders>
+            <w:vAlign w:val="center"/>
+          </w:tcPr>
+          <w:p>
+            <w:pPr>
+              <w:widowControl w:val="0"/>
+              <w:tabs>
+                <w:tab w:val="decimal" w:leader="dot" w:pos="778"/>
+              </w:tabs>
+              <w:autoSpaceDE w:val="0"/>
+              <w:autoSpaceDN w:val="0"/>
+              <w:adjustRightInd w:val="0"/>
+              <w:rPr>
+                <w:rFonts w:ascii="Times New Roman" w:hAnsi="Times New Roman" w:cs="Times New Roman"/>
+              </w:rPr>
+            </w:pPr>
+            <w:r>
+              <w:rPr>
+                <w:rFonts w:ascii="Times New Roman" w:hAnsi="Times New Roman" w:cs="Times New Roman"/>
+              </w:rPr>
+              <w:t>35926.10</w:t>
+            </w:r>
+          </w:p>
+        </w:tc>
+        <w:tc>
+          <w:tcPr>
+            <w:tcW w:w="691" w:type="dxa"/>
+            <w:tcBorders>
+              <w:top w:val="nil"/>
+              <w:left w:val="nil"/>
+              <w:bottom w:val="single" w:sz="6" w:space="0" w:color="auto"/>
+              <w:right w:val="nil"/>
+            </w:tcBorders>
+            <w:vAlign w:val="center"/>
+          </w:tcPr>
+          <w:p>
+            <w:pPr>
+              <w:widowControl w:val="0"/>
+              <w:autoSpaceDE w:val="0"/>
+              <w:autoSpaceDN w:val="0"/>
+              <w:adjustRightInd w:val="0"/>
+              <w:jc w:val="center"/>
+              <w:rPr>
+                <w:rFonts w:ascii="Times New Roman" w:hAnsi="Times New Roman" w:cs="Times New Roman"/>
+              </w:rPr>
+            </w:pPr>
+            <w:r>
+              <w:rPr>
+                <w:rFonts w:ascii="Times New Roman" w:hAnsi="Times New Roman" w:cs="Times New Roman"/>
+              </w:rPr>
+              <w:t>272</w:t>
+            </w:r>
+          </w:p>
+        </w:tc>
+        <w:tc>
+          <w:tcPr>
+            <w:tcW w:w="1296" w:type="dxa"/>
+            <w:tcBorders>
+              <w:top w:val="nil"/>
+              <w:left w:val="nil"/>
+              <w:bottom w:val="single" w:sz="6" w:space="0" w:color="auto"/>
+              <w:right w:val="nil"/>
+            </w:tcBorders>
+            <w:vAlign w:val="center"/>
+          </w:tcPr>
+          <w:p>
+            <w:pPr>
+              <w:widowControl w:val="0"/>
+              <w:tabs>
+                <w:tab w:val="decimal" w:leader="dot" w:pos="778"/>
+              </w:tabs>
+              <w:autoSpaceDE w:val="0"/>
+              <w:autoSpaceDN w:val="0"/>
+              <w:adjustRightInd w:val="0"/>
+              <w:rPr>
+                <w:rFonts w:ascii="Times New Roman" w:hAnsi="Times New Roman" w:cs="Times New Roman"/>
+              </w:rPr>
+            </w:pPr>
+            <w:r>
+              <w:rPr>
+                <w:rFonts w:ascii="Times New Roman" w:hAnsi="Times New Roman" w:cs="Times New Roman"/>
+              </w:rPr>
+              <w:t>132.08</w:t>
+            </w:r>
+          </w:p>
+        </w:tc>
+        <w:tc>
+          <w:tcPr>
+            <w:tcW w:w="1555" w:type="dxa"/>
+            <w:tcBorders>
+              <w:top w:val="nil"/>
+              <w:left w:val="nil"/>
+              <w:bottom w:val="single" w:sz="6" w:space="0" w:color="auto"/>
+              <w:right w:val="nil"/>
+            </w:tcBorders>
+            <w:vAlign w:val="center"/>
+          </w:tcPr>
+          <w:p>
+            <w:pPr>
+              <w:widowControl w:val="0"/>
+              <w:tabs>
+                <w:tab w:val="decimal" w:leader="dot" w:pos="622"/>
+              </w:tabs>
+              <w:autoSpaceDE w:val="0"/>
+              <w:autoSpaceDN w:val="0"/>
+              <w:adjustRightInd w:val="0"/>
+              <w:rPr>
+                <w:rFonts w:ascii="Times New Roman" w:hAnsi="Times New Roman" w:cs="Times New Roman"/>
+              </w:rPr>
+            </w:pPr>
+          </w:p>
+        </w:tc>
+        <w:tc>
+          <w:tcPr>
+            <w:tcW w:w="864" w:type="dxa"/>
+            <w:tcBorders>
+              <w:top w:val="nil"/>
+              <w:left w:val="nil"/>
+              <w:bottom w:val="single" w:sz="6" w:space="0" w:color="auto"/>
+              <w:right w:val="nil"/>
+            </w:tcBorders>
+            <w:vAlign w:val="center"/>
+          </w:tcPr>
+          <w:p>
+            <w:pPr>
+              <w:widowControl w:val="0"/>
+              <w:autoSpaceDE w:val="0"/>
+              <w:autoSpaceDN w:val="0"/>
+              <w:adjustRightInd w:val="0"/>
+              <w:jc w:val="center"/>
+              <w:rPr>
+                <w:rFonts w:ascii="Times New Roman" w:hAnsi="Times New Roman" w:cs="Times New Roman"/>
+              </w:rPr>
+            </w:pPr>
+          </w:p>
+        </w:tc>
+        <w:tc>
+          <w:tcPr>
+            <w:tcW w:w="1368" w:type="dxa"/>
+            <w:tcBorders>
+              <w:top w:val="nil"/>
+              <w:left w:val="nil"/>
+              <w:bottom w:val="single" w:sz="6" w:space="0" w:color="auto"/>
+              <w:right w:val="nil"/>
+            </w:tcBorders>
+            <w:vAlign w:val="center"/>
+          </w:tcPr>
+          <w:p>
+            <w:pPr>
+              <w:widowControl w:val="0"/>
+              <w:autoSpaceDE w:val="0"/>
+              <w:autoSpaceDN w:val="0"/>
+              <w:adjustRightInd w:val="0"/>
+              <w:jc w:val="center"/>
+              <w:rPr>
+                <w:rFonts w:ascii="Times New Roman" w:hAnsi="Times New Roman" w:cs="Times New Roman"/>
+              </w:rPr>
+            </w:pPr>
+          </w:p>
+        </w:tc>
+        <w:tc>
+          <w:tcPr>
+            <w:tcW w:w="1368" w:type="dxa"/>
+            <w:tcBorders>
+              <w:top w:val="nil"/>
+              <w:left w:val="nil"/>
+              <w:bottom w:val="single" w:sz="6" w:space="0" w:color="auto"/>
+              <w:right w:val="nil"/>
+            </w:tcBorders>
+            <w:vAlign w:val="center"/>
+          </w:tcPr>
+          <w:p>
+            <w:pPr>
+              <w:widowControl w:val="0"/>
+              <w:autoSpaceDE w:val="0"/>
+              <w:autoSpaceDN w:val="0"/>
+              <w:adjustRightInd w:val="0"/>
+              <w:jc w:val="center"/>
+              <w:rPr>
+                <w:rFonts w:ascii="Times New Roman" w:hAnsi="Times New Roman" w:cs="Times New Roman"/>
+              </w:rPr>
+            </w:pPr>
+          </w:p>
+        </w:tc>
+      </w:tr>
+    </w:tbl>
+    <w:p>
+      <w:pPr>
+        <w:widowControl w:val="0"/>
+        <w:autoSpaceDE w:val="0"/>
+        <w:autoSpaceDN w:val="0"/>
+        <w:adjustRightInd w:val="0"/>
+        <w:rPr>
+          <w:rFonts w:ascii="Times New Roman" w:hAnsi="Times New Roman" w:cs="Times New Roman"/>
+        </w:rPr>
+      </w:pPr>
+    </w:p>
+    <w:p>
+      <w:pPr>
+        <w:widowControl w:val="0"/>
+        <w:autoSpaceDE w:val="0"/>
+        <w:autoSpaceDN w:val="0"/>
+        <w:adjustRightInd w:val="0"/>
+        <w:rPr>
+          <w:rFonts w:ascii="Times New Roman" w:hAnsi="Times New Roman" w:cs="Times New Roman"/>
+        </w:rPr>
+      </w:pPr>
+      <w:r>
+        <w:rPr>
+          <w:rFonts w:ascii="Times New Roman" w:hAnsi="Times New Roman" w:cs="Times New Roman"/>
+          <w:i/>
+          <w:iCs/>
+        </w:rPr>
+        <w:t>Note.</w:t>
+      </w:r>
+      <w:r>
+        <w:rPr>
+          <w:rFonts w:ascii="Times New Roman" w:hAnsi="Times New Roman" w:cs="Times New Roman"/>
+        </w:rPr>
+        <w:t xml:space="preserve"> LL and UL represent the lower-limit and upper-limit of the partial η</w:t>
+      </w:r>
+      <w:r>
+        <w:rPr>
+          <w:rFonts w:ascii="Times New Roman" w:hAnsi="Times New Roman" w:cs="Times New Roman"/>
+          <w:vertAlign w:val="superscript"/>
+        </w:rPr>
+        <w:t>2</w:t>
+      </w:r>
+      <w:r>
+        <w:rPr>
+          <w:rFonts w:ascii="Times New Roman" w:hAnsi="Times New Roman" w:cs="Times New Roman"/>
+        </w:rPr>
+        <w:t xml:space="preserve"> confidence interval, respectively.</w:t>
+      </w:r>
+    </w:p>
+    <w:p>
+      <w:pPr>
+        <w:pStyle w:val="NormalWeb"/>
+        <w:contextualSpacing/>
+        <w:rPr>
+          <w:color w:val="FF0000"/>
+        </w:rPr>
+      </w:pPr>
+    </w:p>
+    <w:p>
+      <w:pPr>
+        <w:pStyle w:val="NormalWeb"/>
+        <w:numPr>
+          <w:ilvl w:val="0"/>
+          <w:numId w:val="9"/>
+        </w:numPr>
+        <w:contextualSpacing/>
+        <w:rPr>
+          <w:color w:val="000000" w:themeColor="text1"/>
+        </w:rPr>
+      </w:pPr>
+      <w:r>
+        <w:rPr>
+          <w:color w:val="000000" w:themeColor="text1"/>
+        </w:rPr>
+        <w:t>Following the one-way ANOVA omnibus test of the null hypothesis</w:t>
+      </w:r>
+      <w:r>
+        <w:rPr>
+          <w:color w:val="000000" w:themeColor="text1"/>
+        </w:rPr>
+        <w:t xml:space="preserve">, assumptions for analysis of covariance were tested. </w:t>
+      </w:r>
+    </w:p>
+    <w:p>
+      <w:pPr>
+        <w:pStyle w:val="NormalWeb"/>
+        <w:numPr>
+          <w:ilvl w:val="0"/>
+          <w:numId w:val="9"/>
+        </w:numPr>
+        <w:contextualSpacing/>
+        <w:rPr>
+          <w:color w:val="000000" w:themeColor="text1"/>
+        </w:rPr>
+      </w:pPr>
+      <w:r>
+        <w:rPr>
+          <w:color w:val="000000" w:themeColor="text1"/>
+        </w:rPr>
+        <w:t xml:space="preserve">Specifically, </w:t>
+      </w:r>
+      <w:r>
+        <w:rPr>
+          <w:color w:val="000000" w:themeColor="text1"/>
+        </w:rPr>
+        <w:t xml:space="preserve">in order to determine </w:t>
+      </w:r>
+      <w:r>
+        <w:rPr>
+          <w:color w:val="000000" w:themeColor="text1"/>
+        </w:rPr>
+        <w:t>covariate suitability for students’</w:t>
+      </w:r>
+      <w:r>
+        <w:rPr>
+          <w:color w:val="000000" w:themeColor="text1"/>
+        </w:rPr>
+        <w:t xml:space="preserve"> prior GPA</w:t>
+      </w:r>
+      <w:r>
+        <w:rPr>
+          <w:color w:val="000000" w:themeColor="text1"/>
+        </w:rPr>
+        <w:t xml:space="preserve">, the correlation between prior GPA and final course grade was calculated. </w:t>
+      </w:r>
+      <w:r>
+        <w:rPr>
+          <w:color w:val="000000" w:themeColor="text1"/>
+        </w:rPr>
+        <w:t xml:space="preserve">Results indicated that prior GPA and final course grade were strongly correlated </w:t>
+      </w:r>
+      <w:r>
+        <w:rPr>
+          <w:i/>
+          <w:iCs/>
+          <w:color w:val="000000" w:themeColor="text1"/>
+        </w:rPr>
+        <w:t>r</w:t>
+      </w:r>
+      <w:r>
+        <w:rPr>
+          <w:color w:val="000000" w:themeColor="text1"/>
+        </w:rPr>
+        <w:t xml:space="preserve">(273) = .39, </w:t>
+      </w:r>
+      <w:r>
+        <w:rPr>
+          <w:i/>
+          <w:iCs/>
+          <w:color w:val="000000" w:themeColor="text1"/>
+        </w:rPr>
+        <w:t>p</w:t>
+      </w:r>
+      <w:r>
+        <w:rPr>
+          <w:color w:val="000000" w:themeColor="text1"/>
+        </w:rPr>
+        <w:t xml:space="preserve"> &lt; .001</w:t>
+      </w:r>
+      <w:r>
+        <w:rPr>
+          <w:color w:val="000000" w:themeColor="text1"/>
+        </w:rPr>
+        <w:t xml:space="preserve">, providing initial support for the use of prior GPA as a covariate. </w:t>
+      </w:r>
+      <w:r>
+        <w:rPr>
+          <w:color w:val="000000" w:themeColor="text1"/>
+        </w:rPr>
+        <w:t xml:space="preserve">A scatterplot of the relationship between prior GPA and final course grade (Figure __) revealed </w:t>
+      </w:r>
+    </w:p>
+    <w:p>
+      <w:pPr>
+        <w:pStyle w:val="NormalWeb"/>
+        <w:numPr>
+          <w:ilvl w:val="0"/>
+          <w:numId w:val="9"/>
+        </w:numPr>
+        <w:contextualSpacing/>
+        <w:rPr>
+          <w:color w:val="FF0000"/>
+        </w:rPr>
+      </w:pPr>
+      <w:r>
+        <w:rPr>
+          <w:color w:val="000000" w:themeColor="text1"/>
+        </w:rPr>
+        <w:lastRenderedPageBreak/>
+        <w:t xml:space="preserve">Next, </w:t>
+      </w:r>
+      <w:r>
+        <w:rPr>
+          <w:color w:val="000000" w:themeColor="text1"/>
+        </w:rPr>
+        <w:t xml:space="preserve">the assumption of covariate balance was tested by comparing group variances of prior GPA across all three levels of the treatment variable. </w:t>
+      </w:r>
+      <w:proofErr w:type="spellStart"/>
+      <w:r>
+        <w:rPr>
+          <w:color w:val="000000" w:themeColor="text1"/>
+        </w:rPr>
+        <w:t>Levene’s</w:t>
+      </w:r>
+      <w:proofErr w:type="spellEnd"/>
+      <w:r>
+        <w:rPr>
+          <w:color w:val="000000" w:themeColor="text1"/>
+        </w:rPr>
+        <w:t xml:space="preserve"> test of homogeneity of variance revealed that… </w:t>
+      </w:r>
+    </w:p>
+    <w:p>
+      <w:pPr>
+        <w:pStyle w:val="NormalWeb"/>
+        <w:numPr>
+          <w:ilvl w:val="0"/>
+          <w:numId w:val="9"/>
+        </w:numPr>
+        <w:contextualSpacing/>
+        <w:rPr>
+          <w:color w:val="FF0000"/>
+        </w:rPr>
+      </w:pPr>
+      <w:r>
+        <w:rPr>
+          <w:color w:val="000000" w:themeColor="text1"/>
+        </w:rPr>
+        <w:t xml:space="preserve">Additionally, a boxplot of prior GPA by treatment group (Figure ___)  indicated… </w:t>
+      </w:r>
+    </w:p>
+    <w:p>
+      <w:pPr>
+        <w:pStyle w:val="NormalWeb"/>
+        <w:numPr>
+          <w:ilvl w:val="0"/>
+          <w:numId w:val="9"/>
+        </w:numPr>
+        <w:contextualSpacing/>
+        <w:rPr>
+          <w:color w:val="FF0000"/>
+        </w:rPr>
+      </w:pPr>
+    </w:p>
+    <w:p>
+      <w:pPr>
+        <w:pStyle w:val="NormalWeb"/>
+        <w:contextualSpacing/>
+        <w:rPr>
+          <w:color w:val="FF0000"/>
+        </w:rPr>
+      </w:pPr>
     </w:p>
     <w:p>
       <w:pPr>
@@ -3694,223 +6288,226 @@
           <w:b/>
           <w:bCs/>
         </w:rPr>
+        <w:t xml:space="preserve">Variables </w:t>
+      </w:r>
+    </w:p>
+    <w:p>
+      <w:pPr>
+        <w:pStyle w:val="NormalWeb"/>
+        <w:ind w:firstLine="720"/>
+        <w:contextualSpacing/>
+      </w:pPr>
+      <w:r>
+        <w:t>The randomized treatment variable in this study was instructional format.</w:t>
+      </w:r>
+      <w:r>
+        <w:t xml:space="preserve"> </w:t>
+      </w:r>
+      <w:r>
+        <w:rPr>
+          <w:rFonts w:ascii="TimesNewRomanPSMT" w:hAnsi="TimesNewRomanPSMT"/>
+        </w:rPr>
+        <w:t xml:space="preserve">Students interested in taking </w:t>
+      </w:r>
+      <w:r>
+        <w:rPr>
+          <w:rFonts w:ascii="TimesNewRomanPSMT" w:hAnsi="TimesNewRomanPSMT"/>
+        </w:rPr>
+        <w:t xml:space="preserve">a college-level economics </w:t>
+      </w:r>
+      <w:r>
+        <w:rPr>
+          <w:rFonts w:ascii="TimesNewRomanPSMT" w:hAnsi="TimesNewRomanPSMT"/>
+        </w:rPr>
+        <w:t xml:space="preserve">were randomly assigned one of three instructional format conditions; face-to-face classroom instruction, </w:t>
+      </w:r>
+      <w:r>
+        <w:rPr>
+          <w:rFonts w:ascii="TimesNewRomanPSMT" w:hAnsi="TimesNewRomanPSMT"/>
+        </w:rPr>
+        <w:t>hybrid</w:t>
+      </w:r>
+      <w:r>
+        <w:rPr>
+          <w:rFonts w:ascii="TimesNewRomanPSMT" w:hAnsi="TimesNewRomanPSMT"/>
+        </w:rPr>
+        <w:t>, and</w:t>
+      </w:r>
+      <w:r>
+        <w:rPr>
+          <w:rFonts w:ascii="TimesNewRomanPSMT" w:hAnsi="TimesNewRomanPSMT"/>
+        </w:rPr>
+        <w:t xml:space="preserve"> online.</w:t>
+      </w:r>
+      <w:r>
+        <w:t xml:space="preserve"> </w:t>
+      </w:r>
+      <w:r>
+        <w:rPr>
+          <w:rFonts w:ascii="TimesNewRomanPSMT" w:hAnsi="TimesNewRomanPSMT"/>
+        </w:rPr>
+        <w:t xml:space="preserve">Students assigned to the face-to-face instructional format received traditional classroom instruction. </w:t>
+      </w:r>
+      <w:r>
+        <w:rPr>
+          <w:rFonts w:ascii="TimesNewRomanPSMT" w:hAnsi="TimesNewRomanPSMT"/>
+        </w:rPr>
+        <w:t xml:space="preserve">For example, </w:t>
+      </w:r>
+      <w:r>
+        <w:rPr>
+          <w:rFonts w:ascii="TimesNewRomanPSMT" w:hAnsi="TimesNewRomanPSMT"/>
+        </w:rPr>
+        <w:t>in in this condition, students</w:t>
+      </w:r>
+      <w:r>
+        <w:rPr>
+          <w:rFonts w:ascii="TimesNewRomanPSMT" w:hAnsi="TimesNewRomanPSMT"/>
+        </w:rPr>
+        <w:t xml:space="preserve"> attended two weekly lectures in-person for the entirety of the semester.</w:t>
+      </w:r>
+      <w:r>
+        <w:t xml:space="preserve"> </w:t>
+      </w:r>
+      <w:r>
+        <w:rPr>
+          <w:rFonts w:ascii="TimesNewRomanPSMT" w:hAnsi="TimesNewRomanPSMT"/>
+        </w:rPr>
+        <w:t>In the hybrid format,</w:t>
+      </w:r>
+      <w:r>
+        <w:rPr>
+          <w:rFonts w:ascii="TimesNewRomanPSMT" w:hAnsi="TimesNewRomanPSMT"/>
+        </w:rPr>
+        <w:t xml:space="preserve"> students met i</w:t>
+      </w:r>
+      <w:r>
+        <w:rPr>
+          <w:rFonts w:ascii="TimesNewRomanPSMT" w:hAnsi="TimesNewRomanPSMT"/>
+        </w:rPr>
+        <w:t xml:space="preserve">n-person for one lecture per week </w:t>
+      </w:r>
+      <w:r>
+        <w:rPr>
+          <w:rFonts w:ascii="TimesNewRomanPSMT" w:hAnsi="TimesNewRomanPSMT"/>
+        </w:rPr>
+        <w:t>and</w:t>
+      </w:r>
+      <w:r>
+        <w:rPr>
+          <w:rFonts w:ascii="TimesNewRomanPSMT" w:hAnsi="TimesNewRomanPSMT"/>
+        </w:rPr>
+        <w:t xml:space="preserve"> then</w:t>
+      </w:r>
+      <w:r>
+        <w:rPr>
+          <w:rFonts w:ascii="TimesNewRomanPSMT" w:hAnsi="TimesNewRomanPSMT"/>
+        </w:rPr>
+        <w:t xml:space="preserve"> were given online lecture materials to in place of a second in-person lecture. Finally, </w:t>
+      </w:r>
+      <w:r>
+        <w:rPr>
+          <w:rFonts w:ascii="TimesNewRomanPSMT" w:hAnsi="TimesNewRomanPSMT"/>
+        </w:rPr>
+        <w:t>students assigned to the online format</w:t>
+      </w:r>
+      <w:r>
+        <w:rPr>
+          <w:rFonts w:ascii="TimesNewRomanPSMT" w:hAnsi="TimesNewRomanPSMT"/>
+        </w:rPr>
+        <w:t xml:space="preserve"> were provided the same online lecture materials as the hybrid section but were not given an in-person lecture. </w:t>
+      </w:r>
+      <w:r>
+        <w:rPr>
+          <w:rFonts w:ascii="TimesNewRomanPSMT" w:hAnsi="TimesNewRomanPSMT"/>
+        </w:rPr>
+        <w:t xml:space="preserve">For each of the three conditions, lectures and instructional content were prepared and delivered by the same instructor. </w:t>
+      </w:r>
+    </w:p>
+    <w:p>
+      <w:pPr>
+        <w:pStyle w:val="NormalWeb"/>
+        <w:ind w:firstLine="720"/>
+        <w:contextualSpacing/>
+      </w:pPr>
+      <w:r>
+        <w:t xml:space="preserve">The dependent variable in </w:t>
+      </w:r>
+      <w:r>
+        <w:t xml:space="preserve">the </w:t>
+      </w:r>
+      <w:r>
+        <w:t xml:space="preserve">Alpert et al. (2016) </w:t>
+      </w:r>
+      <w:r>
+        <w:t xml:space="preserve">study the </w:t>
+      </w:r>
+      <w:r>
+        <w:t>cumulative</w:t>
+      </w:r>
+      <w:r>
+        <w:t xml:space="preserve"> </w:t>
+      </w:r>
+      <w:r>
+        <w:t xml:space="preserve">final grade </w:t>
+      </w:r>
+      <w:r>
+        <w:t xml:space="preserve">that students </w:t>
+      </w:r>
+      <w:r>
+        <w:t xml:space="preserve">received in the </w:t>
+      </w:r>
+      <w:r>
+        <w:t xml:space="preserve">course. </w:t>
+      </w:r>
+      <w:r>
+        <w:t xml:space="preserve">Cumulative </w:t>
+      </w:r>
+      <w:r>
+        <w:t xml:space="preserve">grades </w:t>
+      </w:r>
+      <w:r>
+        <w:t>w</w:t>
+      </w:r>
+      <w:r>
+        <w:t>ere</w:t>
+      </w:r>
+      <w:r>
+        <w:t xml:space="preserve"> measured continuously out of 100 points total.</w:t>
+      </w:r>
+      <w:r>
+        <w:t xml:space="preserve"> </w:t>
+      </w:r>
+      <w:r>
+        <w:t>In addition to</w:t>
+      </w:r>
+      <w:r>
+        <w:t xml:space="preserve"> analyzing the relationship between </w:t>
+      </w:r>
+      <w:r>
+        <w:t xml:space="preserve">instructional format (IV) and cumulative </w:t>
+      </w:r>
+      <w:r>
+        <w:t>grade</w:t>
+      </w:r>
+      <w:r>
+        <w:t xml:space="preserve"> (DV), the researchers also measured GPA and SAT </w:t>
+      </w:r>
+      <w:r>
+        <w:t xml:space="preserve">as covariates. GPA </w:t>
+      </w:r>
+      <w:r>
+        <w:t>and SAT were both measured continuously. For SAT scores, Alpert et al. (2016) controlled for both verbal reasoning and math SAT scores.</w:t>
+      </w:r>
+      <w:r>
+        <w:t xml:space="preserve"> </w:t>
+      </w:r>
+      <w:r>
+        <w:t xml:space="preserve">Finally, the researchers also controlled for student </w:t>
+      </w:r>
+      <w:r>
         <w:lastRenderedPageBreak/>
-        <w:t xml:space="preserve">Variables </w:t>
-      </w:r>
-    </w:p>
-    <w:p>
-      <w:pPr>
-        <w:pStyle w:val="NormalWeb"/>
-        <w:ind w:firstLine="720"/>
-        <w:contextualSpacing/>
-      </w:pPr>
-      <w:r>
-        <w:t>The randomized treatment variable in this study was instructional format.</w:t>
-      </w:r>
-      <w:r>
-        <w:t xml:space="preserve"> </w:t>
-      </w:r>
-      <w:r>
-        <w:rPr>
-          <w:rFonts w:ascii="TimesNewRomanPSMT" w:hAnsi="TimesNewRomanPSMT"/>
-        </w:rPr>
-        <w:t xml:space="preserve">Students interested in taking </w:t>
-      </w:r>
-      <w:r>
-        <w:rPr>
-          <w:rFonts w:ascii="TimesNewRomanPSMT" w:hAnsi="TimesNewRomanPSMT"/>
-        </w:rPr>
-        <w:t xml:space="preserve">a college-level economics </w:t>
-      </w:r>
-      <w:r>
-        <w:rPr>
-          <w:rFonts w:ascii="TimesNewRomanPSMT" w:hAnsi="TimesNewRomanPSMT"/>
-        </w:rPr>
-        <w:t xml:space="preserve">were randomly assigned one of three instructional format conditions; face-to-face classroom instruction, </w:t>
-      </w:r>
-      <w:r>
-        <w:rPr>
-          <w:rFonts w:ascii="TimesNewRomanPSMT" w:hAnsi="TimesNewRomanPSMT"/>
-        </w:rPr>
-        <w:t>hybrid</w:t>
-      </w:r>
-      <w:r>
-        <w:rPr>
-          <w:rFonts w:ascii="TimesNewRomanPSMT" w:hAnsi="TimesNewRomanPSMT"/>
-        </w:rPr>
-        <w:t>, and</w:t>
-      </w:r>
-      <w:r>
-        <w:rPr>
-          <w:rFonts w:ascii="TimesNewRomanPSMT" w:hAnsi="TimesNewRomanPSMT"/>
-        </w:rPr>
-        <w:t xml:space="preserve"> online.</w:t>
-      </w:r>
-      <w:r>
-        <w:t xml:space="preserve"> </w:t>
-      </w:r>
-      <w:r>
-        <w:rPr>
-          <w:rFonts w:ascii="TimesNewRomanPSMT" w:hAnsi="TimesNewRomanPSMT"/>
-        </w:rPr>
-        <w:t xml:space="preserve">Students assigned to the face-to-face instructional format received traditional classroom instruction. </w:t>
-      </w:r>
-      <w:r>
-        <w:rPr>
-          <w:rFonts w:ascii="TimesNewRomanPSMT" w:hAnsi="TimesNewRomanPSMT"/>
-        </w:rPr>
-        <w:t xml:space="preserve">For example, </w:t>
-      </w:r>
-      <w:r>
-        <w:rPr>
-          <w:rFonts w:ascii="TimesNewRomanPSMT" w:hAnsi="TimesNewRomanPSMT"/>
-        </w:rPr>
-        <w:t>in in this condition, students</w:t>
-      </w:r>
-      <w:r>
-        <w:rPr>
-          <w:rFonts w:ascii="TimesNewRomanPSMT" w:hAnsi="TimesNewRomanPSMT"/>
-        </w:rPr>
-        <w:t xml:space="preserve"> attended two weekly lectures in-person for the entirety of the semester.</w:t>
-      </w:r>
-      <w:r>
-        <w:t xml:space="preserve"> </w:t>
-      </w:r>
-      <w:r>
-        <w:rPr>
-          <w:rFonts w:ascii="TimesNewRomanPSMT" w:hAnsi="TimesNewRomanPSMT"/>
-        </w:rPr>
-        <w:t>In the hybrid format,</w:t>
-      </w:r>
-      <w:r>
-        <w:rPr>
-          <w:rFonts w:ascii="TimesNewRomanPSMT" w:hAnsi="TimesNewRomanPSMT"/>
-        </w:rPr>
-        <w:t xml:space="preserve"> students met i</w:t>
-      </w:r>
-      <w:r>
-        <w:rPr>
-          <w:rFonts w:ascii="TimesNewRomanPSMT" w:hAnsi="TimesNewRomanPSMT"/>
-        </w:rPr>
-        <w:t xml:space="preserve">n-person for one lecture per week </w:t>
-      </w:r>
-      <w:r>
-        <w:rPr>
-          <w:rFonts w:ascii="TimesNewRomanPSMT" w:hAnsi="TimesNewRomanPSMT"/>
-        </w:rPr>
-        <w:t>and</w:t>
-      </w:r>
-      <w:r>
-        <w:rPr>
-          <w:rFonts w:ascii="TimesNewRomanPSMT" w:hAnsi="TimesNewRomanPSMT"/>
-        </w:rPr>
-        <w:t xml:space="preserve"> then</w:t>
-      </w:r>
-      <w:r>
-        <w:rPr>
-          <w:rFonts w:ascii="TimesNewRomanPSMT" w:hAnsi="TimesNewRomanPSMT"/>
-        </w:rPr>
-        <w:t xml:space="preserve"> were given online lecture materials to in place of a second in-person lecture. Finally, </w:t>
-      </w:r>
-      <w:r>
-        <w:rPr>
-          <w:rFonts w:ascii="TimesNewRomanPSMT" w:hAnsi="TimesNewRomanPSMT"/>
-        </w:rPr>
-        <w:t>students assigned to the online format</w:t>
-      </w:r>
-      <w:r>
-        <w:rPr>
-          <w:rFonts w:ascii="TimesNewRomanPSMT" w:hAnsi="TimesNewRomanPSMT"/>
-        </w:rPr>
-        <w:t xml:space="preserve"> were provided the same online lecture materials as the hybrid section but were not given an in-person lecture. </w:t>
-      </w:r>
-      <w:r>
-        <w:rPr>
-          <w:rFonts w:ascii="TimesNewRomanPSMT" w:hAnsi="TimesNewRomanPSMT"/>
-        </w:rPr>
-        <w:t xml:space="preserve">For each of the three conditions, lectures and instructional content were prepared and delivered by the same instructor. </w:t>
-      </w:r>
-    </w:p>
-    <w:p>
-      <w:pPr>
-        <w:pStyle w:val="NormalWeb"/>
-        <w:ind w:firstLine="720"/>
-        <w:contextualSpacing/>
-      </w:pPr>
-      <w:r>
-        <w:t xml:space="preserve">The dependent variable in </w:t>
-      </w:r>
-      <w:r>
-        <w:t xml:space="preserve">the </w:t>
-      </w:r>
-      <w:r>
-        <w:t xml:space="preserve">Alpert et al. (2016) </w:t>
-      </w:r>
-      <w:r>
-        <w:t xml:space="preserve">study the </w:t>
-      </w:r>
-      <w:r>
-        <w:t>cumulative</w:t>
-      </w:r>
-      <w:r>
-        <w:t xml:space="preserve"> </w:t>
-      </w:r>
-      <w:r>
-        <w:t xml:space="preserve">final grade </w:t>
-      </w:r>
-      <w:r>
-        <w:t xml:space="preserve">that students </w:t>
-      </w:r>
-      <w:r>
-        <w:t xml:space="preserve">received in the </w:t>
-      </w:r>
-      <w:r>
-        <w:t xml:space="preserve">course. </w:t>
-      </w:r>
-      <w:r>
-        <w:t xml:space="preserve">Cumulative </w:t>
-      </w:r>
-      <w:r>
-        <w:t xml:space="preserve">grades </w:t>
-      </w:r>
-      <w:r>
-        <w:t>w</w:t>
-      </w:r>
-      <w:r>
-        <w:t>ere</w:t>
-      </w:r>
-      <w:r>
-        <w:t xml:space="preserve"> measured continuously out of 100 points total.</w:t>
-      </w:r>
-      <w:r>
-        <w:t xml:space="preserve"> </w:t>
-      </w:r>
-      <w:r>
-        <w:t>In addition to</w:t>
-      </w:r>
-      <w:r>
-        <w:t xml:space="preserve"> analyzing the relationship between </w:t>
-      </w:r>
-      <w:r>
-        <w:t xml:space="preserve">instructional format (IV) and cumulative </w:t>
-      </w:r>
-      <w:r>
-        <w:t>grade</w:t>
-      </w:r>
-      <w:r>
-        <w:t xml:space="preserve"> (DV), the researchers also measured GPA and SAT </w:t>
-      </w:r>
-      <w:r>
-        <w:t xml:space="preserve">as covariates. GPA </w:t>
-      </w:r>
-      <w:r>
-        <w:t>and SAT were both measured continuously. For SAT scores, Alpert et al. (2016) controlled for both verbal reasoning and math SAT scores.</w:t>
-      </w:r>
-      <w:r>
-        <w:t xml:space="preserve"> </w:t>
-      </w:r>
-      <w:r>
-        <w:t>Finally, the researchers also controlled for student demographics (e.g. race, gender) as well as cumulative university credits that students had</w:t>
+        <w:t>demographics (e.g. race, gender) as well as cumulative university credits that students had</w:t>
       </w:r>
       <w:r>
         <w:t xml:space="preserve"> acquired</w:t>
@@ -4090,7 +6687,7 @@
                     <pic:cNvPicPr/>
                   </pic:nvPicPr>
                   <pic:blipFill>
-                    <a:blip r:embed="rId12">
+                    <a:blip r:embed="rId15">
                       <a:extLst>
                         <a:ext uri="{28A0092B-C50C-407E-A947-70E740481C1C}">
                           <a14:useLocalDpi xmlns:a14="http://schemas.microsoft.com/office/drawing/2010/main" val="0"/>
@@ -4123,7 +6720,6 @@
         <w:contextualSpacing/>
       </w:pPr>
       <w:r>
-        <w:lastRenderedPageBreak/>
         <w:t xml:space="preserve">The </w:t>
       </w:r>
       <w:r>
@@ -4287,7 +6883,7 @@
                     <pic:cNvPicPr/>
                   </pic:nvPicPr>
                   <pic:blipFill>
-                    <a:blip r:embed="rId13">
+                    <a:blip r:embed="rId16">
                       <a:extLst>
                         <a:ext uri="{28A0092B-C50C-407E-A947-70E740481C1C}">
                           <a14:useLocalDpi xmlns:a14="http://schemas.microsoft.com/office/drawing/2010/main" val="0"/>
@@ -4514,7 +7110,7 @@
                     <pic:cNvPicPr/>
                   </pic:nvPicPr>
                   <pic:blipFill>
-                    <a:blip r:embed="rId14"/>
+                    <a:blip r:embed="rId17"/>
                     <a:stretch>
                       <a:fillRect/>
                     </a:stretch>
@@ -4633,7 +7229,7 @@
                     <pic:cNvPicPr/>
                   </pic:nvPicPr>
                   <pic:blipFill>
-                    <a:blip r:embed="rId15">
+                    <a:blip r:embed="rId18">
                       <a:extLst>
                         <a:ext uri="{28A0092B-C50C-407E-A947-70E740481C1C}">
                           <a14:useLocalDpi xmlns:a14="http://schemas.microsoft.com/office/drawing/2010/main" val="0"/>
@@ -4967,7 +7563,7 @@
                     <pic:cNvPicPr/>
                   </pic:nvPicPr>
                   <pic:blipFill>
-                    <a:blip r:embed="rId16">
+                    <a:blip r:embed="rId19">
                       <a:extLst>
                         <a:ext uri="{28A0092B-C50C-407E-A947-70E740481C1C}">
                           <a14:useLocalDpi xmlns:a14="http://schemas.microsoft.com/office/drawing/2010/main" val="0"/>
@@ -5080,7 +7676,7 @@
                     <pic:cNvPicPr/>
                   </pic:nvPicPr>
                   <pic:blipFill>
-                    <a:blip r:embed="rId17"/>
+                    <a:blip r:embed="rId20"/>
                     <a:stretch>
                       <a:fillRect/>
                     </a:stretch>
@@ -5170,7 +7766,7 @@
                     <pic:cNvPicPr/>
                   </pic:nvPicPr>
                   <pic:blipFill>
-                    <a:blip r:embed="rId18">
+                    <a:blip r:embed="rId21">
                       <a:extLst>
                         <a:ext uri="{28A0092B-C50C-407E-A947-70E740481C1C}">
                           <a14:useLocalDpi xmlns:a14="http://schemas.microsoft.com/office/drawing/2010/main" val="0"/>
@@ -5275,7 +7871,7 @@
                     <pic:cNvPicPr/>
                   </pic:nvPicPr>
                   <pic:blipFill>
-                    <a:blip r:embed="rId19">
+                    <a:blip r:embed="rId22">
                       <a:extLst>
                         <a:ext uri="{28A0092B-C50C-407E-A947-70E740481C1C}">
                           <a14:useLocalDpi xmlns:a14="http://schemas.microsoft.com/office/drawing/2010/main" val="0"/>
@@ -6149,7 +8745,7 @@
         </w:rPr>
         <w:t xml:space="preserve">.. accessed from Open ICPSR here: </w:t>
       </w:r>
-      <w:hyperlink r:id="rId20" w:history="1">
+      <w:hyperlink r:id="rId23" w:history="1">
         <w:r>
           <w:rPr>
             <w:rStyle w:val="Hyperlink"/>
@@ -6418,7 +9014,7 @@
           <w:rFonts w:ascii="Times New Roman" w:hAnsi="Times New Roman" w:cs="Times New Roman"/>
         </w:rPr>
       </w:pPr>
-      <w:hyperlink r:id="rId21" w:history="1">
+      <w:hyperlink r:id="rId24" w:history="1">
         <w:r>
           <w:rPr>
             <w:rStyle w:val="Hyperlink"/>
@@ -6468,7 +9064,7 @@
           <w:rFonts w:ascii="Times New Roman" w:hAnsi="Times New Roman" w:cs="Times New Roman"/>
         </w:rPr>
       </w:pPr>
-      <w:hyperlink r:id="rId22" w:history="1">
+      <w:hyperlink r:id="rId25" w:history="1">
         <w:r>
           <w:rPr>
             <w:rStyle w:val="Hyperlink"/>
@@ -6493,8 +9089,8 @@
       </w:pPr>
     </w:p>
     <w:sectPr>
-      <w:footerReference w:type="even" r:id="rId23"/>
-      <w:footerReference w:type="default" r:id="rId24"/>
+      <w:footerReference w:type="even" r:id="rId26"/>
+      <w:footerReference w:type="default" r:id="rId27"/>
       <w:pgSz w:w="12240" w:h="15840"/>
       <w:pgMar w:top="1440" w:right="1440" w:bottom="1440" w:left="1440" w:header="720" w:footer="720" w:gutter="0"/>
       <w:cols w:space="720"/>
@@ -7872,7 +10468,7 @@
   <w:abstractNum w:abstractNumId="9" w15:restartNumberingAfterBreak="0">
     <w:nsid w:val="68D9190A"/>
     <w:multiLevelType w:val="hybridMultilevel"/>
-    <w:tmpl w:val="823EE99E"/>
+    <w:tmpl w:val="0BBC8ECC"/>
     <w:lvl w:ilvl="0" w:tplc="04090001">
       <w:start w:val="1"/>
       <w:numFmt w:val="bullet"/>

</xml_diff>